<commit_message>
membuat footer , header dan layout untuk menggabungkan
</commit_message>
<xml_diff>
--- a/dokumentasi/Dokumentasi_TeamAPI.docx
+++ b/dokumentasi/Dokumentasi_TeamAPI.docx
@@ -46,19 +46,17 @@
           <w:kern w:val="0"/>
           <w:sz w:val="24"/>
           <w:szCs w:val="24"/>
-          <w:lang w:val="pt-BR"/>
-          <w14:ligatures w14:val="none"/>
-        </w:rPr>
-      </w:pPr>
-      <w:r>
-        <w:rPr>
-          <w:rFonts w:asciiTheme="majorBidi" w:eastAsia="Times New Roman" w:hAnsiTheme="majorBidi" w:cstheme="majorBidi"/>
-          <w:b/>
-          <w:bCs/>
-          <w:kern w:val="0"/>
-          <w:sz w:val="24"/>
-          <w:szCs w:val="24"/>
-          <w:lang w:val="pt-BR"/>
+          <w14:ligatures w14:val="none"/>
+        </w:rPr>
+      </w:pPr>
+      <w:r>
+        <w:rPr>
+          <w:rFonts w:asciiTheme="majorBidi" w:eastAsia="Times New Roman" w:hAnsiTheme="majorBidi" w:cstheme="majorBidi"/>
+          <w:b/>
+          <w:bCs/>
+          <w:kern w:val="0"/>
+          <w:sz w:val="24"/>
+          <w:szCs w:val="24"/>
           <w14:ligatures w14:val="none"/>
         </w:rPr>
         <w:t>PEMBUATAN WEBSTIE UMKM SAMUDRA SUKSES</w:t>
@@ -2014,6 +2012,230 @@
     </w:p>
     <w:p>
       <w:pPr>
+        <w:spacing w:after="0" w:line="240" w:lineRule="auto"/>
+        <w:ind w:left="360"/>
+        <w:rPr>
+          <w:rFonts w:asciiTheme="majorBidi" w:hAnsiTheme="majorBidi" w:cstheme="majorBidi"/>
+          <w:b/>
+          <w:bCs/>
+          <w:i/>
+          <w:iCs/>
+          <w:sz w:val="24"/>
+          <w:szCs w:val="24"/>
+          <w:lang w:val="pt-BR"/>
+        </w:rPr>
+      </w:pPr>
+    </w:p>
+    <w:p>
+      <w:pPr>
+        <w:spacing w:after="0" w:line="240" w:lineRule="auto"/>
+        <w:ind w:left="360"/>
+        <w:rPr>
+          <w:rFonts w:asciiTheme="majorBidi" w:hAnsiTheme="majorBidi" w:cstheme="majorBidi"/>
+          <w:b/>
+          <w:bCs/>
+          <w:i/>
+          <w:iCs/>
+          <w:sz w:val="24"/>
+          <w:szCs w:val="24"/>
+          <w:lang w:val="pt-BR"/>
+        </w:rPr>
+      </w:pPr>
+    </w:p>
+    <w:p>
+      <w:pPr>
+        <w:spacing w:after="0" w:line="240" w:lineRule="auto"/>
+        <w:ind w:left="360"/>
+        <w:rPr>
+          <w:rFonts w:asciiTheme="majorBidi" w:hAnsiTheme="majorBidi" w:cstheme="majorBidi"/>
+          <w:b/>
+          <w:bCs/>
+          <w:i/>
+          <w:iCs/>
+          <w:sz w:val="24"/>
+          <w:szCs w:val="24"/>
+          <w:lang w:val="pt-BR"/>
+        </w:rPr>
+      </w:pPr>
+    </w:p>
+    <w:p>
+      <w:pPr>
+        <w:spacing w:after="0" w:line="240" w:lineRule="auto"/>
+        <w:ind w:left="360"/>
+        <w:rPr>
+          <w:rFonts w:asciiTheme="majorBidi" w:hAnsiTheme="majorBidi" w:cstheme="majorBidi"/>
+          <w:b/>
+          <w:bCs/>
+          <w:i/>
+          <w:iCs/>
+          <w:sz w:val="24"/>
+          <w:szCs w:val="24"/>
+          <w:lang w:val="pt-BR"/>
+        </w:rPr>
+      </w:pPr>
+    </w:p>
+    <w:p>
+      <w:pPr>
+        <w:spacing w:after="0" w:line="240" w:lineRule="auto"/>
+        <w:ind w:left="360"/>
+        <w:rPr>
+          <w:rFonts w:asciiTheme="majorBidi" w:hAnsiTheme="majorBidi" w:cstheme="majorBidi"/>
+          <w:b/>
+          <w:bCs/>
+          <w:i/>
+          <w:iCs/>
+          <w:sz w:val="24"/>
+          <w:szCs w:val="24"/>
+          <w:lang w:val="pt-BR"/>
+        </w:rPr>
+      </w:pPr>
+    </w:p>
+    <w:p>
+      <w:pPr>
+        <w:spacing w:after="0" w:line="240" w:lineRule="auto"/>
+        <w:ind w:left="360"/>
+        <w:rPr>
+          <w:rFonts w:asciiTheme="majorBidi" w:hAnsiTheme="majorBidi" w:cstheme="majorBidi"/>
+          <w:b/>
+          <w:bCs/>
+          <w:i/>
+          <w:iCs/>
+          <w:sz w:val="24"/>
+          <w:szCs w:val="24"/>
+          <w:lang w:val="pt-BR"/>
+        </w:rPr>
+      </w:pPr>
+    </w:p>
+    <w:p>
+      <w:pPr>
+        <w:spacing w:after="0" w:line="240" w:lineRule="auto"/>
+        <w:ind w:left="360"/>
+        <w:rPr>
+          <w:rFonts w:asciiTheme="majorBidi" w:hAnsiTheme="majorBidi" w:cstheme="majorBidi"/>
+          <w:b/>
+          <w:bCs/>
+          <w:i/>
+          <w:iCs/>
+          <w:sz w:val="24"/>
+          <w:szCs w:val="24"/>
+          <w:lang w:val="pt-BR"/>
+        </w:rPr>
+      </w:pPr>
+    </w:p>
+    <w:p>
+      <w:pPr>
+        <w:spacing w:after="0" w:line="240" w:lineRule="auto"/>
+        <w:ind w:left="360"/>
+        <w:rPr>
+          <w:rFonts w:asciiTheme="majorBidi" w:hAnsiTheme="majorBidi" w:cstheme="majorBidi"/>
+          <w:b/>
+          <w:bCs/>
+          <w:i/>
+          <w:iCs/>
+          <w:sz w:val="24"/>
+          <w:szCs w:val="24"/>
+          <w:lang w:val="pt-BR"/>
+        </w:rPr>
+      </w:pPr>
+    </w:p>
+    <w:p>
+      <w:pPr>
+        <w:spacing w:after="0" w:line="240" w:lineRule="auto"/>
+        <w:ind w:left="360"/>
+        <w:rPr>
+          <w:rFonts w:asciiTheme="majorBidi" w:hAnsiTheme="majorBidi" w:cstheme="majorBidi"/>
+          <w:b/>
+          <w:bCs/>
+          <w:i/>
+          <w:iCs/>
+          <w:sz w:val="24"/>
+          <w:szCs w:val="24"/>
+          <w:lang w:val="pt-BR"/>
+        </w:rPr>
+      </w:pPr>
+    </w:p>
+    <w:p>
+      <w:pPr>
+        <w:spacing w:after="0" w:line="240" w:lineRule="auto"/>
+        <w:ind w:left="360"/>
+        <w:rPr>
+          <w:rFonts w:asciiTheme="majorBidi" w:hAnsiTheme="majorBidi" w:cstheme="majorBidi"/>
+          <w:b/>
+          <w:bCs/>
+          <w:i/>
+          <w:iCs/>
+          <w:sz w:val="24"/>
+          <w:szCs w:val="24"/>
+          <w:lang w:val="pt-BR"/>
+        </w:rPr>
+      </w:pPr>
+    </w:p>
+    <w:p>
+      <w:pPr>
+        <w:spacing w:after="0" w:line="240" w:lineRule="auto"/>
+        <w:ind w:left="360"/>
+        <w:rPr>
+          <w:rFonts w:asciiTheme="majorBidi" w:hAnsiTheme="majorBidi" w:cstheme="majorBidi"/>
+          <w:b/>
+          <w:bCs/>
+          <w:i/>
+          <w:iCs/>
+          <w:sz w:val="24"/>
+          <w:szCs w:val="24"/>
+          <w:lang w:val="pt-BR"/>
+        </w:rPr>
+      </w:pPr>
+    </w:p>
+    <w:p>
+      <w:pPr>
+        <w:spacing w:after="0" w:line="240" w:lineRule="auto"/>
+        <w:ind w:left="360"/>
+        <w:rPr>
+          <w:rFonts w:asciiTheme="majorBidi" w:hAnsiTheme="majorBidi" w:cstheme="majorBidi"/>
+          <w:b/>
+          <w:bCs/>
+          <w:i/>
+          <w:iCs/>
+          <w:sz w:val="24"/>
+          <w:szCs w:val="24"/>
+          <w:lang w:val="pt-BR"/>
+        </w:rPr>
+      </w:pPr>
+    </w:p>
+    <w:p>
+      <w:pPr>
+        <w:spacing w:after="0" w:line="240" w:lineRule="auto"/>
+        <w:ind w:left="360"/>
+        <w:rPr>
+          <w:rFonts w:asciiTheme="majorBidi" w:hAnsiTheme="majorBidi" w:cstheme="majorBidi"/>
+          <w:b/>
+          <w:bCs/>
+          <w:i/>
+          <w:iCs/>
+          <w:sz w:val="24"/>
+          <w:szCs w:val="24"/>
+          <w:lang w:val="pt-BR"/>
+        </w:rPr>
+      </w:pPr>
+    </w:p>
+    <w:p>
+      <w:pPr>
+        <w:spacing w:after="0" w:line="240" w:lineRule="auto"/>
+        <w:ind w:left="360"/>
+        <w:rPr>
+          <w:rFonts w:asciiTheme="majorBidi" w:hAnsiTheme="majorBidi" w:cstheme="majorBidi"/>
+          <w:b/>
+          <w:bCs/>
+          <w:i/>
+          <w:iCs/>
+          <w:sz w:val="24"/>
+          <w:szCs w:val="24"/>
+          <w:lang w:val="pt-BR"/>
+        </w:rPr>
+      </w:pPr>
+    </w:p>
+    <w:p>
+      <w:pPr>
         <w:pStyle w:val="ListParagraph"/>
         <w:numPr>
           <w:ilvl w:val="0"/>
@@ -2075,6 +2297,141 @@
       <w:pPr>
         <w:spacing w:after="0" w:line="240" w:lineRule="auto"/>
         <w:ind w:left="360"/>
+        <w:jc w:val="center"/>
+        <w:rPr>
+          <w:rFonts w:asciiTheme="majorBidi" w:hAnsiTheme="majorBidi" w:cstheme="majorBidi"/>
+          <w:sz w:val="24"/>
+          <w:szCs w:val="24"/>
+        </w:rPr>
+      </w:pPr>
+      <w:r>
+        <w:rPr>
+          <w:noProof/>
+        </w:rPr>
+        <w:drawing>
+          <wp:inline distT="0" distB="0" distL="0" distR="0" wp14:anchorId="4219732B" wp14:editId="78E83F7E">
+            <wp:extent cx="4196129" cy="2358979"/>
+            <wp:effectExtent l="0" t="0" r="0" b="3810"/>
+            <wp:docPr id="588894420" name="Picture 1"/>
+            <wp:cNvGraphicFramePr>
+              <a:graphicFrameLocks xmlns:a="http://schemas.openxmlformats.org/drawingml/2006/main" noChangeAspect="1"/>
+            </wp:cNvGraphicFramePr>
+            <a:graphic xmlns:a="http://schemas.openxmlformats.org/drawingml/2006/main">
+              <a:graphicData uri="http://schemas.openxmlformats.org/drawingml/2006/picture">
+                <pic:pic xmlns:pic="http://schemas.openxmlformats.org/drawingml/2006/picture">
+                  <pic:nvPicPr>
+                    <pic:cNvPr id="588894420" name=""/>
+                    <pic:cNvPicPr/>
+                  </pic:nvPicPr>
+                  <pic:blipFill>
+                    <a:blip r:embed="rId13"/>
+                    <a:stretch>
+                      <a:fillRect/>
+                    </a:stretch>
+                  </pic:blipFill>
+                  <pic:spPr>
+                    <a:xfrm>
+                      <a:off x="0" y="0"/>
+                      <a:ext cx="4209690" cy="2366603"/>
+                    </a:xfrm>
+                    <a:prstGeom prst="rect">
+                      <a:avLst/>
+                    </a:prstGeom>
+                  </pic:spPr>
+                </pic:pic>
+              </a:graphicData>
+            </a:graphic>
+          </wp:inline>
+        </w:drawing>
+      </w:r>
+    </w:p>
+    <w:p>
+      <w:pPr>
+        <w:spacing w:after="0" w:line="240" w:lineRule="auto"/>
+        <w:ind w:left="360"/>
+        <w:jc w:val="center"/>
+        <w:rPr>
+          <w:rFonts w:asciiTheme="majorBidi" w:hAnsiTheme="majorBidi" w:cstheme="majorBidi"/>
+          <w:sz w:val="24"/>
+          <w:szCs w:val="24"/>
+        </w:rPr>
+      </w:pPr>
+      <w:r>
+        <w:rPr>
+          <w:rFonts w:asciiTheme="majorBidi" w:hAnsiTheme="majorBidi" w:cstheme="majorBidi"/>
+          <w:sz w:val="24"/>
+          <w:szCs w:val="24"/>
+        </w:rPr>
+        <w:t>Gambar 2.1 Install Axios</w:t>
+      </w:r>
+    </w:p>
+    <w:p>
+      <w:pPr>
+        <w:spacing w:after="0" w:line="240" w:lineRule="auto"/>
+        <w:ind w:left="360"/>
+        <w:jc w:val="center"/>
+      </w:pPr>
+      <w:r>
+        <w:t xml:space="preserve">Buat instance Axios </w:t>
+      </w:r>
+      <w:proofErr w:type="spellStart"/>
+      <w:r>
+        <w:t>untuk</w:t>
+      </w:r>
+      <w:proofErr w:type="spellEnd"/>
+      <w:r>
+        <w:t xml:space="preserve"> </w:t>
+      </w:r>
+      <w:proofErr w:type="spellStart"/>
+      <w:r>
+        <w:t>memudahkan</w:t>
+      </w:r>
+      <w:proofErr w:type="spellEnd"/>
+      <w:r>
+        <w:t xml:space="preserve"> </w:t>
+      </w:r>
+      <w:proofErr w:type="spellStart"/>
+      <w:r>
+        <w:t>penggunaan</w:t>
+      </w:r>
+      <w:proofErr w:type="spellEnd"/>
+      <w:r>
+        <w:t xml:space="preserve"> API di </w:t>
+      </w:r>
+      <w:proofErr w:type="spellStart"/>
+      <w:r>
+        <w:t>seluruh</w:t>
+      </w:r>
+      <w:proofErr w:type="spellEnd"/>
+      <w:r>
+        <w:t xml:space="preserve"> </w:t>
+      </w:r>
+      <w:proofErr w:type="spellStart"/>
+      <w:r>
+        <w:t>aplikasi</w:t>
+      </w:r>
+      <w:proofErr w:type="spellEnd"/>
+      <w:r>
+        <w:t>.</w:t>
+      </w:r>
+    </w:p>
+    <w:p>
+      <w:pPr>
+        <w:spacing w:after="0" w:line="240" w:lineRule="auto"/>
+        <w:ind w:left="360"/>
+        <w:jc w:val="center"/>
+        <w:rPr>
+          <w:rFonts w:asciiTheme="majorBidi" w:hAnsiTheme="majorBidi" w:cstheme="majorBidi"/>
+          <w:sz w:val="24"/>
+          <w:szCs w:val="24"/>
+        </w:rPr>
+      </w:pPr>
+    </w:p>
+    <w:p>
+      <w:pPr>
+        <w:spacing w:after="0" w:line="240" w:lineRule="auto"/>
+        <w:ind w:left="360"/>
+        <w:jc w:val="center"/>
         <w:rPr>
           <w:rFonts w:asciiTheme="majorBidi" w:hAnsiTheme="majorBidi" w:cstheme="majorBidi"/>
           <w:sz w:val="24"/>

</xml_diff>

<commit_message>
Menambahkan halaman login dan register & halaman 404 not found
</commit_message>
<xml_diff>
--- a/dokumentasi/Dokumentasi_TeamAPI.docx
+++ b/dokumentasi/Dokumentasi_TeamAPI.docx
@@ -113,83 +113,15 @@
           <w14:ligatures w14:val="none"/>
         </w:rPr>
       </w:pPr>
-      <w:proofErr w:type="spellStart"/>
-      <w:proofErr w:type="gramStart"/>
-      <w:r>
-        <w:rPr>
-          <w:rFonts w:asciiTheme="majorBidi" w:eastAsia="Times New Roman" w:hAnsiTheme="majorBidi" w:cstheme="majorBidi"/>
-          <w:kern w:val="0"/>
-          <w:sz w:val="24"/>
-          <w:szCs w:val="24"/>
-          <w14:ligatures w14:val="none"/>
-        </w:rPr>
-        <w:t>Matakuliah</w:t>
-      </w:r>
-      <w:proofErr w:type="spellEnd"/>
-      <w:r>
-        <w:rPr>
-          <w:rFonts w:asciiTheme="majorBidi" w:eastAsia="Times New Roman" w:hAnsiTheme="majorBidi" w:cstheme="majorBidi"/>
-          <w:kern w:val="0"/>
-          <w:sz w:val="24"/>
-          <w:szCs w:val="24"/>
-          <w14:ligatures w14:val="none"/>
-        </w:rPr>
-        <w:t xml:space="preserve"> :</w:t>
-      </w:r>
-      <w:proofErr w:type="gramEnd"/>
-      <w:r>
-        <w:rPr>
-          <w:rFonts w:asciiTheme="majorBidi" w:eastAsia="Times New Roman" w:hAnsiTheme="majorBidi" w:cstheme="majorBidi"/>
-          <w:kern w:val="0"/>
-          <w:sz w:val="24"/>
-          <w:szCs w:val="24"/>
-          <w14:ligatures w14:val="none"/>
-        </w:rPr>
-        <w:t xml:space="preserve"> </w:t>
-      </w:r>
-      <w:proofErr w:type="spellStart"/>
-      <w:r>
-        <w:rPr>
-          <w:rFonts w:asciiTheme="majorBidi" w:eastAsia="Times New Roman" w:hAnsiTheme="majorBidi" w:cstheme="majorBidi"/>
-          <w:kern w:val="0"/>
-          <w:sz w:val="24"/>
-          <w:szCs w:val="24"/>
-          <w14:ligatures w14:val="none"/>
-        </w:rPr>
-        <w:t>Pemrograman</w:t>
-      </w:r>
-      <w:proofErr w:type="spellEnd"/>
-      <w:r>
-        <w:rPr>
-          <w:rFonts w:asciiTheme="majorBidi" w:eastAsia="Times New Roman" w:hAnsiTheme="majorBidi" w:cstheme="majorBidi"/>
-          <w:kern w:val="0"/>
-          <w:sz w:val="24"/>
-          <w:szCs w:val="24"/>
-          <w14:ligatures w14:val="none"/>
-        </w:rPr>
-        <w:t xml:space="preserve"> Web </w:t>
-      </w:r>
-      <w:proofErr w:type="spellStart"/>
-      <w:r>
-        <w:rPr>
-          <w:rFonts w:asciiTheme="majorBidi" w:eastAsia="Times New Roman" w:hAnsiTheme="majorBidi" w:cstheme="majorBidi"/>
-          <w:kern w:val="0"/>
-          <w:sz w:val="24"/>
-          <w:szCs w:val="24"/>
-          <w14:ligatures w14:val="none"/>
-        </w:rPr>
-        <w:t>Berorientasi</w:t>
-      </w:r>
-      <w:proofErr w:type="spellEnd"/>
-      <w:r>
-        <w:rPr>
-          <w:rFonts w:asciiTheme="majorBidi" w:eastAsia="Times New Roman" w:hAnsiTheme="majorBidi" w:cstheme="majorBidi"/>
-          <w:kern w:val="0"/>
-          <w:sz w:val="24"/>
-          <w:szCs w:val="24"/>
-          <w14:ligatures w14:val="none"/>
-        </w:rPr>
-        <w:t xml:space="preserve"> Service</w:t>
+      <w:r>
+        <w:rPr>
+          <w:rFonts w:asciiTheme="majorBidi" w:eastAsia="Times New Roman" w:hAnsiTheme="majorBidi" w:cstheme="majorBidi"/>
+          <w:kern w:val="0"/>
+          <w:sz w:val="24"/>
+          <w:szCs w:val="24"/>
+          <w14:ligatures w14:val="none"/>
+        </w:rPr>
+        <w:t>Matakuliah : Pemrograman Web Berorientasi Service</w:t>
       </w:r>
     </w:p>
     <w:p>
@@ -826,13 +758,15 @@
       </w:pPr>
       <w:r>
         <w:rPr>
-          <w:noProof/>
+          <w:rFonts w:asciiTheme="majorBidi" w:hAnsiTheme="majorBidi" w:cstheme="majorBidi"/>
+          <w:sz w:val="24"/>
+          <w:szCs w:val="24"/>
         </w:rPr>
         <w:drawing>
-          <wp:inline distT="0" distB="0" distL="0" distR="0" wp14:anchorId="65524AF2" wp14:editId="46C446B1">
-            <wp:extent cx="4723705" cy="2245995"/>
-            <wp:effectExtent l="0" t="0" r="1270" b="1905"/>
-            <wp:docPr id="278438170" name="Picture 1"/>
+          <wp:inline distT="0" distB="0" distL="0" distR="0" wp14:anchorId="7DC064FC" wp14:editId="4B4A08F8">
+            <wp:extent cx="5943600" cy="2651760"/>
+            <wp:effectExtent l="0" t="0" r="0" b="0"/>
+            <wp:docPr id="697073975" name="Picture 1"/>
             <wp:cNvGraphicFramePr>
               <a:graphicFrameLocks xmlns:a="http://schemas.openxmlformats.org/drawingml/2006/main" noChangeAspect="1"/>
             </wp:cNvGraphicFramePr>
@@ -840,30 +774,23 @@
               <a:graphicData uri="http://schemas.openxmlformats.org/drawingml/2006/picture">
                 <pic:pic xmlns:pic="http://schemas.openxmlformats.org/drawingml/2006/picture">
                   <pic:nvPicPr>
-                    <pic:cNvPr id="278438170" name=""/>
+                    <pic:cNvPr id="697073975" name=""/>
                     <pic:cNvPicPr/>
                   </pic:nvPicPr>
-                  <pic:blipFill rotWithShape="1">
+                  <pic:blipFill>
                     <a:blip r:embed="rId6"/>
-                    <a:srcRect t="15423"/>
-                    <a:stretch/>
+                    <a:stretch>
+                      <a:fillRect/>
+                    </a:stretch>
                   </pic:blipFill>
-                  <pic:spPr bwMode="auto">
+                  <pic:spPr>
                     <a:xfrm>
                       <a:off x="0" y="0"/>
-                      <a:ext cx="4726837" cy="2247484"/>
+                      <a:ext cx="5943600" cy="2651760"/>
                     </a:xfrm>
                     <a:prstGeom prst="rect">
                       <a:avLst/>
                     </a:prstGeom>
-                    <a:ln>
-                      <a:noFill/>
-                    </a:ln>
-                    <a:extLst>
-                      <a:ext uri="{53640926-AAD7-44D8-BBD7-CCE9431645EC}">
-                        <a14:shadowObscured xmlns:a14="http://schemas.microsoft.com/office/drawing/2010/main"/>
-                      </a:ext>
-                    </a:extLst>
                   </pic:spPr>
                 </pic:pic>
               </a:graphicData>
@@ -897,90 +824,8 @@
           <w:sz w:val="24"/>
           <w:szCs w:val="24"/>
         </w:rPr>
-        <w:t xml:space="preserve"> 1. </w:t>
-      </w:r>
-      <w:proofErr w:type="spellStart"/>
-      <w:r>
-        <w:rPr>
-          <w:rFonts w:asciiTheme="majorBidi" w:hAnsiTheme="majorBidi" w:cstheme="majorBidi"/>
-          <w:sz w:val="24"/>
-          <w:szCs w:val="24"/>
-        </w:rPr>
-        <w:t>Struktur</w:t>
-      </w:r>
-      <w:proofErr w:type="spellEnd"/>
-      <w:r>
-        <w:rPr>
-          <w:rFonts w:asciiTheme="majorBidi" w:hAnsiTheme="majorBidi" w:cstheme="majorBidi"/>
-          <w:sz w:val="24"/>
-          <w:szCs w:val="24"/>
-        </w:rPr>
-        <w:t xml:space="preserve"> Database yang </w:t>
-      </w:r>
-      <w:proofErr w:type="spellStart"/>
-      <w:r>
-        <w:rPr>
-          <w:rFonts w:asciiTheme="majorBidi" w:hAnsiTheme="majorBidi" w:cstheme="majorBidi"/>
-          <w:sz w:val="24"/>
-          <w:szCs w:val="24"/>
-        </w:rPr>
-        <w:t>digunakan</w:t>
-      </w:r>
-      <w:proofErr w:type="spellEnd"/>
-      <w:r>
-        <w:rPr>
-          <w:rFonts w:asciiTheme="majorBidi" w:hAnsiTheme="majorBidi" w:cstheme="majorBidi"/>
-          <w:sz w:val="24"/>
-          <w:szCs w:val="24"/>
-        </w:rPr>
-        <w:t xml:space="preserve"> </w:t>
-      </w:r>
-      <w:proofErr w:type="spellStart"/>
-      <w:r>
-        <w:rPr>
-          <w:rFonts w:asciiTheme="majorBidi" w:hAnsiTheme="majorBidi" w:cstheme="majorBidi"/>
-          <w:sz w:val="24"/>
-          <w:szCs w:val="24"/>
-        </w:rPr>
-        <w:t>setelah</w:t>
-      </w:r>
-      <w:proofErr w:type="spellEnd"/>
-      <w:r>
-        <w:rPr>
-          <w:rFonts w:asciiTheme="majorBidi" w:hAnsiTheme="majorBidi" w:cstheme="majorBidi"/>
-          <w:sz w:val="24"/>
-          <w:szCs w:val="24"/>
-        </w:rPr>
-        <w:t xml:space="preserve"> </w:t>
-      </w:r>
-      <w:proofErr w:type="spellStart"/>
-      <w:r>
-        <w:rPr>
-          <w:rFonts w:asciiTheme="majorBidi" w:hAnsiTheme="majorBidi" w:cstheme="majorBidi"/>
-          <w:sz w:val="24"/>
-          <w:szCs w:val="24"/>
-        </w:rPr>
-        <w:t>migrasi</w:t>
-      </w:r>
-      <w:proofErr w:type="spellEnd"/>
-      <w:r>
-        <w:rPr>
-          <w:rFonts w:asciiTheme="majorBidi" w:hAnsiTheme="majorBidi" w:cstheme="majorBidi"/>
-          <w:sz w:val="24"/>
-          <w:szCs w:val="24"/>
-        </w:rPr>
-        <w:t xml:space="preserve"> </w:t>
-      </w:r>
-      <w:proofErr w:type="spellStart"/>
-      <w:r>
-        <w:rPr>
-          <w:rFonts w:asciiTheme="majorBidi" w:hAnsiTheme="majorBidi" w:cstheme="majorBidi"/>
-          <w:sz w:val="24"/>
-          <w:szCs w:val="24"/>
-        </w:rPr>
-        <w:t>laravel</w:t>
-      </w:r>
-      <w:proofErr w:type="spellEnd"/>
+        <w:t xml:space="preserve"> 1. Struktur Database yang digunakan setelah migrasi laravel</w:t>
+      </w:r>
     </w:p>
     <w:p>
       <w:pPr>
@@ -1097,198 +942,114 @@
           <w:sz w:val="24"/>
           <w:szCs w:val="24"/>
         </w:rPr>
-        <w:t>composer create-project --prefer-</w:t>
-      </w:r>
-      <w:proofErr w:type="spellStart"/>
-      <w:r>
-        <w:rPr>
-          <w:rFonts w:asciiTheme="majorBidi" w:hAnsiTheme="majorBidi" w:cstheme="majorBidi"/>
-          <w:sz w:val="24"/>
-          <w:szCs w:val="24"/>
-        </w:rPr>
-        <w:t>dist</w:t>
-      </w:r>
-      <w:proofErr w:type="spellEnd"/>
-      <w:r>
-        <w:rPr>
-          <w:rFonts w:asciiTheme="majorBidi" w:hAnsiTheme="majorBidi" w:cstheme="majorBidi"/>
-          <w:sz w:val="24"/>
-          <w:szCs w:val="24"/>
-        </w:rPr>
-        <w:t xml:space="preserve"> </w:t>
-      </w:r>
-      <w:proofErr w:type="spellStart"/>
-      <w:r>
-        <w:rPr>
-          <w:rFonts w:asciiTheme="majorBidi" w:hAnsiTheme="majorBidi" w:cstheme="majorBidi"/>
-          <w:sz w:val="24"/>
-          <w:szCs w:val="24"/>
-        </w:rPr>
-        <w:t>laravel</w:t>
-      </w:r>
-      <w:proofErr w:type="spellEnd"/>
-      <w:r>
-        <w:rPr>
-          <w:rFonts w:asciiTheme="majorBidi" w:hAnsiTheme="majorBidi" w:cstheme="majorBidi"/>
-          <w:sz w:val="24"/>
-          <w:szCs w:val="24"/>
-        </w:rPr>
-        <w:t>/</w:t>
-      </w:r>
-      <w:proofErr w:type="spellStart"/>
-      <w:r>
-        <w:rPr>
-          <w:rFonts w:asciiTheme="majorBidi" w:hAnsiTheme="majorBidi" w:cstheme="majorBidi"/>
-          <w:sz w:val="24"/>
-          <w:szCs w:val="24"/>
-        </w:rPr>
-        <w:t>laravel</w:t>
-      </w:r>
-      <w:proofErr w:type="spellEnd"/>
-      <w:r>
-        <w:rPr>
-          <w:rFonts w:asciiTheme="majorBidi" w:hAnsiTheme="majorBidi" w:cstheme="majorBidi"/>
-          <w:sz w:val="24"/>
-          <w:szCs w:val="24"/>
-        </w:rPr>
-        <w:t xml:space="preserve"> </w:t>
-      </w:r>
-      <w:proofErr w:type="spellStart"/>
-      <w:r>
-        <w:rPr>
-          <w:rFonts w:asciiTheme="majorBidi" w:hAnsiTheme="majorBidi" w:cstheme="majorBidi"/>
-          <w:sz w:val="24"/>
-          <w:szCs w:val="24"/>
-        </w:rPr>
-        <w:t>samudra-sukses</w:t>
-      </w:r>
-      <w:proofErr w:type="spellEnd"/>
-    </w:p>
-    <w:p>
-      <w:pPr>
-        <w:spacing w:after="0" w:line="240" w:lineRule="auto"/>
-        <w:ind w:left="360"/>
-        <w:rPr>
-          <w:rFonts w:asciiTheme="majorBidi" w:hAnsiTheme="majorBidi" w:cstheme="majorBidi"/>
-          <w:sz w:val="24"/>
-          <w:szCs w:val="24"/>
-        </w:rPr>
-      </w:pPr>
-      <w:r>
-        <w:rPr>
-          <w:rFonts w:asciiTheme="majorBidi" w:hAnsiTheme="majorBidi" w:cstheme="majorBidi"/>
-          <w:sz w:val="24"/>
-          <w:szCs w:val="24"/>
-        </w:rPr>
-        <w:t xml:space="preserve">cd </w:t>
-      </w:r>
-      <w:proofErr w:type="spellStart"/>
-      <w:r>
-        <w:rPr>
-          <w:rFonts w:asciiTheme="majorBidi" w:hAnsiTheme="majorBidi" w:cstheme="majorBidi"/>
-          <w:sz w:val="24"/>
-          <w:szCs w:val="24"/>
-        </w:rPr>
-        <w:t>samudra-sukses</w:t>
-      </w:r>
-      <w:proofErr w:type="spellEnd"/>
-    </w:p>
-    <w:p>
-      <w:pPr>
-        <w:spacing w:after="0" w:line="240" w:lineRule="auto"/>
-        <w:ind w:left="360"/>
-        <w:rPr>
-          <w:rFonts w:asciiTheme="majorBidi" w:hAnsiTheme="majorBidi" w:cstheme="majorBidi"/>
-          <w:sz w:val="24"/>
-          <w:szCs w:val="24"/>
-        </w:rPr>
-      </w:pPr>
-    </w:p>
-    <w:p>
-      <w:pPr>
-        <w:spacing w:after="0" w:line="240" w:lineRule="auto"/>
-        <w:ind w:left="360"/>
-        <w:rPr>
-          <w:rFonts w:asciiTheme="majorBidi" w:hAnsiTheme="majorBidi" w:cstheme="majorBidi"/>
-          <w:b/>
-          <w:bCs/>
-          <w:sz w:val="24"/>
-          <w:szCs w:val="24"/>
-        </w:rPr>
-      </w:pPr>
-      <w:r>
-        <w:rPr>
-          <w:rFonts w:asciiTheme="majorBidi" w:hAnsiTheme="majorBidi" w:cstheme="majorBidi"/>
-          <w:b/>
-          <w:bCs/>
-          <w:sz w:val="24"/>
-          <w:szCs w:val="24"/>
-        </w:rPr>
-        <w:t xml:space="preserve">Install </w:t>
-      </w:r>
-      <w:proofErr w:type="spellStart"/>
-      <w:r>
-        <w:rPr>
-          <w:rFonts w:asciiTheme="majorBidi" w:hAnsiTheme="majorBidi" w:cstheme="majorBidi"/>
-          <w:b/>
-          <w:bCs/>
-          <w:sz w:val="24"/>
-          <w:szCs w:val="24"/>
-        </w:rPr>
-        <w:t>nextjs</w:t>
-      </w:r>
-      <w:proofErr w:type="spellEnd"/>
-      <w:r>
-        <w:rPr>
-          <w:rFonts w:asciiTheme="majorBidi" w:hAnsiTheme="majorBidi" w:cstheme="majorBidi"/>
-          <w:b/>
-          <w:bCs/>
-          <w:sz w:val="24"/>
-          <w:szCs w:val="24"/>
-        </w:rPr>
-        <w:t xml:space="preserve"> - frontend</w:t>
-      </w:r>
-    </w:p>
-    <w:p>
-      <w:pPr>
-        <w:spacing w:after="0" w:line="240" w:lineRule="auto"/>
-        <w:ind w:left="360"/>
-        <w:rPr>
-          <w:rFonts w:asciiTheme="majorBidi" w:hAnsiTheme="majorBidi" w:cstheme="majorBidi"/>
-          <w:sz w:val="24"/>
-          <w:szCs w:val="24"/>
-          <w:lang w:val="pt-BR"/>
-        </w:rPr>
-      </w:pPr>
-      <w:r>
-        <w:rPr>
-          <w:rFonts w:asciiTheme="majorBidi" w:hAnsiTheme="majorBidi" w:cstheme="majorBidi"/>
-          <w:sz w:val="24"/>
-          <w:szCs w:val="24"/>
-          <w:lang w:val="pt-BR"/>
-        </w:rPr>
-        <w:t>npx create-next-app@latest samudra-sukses-frontend</w:t>
-      </w:r>
-    </w:p>
-    <w:p>
-      <w:pPr>
-        <w:spacing w:after="0" w:line="240" w:lineRule="auto"/>
-        <w:ind w:left="360"/>
-        <w:rPr>
-          <w:rFonts w:asciiTheme="majorBidi" w:hAnsiTheme="majorBidi" w:cstheme="majorBidi"/>
-          <w:sz w:val="24"/>
-          <w:szCs w:val="24"/>
-          <w:lang w:val="pt-BR"/>
-        </w:rPr>
-      </w:pPr>
-      <w:r>
-        <w:rPr>
-          <w:rFonts w:asciiTheme="majorBidi" w:hAnsiTheme="majorBidi" w:cstheme="majorBidi"/>
-          <w:sz w:val="24"/>
-          <w:szCs w:val="24"/>
-          <w:lang w:val="pt-BR"/>
-        </w:rPr>
-        <w:t>cd samudra-sukses-frontend</w:t>
+        <w:t xml:space="preserve">composer create-project --prefer-dist laravel/laravel </w:t>
+      </w:r>
+      <w:r>
+        <w:rPr>
+          <w:rFonts w:asciiTheme="majorBidi" w:hAnsiTheme="majorBidi" w:cstheme="majorBidi"/>
+          <w:sz w:val="24"/>
+          <w:szCs w:val="24"/>
+        </w:rPr>
+        <w:t>backend</w:t>
+      </w:r>
+    </w:p>
+    <w:p>
+      <w:pPr>
+        <w:spacing w:after="0" w:line="240" w:lineRule="auto"/>
+        <w:ind w:left="360"/>
+        <w:rPr>
+          <w:rFonts w:asciiTheme="majorBidi" w:hAnsiTheme="majorBidi" w:cstheme="majorBidi"/>
+          <w:sz w:val="24"/>
+          <w:szCs w:val="24"/>
+        </w:rPr>
+      </w:pPr>
+    </w:p>
+    <w:p>
+      <w:pPr>
+        <w:spacing w:after="0" w:line="240" w:lineRule="auto"/>
+        <w:ind w:left="360"/>
+        <w:rPr>
+          <w:rFonts w:asciiTheme="majorBidi" w:hAnsiTheme="majorBidi" w:cstheme="majorBidi"/>
+          <w:b/>
+          <w:bCs/>
+          <w:sz w:val="24"/>
+          <w:szCs w:val="24"/>
+        </w:rPr>
+      </w:pPr>
+      <w:r>
+        <w:rPr>
+          <w:rFonts w:asciiTheme="majorBidi" w:hAnsiTheme="majorBidi" w:cstheme="majorBidi"/>
+          <w:b/>
+          <w:bCs/>
+          <w:sz w:val="24"/>
+          <w:szCs w:val="24"/>
+        </w:rPr>
+        <w:t>Install nextjs - frontend</w:t>
+      </w:r>
+    </w:p>
+    <w:p>
+      <w:pPr>
+        <w:spacing w:after="0" w:line="240" w:lineRule="auto"/>
+        <w:ind w:left="360"/>
+        <w:rPr>
+          <w:rFonts w:asciiTheme="majorBidi" w:hAnsiTheme="majorBidi" w:cstheme="majorBidi"/>
+          <w:sz w:val="24"/>
+          <w:szCs w:val="24"/>
+        </w:rPr>
+      </w:pPr>
+      <w:r>
+        <w:rPr>
+          <w:rFonts w:asciiTheme="majorBidi" w:hAnsiTheme="majorBidi" w:cstheme="majorBidi"/>
+          <w:sz w:val="24"/>
+          <w:szCs w:val="24"/>
+        </w:rPr>
+        <w:t xml:space="preserve">npx create-next-app@latest </w:t>
+      </w:r>
+      <w:r>
+        <w:rPr>
+          <w:rFonts w:asciiTheme="majorBidi" w:hAnsiTheme="majorBidi" w:cstheme="majorBidi"/>
+          <w:sz w:val="24"/>
+          <w:szCs w:val="24"/>
+        </w:rPr>
+        <w:t>fronten</w:t>
+      </w:r>
+      <w:r>
+        <w:rPr>
+          <w:rFonts w:asciiTheme="majorBidi" w:hAnsiTheme="majorBidi" w:cstheme="majorBidi"/>
+          <w:sz w:val="24"/>
+          <w:szCs w:val="24"/>
+        </w:rPr>
+        <w:t>d</w:t>
+      </w:r>
+    </w:p>
+    <w:p>
+      <w:pPr>
+        <w:spacing w:after="0" w:line="240" w:lineRule="auto"/>
+        <w:ind w:left="360"/>
+        <w:rPr>
+          <w:rFonts w:asciiTheme="majorBidi" w:hAnsiTheme="majorBidi" w:cstheme="majorBidi"/>
+          <w:sz w:val="24"/>
+          <w:szCs w:val="24"/>
+        </w:rPr>
+      </w:pPr>
+    </w:p>
+    <w:p>
+      <w:pPr>
+        <w:spacing w:after="0" w:line="240" w:lineRule="auto"/>
+        <w:ind w:left="360"/>
+        <w:rPr>
+          <w:rFonts w:asciiTheme="majorBidi" w:hAnsiTheme="majorBidi" w:cstheme="majorBidi"/>
+          <w:sz w:val="24"/>
+          <w:szCs w:val="24"/>
+        </w:rPr>
+      </w:pPr>
+      <w:r>
+        <w:rPr>
+          <w:rFonts w:asciiTheme="majorBidi" w:hAnsiTheme="majorBidi" w:cstheme="majorBidi"/>
+          <w:sz w:val="24"/>
+          <w:szCs w:val="24"/>
+        </w:rPr>
+        <w:t>NextJS – menggunakan framework Shadcn (untuk mempermudah layout)</w:t>
       </w:r>
     </w:p>
     <w:p>
@@ -1303,7 +1064,6 @@
           <w:iCs/>
           <w:sz w:val="24"/>
           <w:szCs w:val="24"/>
-          <w:lang w:val="pt-BR"/>
         </w:rPr>
       </w:pPr>
     </w:p>
@@ -1351,17 +1111,29 @@
           <w:szCs w:val="24"/>
         </w:rPr>
       </w:pPr>
-      <w:r>
-        <w:rPr>
-          <w:noProof/>
+    </w:p>
+    <w:p>
+      <w:pPr>
+        <w:spacing w:after="0" w:line="240" w:lineRule="auto"/>
+        <w:ind w:left="360"/>
+        <w:jc w:val="center"/>
+        <w:rPr>
+          <w:rFonts w:asciiTheme="majorBidi" w:hAnsiTheme="majorBidi" w:cstheme="majorBidi"/>
+          <w:sz w:val="24"/>
+          <w:szCs w:val="24"/>
+        </w:rPr>
+      </w:pPr>
+      <w:r>
+        <w:rPr>
+          <w:rFonts w:asciiTheme="majorBidi" w:hAnsiTheme="majorBidi" w:cstheme="majorBidi"/>
           <w:sz w:val="24"/>
           <w:szCs w:val="24"/>
         </w:rPr>
         <w:drawing>
-          <wp:inline distT="0" distB="0" distL="0" distR="0" wp14:anchorId="2178A2B0" wp14:editId="03233D60">
-            <wp:extent cx="4066317" cy="2286000"/>
+          <wp:inline distT="0" distB="0" distL="0" distR="0" wp14:anchorId="7484D8A3" wp14:editId="27792845">
+            <wp:extent cx="3946358" cy="2003227"/>
             <wp:effectExtent l="0" t="0" r="0" b="0"/>
-            <wp:docPr id="2134642328" name="Picture 1"/>
+            <wp:docPr id="1871709047" name="Picture 1"/>
             <wp:cNvGraphicFramePr>
               <a:graphicFrameLocks xmlns:a="http://schemas.openxmlformats.org/drawingml/2006/main" noChangeAspect="1"/>
             </wp:cNvGraphicFramePr>
@@ -1369,7 +1141,7 @@
               <a:graphicData uri="http://schemas.openxmlformats.org/drawingml/2006/picture">
                 <pic:pic xmlns:pic="http://schemas.openxmlformats.org/drawingml/2006/picture">
                   <pic:nvPicPr>
-                    <pic:cNvPr id="2134642328" name=""/>
+                    <pic:cNvPr id="1871709047" name=""/>
                     <pic:cNvPicPr/>
                   </pic:nvPicPr>
                   <pic:blipFill>
@@ -1381,7 +1153,7 @@
                   <pic:spPr>
                     <a:xfrm>
                       <a:off x="0" y="0"/>
-                      <a:ext cx="4070569" cy="2288390"/>
+                      <a:ext cx="3964370" cy="2012370"/>
                     </a:xfrm>
                     <a:prstGeom prst="rect">
                       <a:avLst/>
@@ -1411,23 +1183,103 @@
           <w:sz w:val="24"/>
           <w:szCs w:val="24"/>
         </w:rPr>
-        <w:t>Gambar 1</w:t>
-      </w:r>
-      <w:r>
-        <w:rPr>
-          <w:rFonts w:asciiTheme="majorBidi" w:hAnsiTheme="majorBidi" w:cstheme="majorBidi"/>
-          <w:sz w:val="24"/>
-          <w:szCs w:val="24"/>
-        </w:rPr>
-        <w:t>.1</w:t>
-      </w:r>
-      <w:r>
-        <w:rPr>
-          <w:rFonts w:asciiTheme="majorBidi" w:hAnsiTheme="majorBidi" w:cstheme="majorBidi"/>
-          <w:sz w:val="24"/>
-          <w:szCs w:val="24"/>
-        </w:rPr>
-        <w:t>. SS Install Frontend &amp; Backend Awal</w:t>
+        <w:t>Gambar</w:t>
+      </w:r>
+      <w:r>
+        <w:rPr>
+          <w:rFonts w:asciiTheme="majorBidi" w:hAnsiTheme="majorBidi" w:cstheme="majorBidi"/>
+          <w:sz w:val="24"/>
+          <w:szCs w:val="24"/>
+        </w:rPr>
+        <w:t xml:space="preserve"> </w:t>
+      </w:r>
+      <w:r>
+        <w:rPr>
+          <w:rFonts w:asciiTheme="majorBidi" w:hAnsiTheme="majorBidi" w:cstheme="majorBidi"/>
+          <w:sz w:val="24"/>
+          <w:szCs w:val="24"/>
+        </w:rPr>
+        <w:t xml:space="preserve">1. </w:t>
+      </w:r>
+      <w:r>
+        <w:rPr>
+          <w:rFonts w:asciiTheme="majorBidi" w:hAnsiTheme="majorBidi" w:cstheme="majorBidi"/>
+          <w:sz w:val="24"/>
+          <w:szCs w:val="24"/>
+        </w:rPr>
+        <w:t>Setting .env backend</w:t>
+      </w:r>
+      <w:r>
+        <w:rPr>
+          <w:rFonts w:asciiTheme="majorBidi" w:hAnsiTheme="majorBidi" w:cstheme="majorBidi"/>
+          <w:b/>
+          <w:bCs/>
+          <w:i/>
+          <w:iCs/>
+          <w:sz w:val="24"/>
+          <w:szCs w:val="24"/>
+          <w:lang w:val="pt-BR"/>
+        </w:rPr>
+        <w:br w:type="page"/>
+      </w:r>
+    </w:p>
+    <w:p>
+      <w:pPr>
+        <w:pStyle w:val="ListParagraph"/>
+        <w:numPr>
+          <w:ilvl w:val="0"/>
+          <w:numId w:val="6"/>
+        </w:numPr>
+        <w:spacing w:after="0" w:line="240" w:lineRule="auto"/>
+        <w:rPr>
+          <w:rFonts w:asciiTheme="majorBidi" w:hAnsiTheme="majorBidi" w:cstheme="majorBidi"/>
+          <w:b/>
+          <w:bCs/>
+          <w:i/>
+          <w:iCs/>
+          <w:sz w:val="24"/>
+          <w:szCs w:val="24"/>
+          <w:lang w:val="pt-BR"/>
+        </w:rPr>
+      </w:pPr>
+      <w:r>
+        <w:rPr>
+          <w:rFonts w:asciiTheme="majorBidi" w:hAnsiTheme="majorBidi" w:cstheme="majorBidi"/>
+          <w:b/>
+          <w:bCs/>
+          <w:i/>
+          <w:iCs/>
+          <w:sz w:val="24"/>
+          <w:szCs w:val="24"/>
+          <w:lang w:val="pt-BR"/>
+        </w:rPr>
+        <w:t xml:space="preserve">Dokumentasi </w:t>
+      </w:r>
+      <w:r>
+        <w:rPr>
+          <w:rFonts w:asciiTheme="majorBidi" w:hAnsiTheme="majorBidi" w:cstheme="majorBidi"/>
+          <w:b/>
+          <w:bCs/>
+          <w:i/>
+          <w:iCs/>
+          <w:sz w:val="24"/>
+          <w:szCs w:val="24"/>
+          <w:lang w:val="pt-BR"/>
+        </w:rPr>
+        <w:t>Fronten</w:t>
+      </w:r>
+      <w:r>
+        <w:rPr>
+          <w:rFonts w:asciiTheme="majorBidi" w:hAnsiTheme="majorBidi" w:cstheme="majorBidi"/>
+          <w:b/>
+          <w:bCs/>
+          <w:i/>
+          <w:iCs/>
+          <w:sz w:val="24"/>
+          <w:szCs w:val="24"/>
+          <w:lang w:val="pt-BR"/>
+        </w:rPr>
+        <w:t>d</w:t>
       </w:r>
     </w:p>
     <w:p>
@@ -1437,33 +1289,23 @@
         <w:jc w:val="center"/>
         <w:rPr>
           <w:rFonts w:asciiTheme="majorBidi" w:hAnsiTheme="majorBidi" w:cstheme="majorBidi"/>
-          <w:sz w:val="24"/>
-          <w:szCs w:val="24"/>
-        </w:rPr>
-      </w:pPr>
-    </w:p>
-    <w:p>
-      <w:pPr>
-        <w:spacing w:after="0" w:line="240" w:lineRule="auto"/>
-        <w:ind w:left="360"/>
-        <w:jc w:val="center"/>
-        <w:rPr>
-          <w:rFonts w:asciiTheme="majorBidi" w:hAnsiTheme="majorBidi" w:cstheme="majorBidi"/>
-          <w:sz w:val="24"/>
-          <w:szCs w:val="24"/>
-        </w:rPr>
-      </w:pPr>
-      <w:r>
-        <w:rPr>
-          <w:rFonts w:asciiTheme="majorBidi" w:hAnsiTheme="majorBidi" w:cstheme="majorBidi"/>
+          <w:noProof/>
+          <w:sz w:val="24"/>
+          <w:szCs w:val="24"/>
+        </w:rPr>
+      </w:pPr>
+      <w:r>
+        <w:rPr>
+          <w:rFonts w:asciiTheme="majorBidi" w:hAnsiTheme="majorBidi" w:cstheme="majorBidi"/>
+          <w:noProof/>
           <w:sz w:val="24"/>
           <w:szCs w:val="24"/>
         </w:rPr>
         <w:drawing>
-          <wp:inline distT="0" distB="0" distL="0" distR="0" wp14:anchorId="40351E32" wp14:editId="561B6573">
-            <wp:extent cx="4133850" cy="2322641"/>
-            <wp:effectExtent l="0" t="0" r="0" b="1905"/>
-            <wp:docPr id="872815963" name="Picture 1"/>
+          <wp:inline distT="0" distB="0" distL="0" distR="0" wp14:anchorId="42C1976A" wp14:editId="523EC954">
+            <wp:extent cx="4599827" cy="2584174"/>
+            <wp:effectExtent l="0" t="0" r="0" b="6985"/>
+            <wp:docPr id="1900087327" name="Picture 1"/>
             <wp:cNvGraphicFramePr>
               <a:graphicFrameLocks xmlns:a="http://schemas.openxmlformats.org/drawingml/2006/main" noChangeAspect="1"/>
             </wp:cNvGraphicFramePr>
@@ -1471,23 +1313,36 @@
               <a:graphicData uri="http://schemas.openxmlformats.org/drawingml/2006/picture">
                 <pic:pic xmlns:pic="http://schemas.openxmlformats.org/drawingml/2006/picture">
                   <pic:nvPicPr>
-                    <pic:cNvPr id="872815963" name=""/>
-                    <pic:cNvPicPr/>
+                    <pic:cNvPr id="0" name="Picture 1"/>
+                    <pic:cNvPicPr>
+                      <a:picLocks noChangeAspect="1" noChangeArrowheads="1"/>
+                    </pic:cNvPicPr>
                   </pic:nvPicPr>
                   <pic:blipFill>
-                    <a:blip r:embed="rId8"/>
+                    <a:blip r:embed="rId8" cstate="print">
+                      <a:extLst>
+                        <a:ext uri="{28A0092B-C50C-407E-A947-70E740481C1C}">
+                          <a14:useLocalDpi xmlns:a14="http://schemas.microsoft.com/office/drawing/2010/main" val="0"/>
+                        </a:ext>
+                      </a:extLst>
+                    </a:blip>
+                    <a:srcRect/>
                     <a:stretch>
                       <a:fillRect/>
                     </a:stretch>
                   </pic:blipFill>
-                  <pic:spPr>
+                  <pic:spPr bwMode="auto">
                     <a:xfrm>
                       <a:off x="0" y="0"/>
-                      <a:ext cx="4153868" cy="2333888"/>
+                      <a:ext cx="4615118" cy="2592764"/>
                     </a:xfrm>
                     <a:prstGeom prst="rect">
                       <a:avLst/>
                     </a:prstGeom>
+                    <a:noFill/>
+                    <a:ln>
+                      <a:noFill/>
+                    </a:ln>
                   </pic:spPr>
                 </pic:pic>
               </a:graphicData>
@@ -1498,8 +1353,9 @@
     </w:p>
     <w:p>
       <w:pPr>
-        <w:spacing w:after="0" w:line="240" w:lineRule="auto"/>
-        <w:ind w:left="360"/>
+        <w:tabs>
+          <w:tab w:val="left" w:pos="6436"/>
+        </w:tabs>
         <w:jc w:val="center"/>
         <w:rPr>
           <w:rFonts w:asciiTheme="majorBidi" w:hAnsiTheme="majorBidi" w:cstheme="majorBidi"/>
@@ -1513,29 +1369,14 @@
           <w:sz w:val="24"/>
           <w:szCs w:val="24"/>
         </w:rPr>
-        <w:t xml:space="preserve">Gambar </w:t>
-      </w:r>
-      <w:r>
-        <w:rPr>
-          <w:rFonts w:asciiTheme="majorBidi" w:hAnsiTheme="majorBidi" w:cstheme="majorBidi"/>
-          <w:sz w:val="24"/>
-          <w:szCs w:val="24"/>
-        </w:rPr>
-        <w:t>1.</w:t>
-      </w:r>
-      <w:r>
-        <w:rPr>
-          <w:rFonts w:asciiTheme="majorBidi" w:hAnsiTheme="majorBidi" w:cstheme="majorBidi"/>
-          <w:sz w:val="24"/>
-          <w:szCs w:val="24"/>
-        </w:rPr>
-        <w:t>2. Migrate Laravel</w:t>
-      </w:r>
-    </w:p>
-    <w:p>
-      <w:pPr>
-        <w:spacing w:after="0" w:line="240" w:lineRule="auto"/>
-        <w:ind w:left="360"/>
+        <w:t>Gambar 2.1 Mengubah tampilan layout menjadi darkmode</w:t>
+      </w:r>
+    </w:p>
+    <w:p>
+      <w:pPr>
+        <w:tabs>
+          <w:tab w:val="left" w:pos="6436"/>
+        </w:tabs>
         <w:jc w:val="center"/>
         <w:rPr>
           <w:rFonts w:asciiTheme="majorBidi" w:hAnsiTheme="majorBidi" w:cstheme="majorBidi"/>
@@ -1558,14 +1399,15 @@
       <w:r>
         <w:rPr>
           <w:rFonts w:asciiTheme="majorBidi" w:hAnsiTheme="majorBidi" w:cstheme="majorBidi"/>
+          <w:noProof/>
           <w:sz w:val="24"/>
           <w:szCs w:val="24"/>
         </w:rPr>
         <w:drawing>
-          <wp:inline distT="0" distB="0" distL="0" distR="0" wp14:anchorId="63E4363A" wp14:editId="057E1B19">
-            <wp:extent cx="4146619" cy="2329815"/>
-            <wp:effectExtent l="0" t="0" r="6350" b="0"/>
-            <wp:docPr id="535610428" name="Picture 1"/>
+          <wp:inline distT="0" distB="0" distL="0" distR="0" wp14:anchorId="7CD684CD" wp14:editId="537BDF9F">
+            <wp:extent cx="4670594" cy="2623930"/>
+            <wp:effectExtent l="0" t="0" r="0" b="5080"/>
+            <wp:docPr id="2001842876" name="Picture 2"/>
             <wp:cNvGraphicFramePr>
               <a:graphicFrameLocks xmlns:a="http://schemas.openxmlformats.org/drawingml/2006/main" noChangeAspect="1"/>
             </wp:cNvGraphicFramePr>
@@ -1573,23 +1415,36 @@
               <a:graphicData uri="http://schemas.openxmlformats.org/drawingml/2006/picture">
                 <pic:pic xmlns:pic="http://schemas.openxmlformats.org/drawingml/2006/picture">
                   <pic:nvPicPr>
-                    <pic:cNvPr id="535610428" name=""/>
-                    <pic:cNvPicPr/>
+                    <pic:cNvPr id="0" name="Picture 2"/>
+                    <pic:cNvPicPr>
+                      <a:picLocks noChangeAspect="1" noChangeArrowheads="1"/>
+                    </pic:cNvPicPr>
                   </pic:nvPicPr>
                   <pic:blipFill>
-                    <a:blip r:embed="rId9"/>
+                    <a:blip r:embed="rId9" cstate="print">
+                      <a:extLst>
+                        <a:ext uri="{28A0092B-C50C-407E-A947-70E740481C1C}">
+                          <a14:useLocalDpi xmlns:a14="http://schemas.microsoft.com/office/drawing/2010/main" val="0"/>
+                        </a:ext>
+                      </a:extLst>
+                    </a:blip>
+                    <a:srcRect/>
                     <a:stretch>
                       <a:fillRect/>
                     </a:stretch>
                   </pic:blipFill>
-                  <pic:spPr>
+                  <pic:spPr bwMode="auto">
                     <a:xfrm>
                       <a:off x="0" y="0"/>
-                      <a:ext cx="4163470" cy="2339283"/>
+                      <a:ext cx="4703986" cy="2642690"/>
                     </a:xfrm>
                     <a:prstGeom prst="rect">
                       <a:avLst/>
                     </a:prstGeom>
+                    <a:noFill/>
+                    <a:ln>
+                      <a:noFill/>
+                    </a:ln>
                   </pic:spPr>
                 </pic:pic>
               </a:graphicData>
@@ -1600,8 +1455,9 @@
     </w:p>
     <w:p>
       <w:pPr>
-        <w:spacing w:after="0" w:line="240" w:lineRule="auto"/>
-        <w:ind w:left="360"/>
+        <w:tabs>
+          <w:tab w:val="left" w:pos="6436"/>
+        </w:tabs>
         <w:jc w:val="center"/>
         <w:rPr>
           <w:rFonts w:asciiTheme="majorBidi" w:hAnsiTheme="majorBidi" w:cstheme="majorBidi"/>
@@ -1615,60 +1471,16 @@
           <w:sz w:val="24"/>
           <w:szCs w:val="24"/>
         </w:rPr>
-        <w:t xml:space="preserve">Gambar </w:t>
-      </w:r>
-      <w:r>
-        <w:rPr>
-          <w:rFonts w:asciiTheme="majorBidi" w:hAnsiTheme="majorBidi" w:cstheme="majorBidi"/>
-          <w:sz w:val="24"/>
-          <w:szCs w:val="24"/>
-        </w:rPr>
-        <w:t>1.</w:t>
-      </w:r>
-      <w:r>
-        <w:rPr>
-          <w:rFonts w:asciiTheme="majorBidi" w:hAnsiTheme="majorBidi" w:cstheme="majorBidi"/>
-          <w:sz w:val="24"/>
-          <w:szCs w:val="24"/>
-        </w:rPr>
-        <w:t xml:space="preserve">3. </w:t>
-      </w:r>
-      <w:proofErr w:type="spellStart"/>
-      <w:r>
-        <w:rPr>
-          <w:rFonts w:asciiTheme="majorBidi" w:hAnsiTheme="majorBidi" w:cstheme="majorBidi"/>
-          <w:sz w:val="24"/>
-          <w:szCs w:val="24"/>
-        </w:rPr>
-        <w:t>Membuat</w:t>
-      </w:r>
-      <w:proofErr w:type="spellEnd"/>
-      <w:r>
-        <w:rPr>
-          <w:rFonts w:asciiTheme="majorBidi" w:hAnsiTheme="majorBidi" w:cstheme="majorBidi"/>
-          <w:sz w:val="24"/>
-          <w:szCs w:val="24"/>
-        </w:rPr>
-        <w:t xml:space="preserve"> </w:t>
-      </w:r>
-      <w:proofErr w:type="spellStart"/>
-      <w:r>
-        <w:rPr>
-          <w:rFonts w:asciiTheme="majorBidi" w:hAnsiTheme="majorBidi" w:cstheme="majorBidi"/>
-          <w:sz w:val="24"/>
-          <w:szCs w:val="24"/>
-        </w:rPr>
-        <w:t>Auth</w:t>
-      </w:r>
-      <w:r>
-        <w:rPr>
-          <w:rFonts w:asciiTheme="majorBidi" w:hAnsiTheme="majorBidi" w:cstheme="majorBidi"/>
-          <w:sz w:val="24"/>
-          <w:szCs w:val="24"/>
-        </w:rPr>
-        <w:t>Controller</w:t>
-      </w:r>
-      <w:proofErr w:type="spellEnd"/>
+        <w:t xml:space="preserve">Gambar 2.1 </w:t>
+      </w:r>
+      <w:r>
+        <w:rPr>
+          <w:rFonts w:asciiTheme="majorBidi" w:hAnsiTheme="majorBidi" w:cstheme="majorBidi"/>
+          <w:sz w:val="24"/>
+          <w:szCs w:val="24"/>
+        </w:rPr>
+        <w:t>setting global.css</w:t>
+      </w:r>
     </w:p>
     <w:p>
       <w:pPr>
@@ -1681,29 +1493,18 @@
           <w:szCs w:val="24"/>
         </w:rPr>
       </w:pPr>
-    </w:p>
-    <w:p>
-      <w:pPr>
-        <w:spacing w:after="0" w:line="240" w:lineRule="auto"/>
-        <w:ind w:left="360"/>
-        <w:jc w:val="center"/>
-        <w:rPr>
-          <w:rFonts w:asciiTheme="majorBidi" w:hAnsiTheme="majorBidi" w:cstheme="majorBidi"/>
-          <w:sz w:val="24"/>
-          <w:szCs w:val="24"/>
-        </w:rPr>
-      </w:pPr>
-      <w:r>
-        <w:rPr>
-          <w:rFonts w:asciiTheme="majorBidi" w:hAnsiTheme="majorBidi" w:cstheme="majorBidi"/>
+      <w:r>
+        <w:rPr>
+          <w:rFonts w:asciiTheme="majorBidi" w:hAnsiTheme="majorBidi" w:cstheme="majorBidi"/>
+          <w:noProof/>
           <w:sz w:val="24"/>
           <w:szCs w:val="24"/>
         </w:rPr>
         <w:drawing>
-          <wp:inline distT="0" distB="0" distL="0" distR="0" wp14:anchorId="1807C8AE" wp14:editId="4AAC5807">
-            <wp:extent cx="4191000" cy="2354750"/>
-            <wp:effectExtent l="0" t="0" r="0" b="7620"/>
-            <wp:docPr id="1505522711" name="Picture 1"/>
+          <wp:inline distT="0" distB="0" distL="0" distR="0" wp14:anchorId="498B8FC8" wp14:editId="70C86948">
+            <wp:extent cx="4585679" cy="2576223"/>
+            <wp:effectExtent l="0" t="0" r="5715" b="0"/>
+            <wp:docPr id="1353655374" name="Picture 7"/>
             <wp:cNvGraphicFramePr>
               <a:graphicFrameLocks xmlns:a="http://schemas.openxmlformats.org/drawingml/2006/main" noChangeAspect="1"/>
             </wp:cNvGraphicFramePr>
@@ -1711,23 +1512,36 @@
               <a:graphicData uri="http://schemas.openxmlformats.org/drawingml/2006/picture">
                 <pic:pic xmlns:pic="http://schemas.openxmlformats.org/drawingml/2006/picture">
                   <pic:nvPicPr>
-                    <pic:cNvPr id="1505522711" name=""/>
-                    <pic:cNvPicPr/>
+                    <pic:cNvPr id="0" name="Picture 7"/>
+                    <pic:cNvPicPr>
+                      <a:picLocks noChangeAspect="1" noChangeArrowheads="1"/>
+                    </pic:cNvPicPr>
                   </pic:nvPicPr>
                   <pic:blipFill>
-                    <a:blip r:embed="rId10"/>
+                    <a:blip r:embed="rId10" cstate="print">
+                      <a:extLst>
+                        <a:ext uri="{28A0092B-C50C-407E-A947-70E740481C1C}">
+                          <a14:useLocalDpi xmlns:a14="http://schemas.microsoft.com/office/drawing/2010/main" val="0"/>
+                        </a:ext>
+                      </a:extLst>
+                    </a:blip>
+                    <a:srcRect/>
                     <a:stretch>
                       <a:fillRect/>
                     </a:stretch>
                   </pic:blipFill>
-                  <pic:spPr>
+                  <pic:spPr bwMode="auto">
                     <a:xfrm>
                       <a:off x="0" y="0"/>
-                      <a:ext cx="4211006" cy="2365991"/>
+                      <a:ext cx="4627777" cy="2599874"/>
                     </a:xfrm>
                     <a:prstGeom prst="rect">
                       <a:avLst/>
                     </a:prstGeom>
+                    <a:noFill/>
+                    <a:ln>
+                      <a:noFill/>
+                    </a:ln>
                   </pic:spPr>
                 </pic:pic>
               </a:graphicData>
@@ -1753,52 +1567,8 @@
           <w:sz w:val="24"/>
           <w:szCs w:val="24"/>
         </w:rPr>
-        <w:t xml:space="preserve">Gambar </w:t>
-      </w:r>
-      <w:r>
-        <w:rPr>
-          <w:rFonts w:asciiTheme="majorBidi" w:hAnsiTheme="majorBidi" w:cstheme="majorBidi"/>
-          <w:sz w:val="24"/>
-          <w:szCs w:val="24"/>
-        </w:rPr>
-        <w:t>1.</w:t>
-      </w:r>
-      <w:r>
-        <w:rPr>
-          <w:rFonts w:asciiTheme="majorBidi" w:hAnsiTheme="majorBidi" w:cstheme="majorBidi"/>
-          <w:sz w:val="24"/>
-          <w:szCs w:val="24"/>
-        </w:rPr>
-        <w:t xml:space="preserve">4. </w:t>
-      </w:r>
-      <w:proofErr w:type="spellStart"/>
-      <w:r>
-        <w:rPr>
-          <w:rFonts w:asciiTheme="majorBidi" w:hAnsiTheme="majorBidi" w:cstheme="majorBidi"/>
-          <w:sz w:val="24"/>
-          <w:szCs w:val="24"/>
-        </w:rPr>
-        <w:t>Membuat</w:t>
-      </w:r>
-      <w:proofErr w:type="spellEnd"/>
-      <w:r>
-        <w:rPr>
-          <w:rFonts w:asciiTheme="majorBidi" w:hAnsiTheme="majorBidi" w:cstheme="majorBidi"/>
-          <w:sz w:val="24"/>
-          <w:szCs w:val="24"/>
-        </w:rPr>
-        <w:t xml:space="preserve"> </w:t>
-      </w:r>
-      <w:proofErr w:type="spellStart"/>
-      <w:r>
-        <w:rPr>
-          <w:rFonts w:asciiTheme="majorBidi" w:hAnsiTheme="majorBidi" w:cstheme="majorBidi"/>
-          <w:sz w:val="24"/>
-          <w:szCs w:val="24"/>
-        </w:rPr>
-        <w:t>ProductController</w:t>
-      </w:r>
-      <w:proofErr w:type="spellEnd"/>
+        <w:t>Gambar 2.2 Membuat not-found.tsx</w:t>
+      </w:r>
     </w:p>
     <w:p>
       <w:pPr>
@@ -1815,7 +1585,7 @@
     <w:p>
       <w:pPr>
         <w:spacing w:after="0" w:line="240" w:lineRule="auto"/>
-        <w:ind w:left="360"/>
+        <w:ind w:left="360" w:firstLine="360"/>
         <w:jc w:val="center"/>
         <w:rPr>
           <w:rFonts w:asciiTheme="majorBidi" w:hAnsiTheme="majorBidi" w:cstheme="majorBidi"/>
@@ -1829,11 +1599,48 @@
           <w:sz w:val="24"/>
           <w:szCs w:val="24"/>
         </w:rPr>
+        <w:t>Bertujuan Ketika user mencari halaman tidak temukan maka akan</w:t>
+      </w:r>
+      <w:r>
+        <w:rPr>
+          <w:rFonts w:asciiTheme="majorBidi" w:hAnsiTheme="majorBidi" w:cstheme="majorBidi"/>
+          <w:sz w:val="24"/>
+          <w:szCs w:val="24"/>
+        </w:rPr>
+        <w:t xml:space="preserve"> menampilkan not-found.tsx ini berikut hasil tampilannya :</w:t>
+      </w:r>
+    </w:p>
+    <w:p>
+      <w:pPr>
+        <w:spacing w:after="0" w:line="240" w:lineRule="auto"/>
+        <w:ind w:left="360" w:firstLine="360"/>
+        <w:jc w:val="center"/>
+        <w:rPr>
+          <w:rFonts w:asciiTheme="majorBidi" w:hAnsiTheme="majorBidi" w:cstheme="majorBidi"/>
+          <w:sz w:val="24"/>
+          <w:szCs w:val="24"/>
+        </w:rPr>
+      </w:pPr>
+      <w:r>
+        <w:rPr>
+          <w:rFonts w:asciiTheme="majorBidi" w:hAnsiTheme="majorBidi" w:cstheme="majorBidi"/>
+          <w:sz w:val="24"/>
+          <w:szCs w:val="24"/>
+        </w:rPr>
+        <w:br/>
+      </w:r>
+      <w:r>
+        <w:rPr>
+          <w:rFonts w:asciiTheme="majorBidi" w:hAnsiTheme="majorBidi" w:cstheme="majorBidi"/>
+          <w:noProof/>
+          <w:sz w:val="24"/>
+          <w:szCs w:val="24"/>
+        </w:rPr>
         <w:drawing>
-          <wp:inline distT="0" distB="0" distL="0" distR="0" wp14:anchorId="4E15CEC7" wp14:editId="00BB20CE">
-            <wp:extent cx="4269740" cy="2398992"/>
-            <wp:effectExtent l="0" t="0" r="0" b="1905"/>
-            <wp:docPr id="404450167" name="Picture 1"/>
+          <wp:inline distT="0" distB="0" distL="0" distR="0" wp14:anchorId="7B197B29" wp14:editId="7DD1B2E1">
+            <wp:extent cx="4854589" cy="2727297"/>
+            <wp:effectExtent l="0" t="0" r="3175" b="0"/>
+            <wp:docPr id="1538807221" name="Picture 4"/>
             <wp:cNvGraphicFramePr>
               <a:graphicFrameLocks xmlns:a="http://schemas.openxmlformats.org/drawingml/2006/main" noChangeAspect="1"/>
             </wp:cNvGraphicFramePr>
@@ -1841,23 +1648,36 @@
               <a:graphicData uri="http://schemas.openxmlformats.org/drawingml/2006/picture">
                 <pic:pic xmlns:pic="http://schemas.openxmlformats.org/drawingml/2006/picture">
                   <pic:nvPicPr>
-                    <pic:cNvPr id="404450167" name=""/>
-                    <pic:cNvPicPr/>
+                    <pic:cNvPr id="0" name="Picture 4"/>
+                    <pic:cNvPicPr>
+                      <a:picLocks noChangeAspect="1" noChangeArrowheads="1"/>
+                    </pic:cNvPicPr>
                   </pic:nvPicPr>
                   <pic:blipFill>
-                    <a:blip r:embed="rId11"/>
+                    <a:blip r:embed="rId11" cstate="print">
+                      <a:extLst>
+                        <a:ext uri="{28A0092B-C50C-407E-A947-70E740481C1C}">
+                          <a14:useLocalDpi xmlns:a14="http://schemas.microsoft.com/office/drawing/2010/main" val="0"/>
+                        </a:ext>
+                      </a:extLst>
+                    </a:blip>
+                    <a:srcRect/>
                     <a:stretch>
                       <a:fillRect/>
                     </a:stretch>
                   </pic:blipFill>
-                  <pic:spPr>
+                  <pic:spPr bwMode="auto">
                     <a:xfrm>
                       <a:off x="0" y="0"/>
-                      <a:ext cx="4282828" cy="2406346"/>
+                      <a:ext cx="4882358" cy="2742897"/>
                     </a:xfrm>
                     <a:prstGeom prst="rect">
                       <a:avLst/>
                     </a:prstGeom>
+                    <a:noFill/>
+                    <a:ln>
+                      <a:noFill/>
+                    </a:ln>
                   </pic:spPr>
                 </pic:pic>
               </a:graphicData>
@@ -1869,7 +1689,7 @@
     <w:p>
       <w:pPr>
         <w:spacing w:after="0" w:line="240" w:lineRule="auto"/>
-        <w:ind w:left="360"/>
+        <w:ind w:left="360" w:firstLine="360"/>
         <w:jc w:val="center"/>
         <w:rPr>
           <w:rFonts w:asciiTheme="majorBidi" w:hAnsiTheme="majorBidi" w:cstheme="majorBidi"/>
@@ -1880,88 +1700,15 @@
       <w:r>
         <w:rPr>
           <w:rFonts w:asciiTheme="majorBidi" w:hAnsiTheme="majorBidi" w:cstheme="majorBidi"/>
-          <w:sz w:val="24"/>
-          <w:szCs w:val="24"/>
-        </w:rPr>
-        <w:t xml:space="preserve">Gambar </w:t>
-      </w:r>
-      <w:r>
-        <w:rPr>
-          <w:rFonts w:asciiTheme="majorBidi" w:hAnsiTheme="majorBidi" w:cstheme="majorBidi"/>
-          <w:sz w:val="24"/>
-          <w:szCs w:val="24"/>
-        </w:rPr>
-        <w:t>1.</w:t>
-      </w:r>
-      <w:r>
-        <w:rPr>
-          <w:rFonts w:asciiTheme="majorBidi" w:hAnsiTheme="majorBidi" w:cstheme="majorBidi"/>
-          <w:sz w:val="24"/>
-          <w:szCs w:val="24"/>
-        </w:rPr>
-        <w:t xml:space="preserve">5. </w:t>
-      </w:r>
-      <w:proofErr w:type="spellStart"/>
-      <w:r>
-        <w:rPr>
-          <w:rFonts w:asciiTheme="majorBidi" w:hAnsiTheme="majorBidi" w:cstheme="majorBidi"/>
-          <w:sz w:val="24"/>
-          <w:szCs w:val="24"/>
-        </w:rPr>
-        <w:t>Me</w:t>
-      </w:r>
-      <w:r>
-        <w:rPr>
-          <w:rFonts w:asciiTheme="majorBidi" w:hAnsiTheme="majorBidi" w:cstheme="majorBidi"/>
-          <w:sz w:val="24"/>
-          <w:szCs w:val="24"/>
-        </w:rPr>
-        <w:t>mbuat</w:t>
-      </w:r>
-      <w:proofErr w:type="spellEnd"/>
-      <w:r>
-        <w:rPr>
-          <w:rFonts w:asciiTheme="majorBidi" w:hAnsiTheme="majorBidi" w:cstheme="majorBidi"/>
-          <w:sz w:val="24"/>
-          <w:szCs w:val="24"/>
-        </w:rPr>
-        <w:t xml:space="preserve"> model product</w:t>
-      </w:r>
-    </w:p>
-    <w:p>
-      <w:pPr>
-        <w:spacing w:after="0" w:line="240" w:lineRule="auto"/>
-        <w:ind w:left="360"/>
-        <w:jc w:val="center"/>
-        <w:rPr>
-          <w:rFonts w:asciiTheme="majorBidi" w:hAnsiTheme="majorBidi" w:cstheme="majorBidi"/>
-          <w:sz w:val="24"/>
-          <w:szCs w:val="24"/>
-        </w:rPr>
-      </w:pPr>
-    </w:p>
-    <w:p>
-      <w:pPr>
-        <w:spacing w:after="0" w:line="240" w:lineRule="auto"/>
-        <w:ind w:left="360"/>
-        <w:jc w:val="center"/>
-        <w:rPr>
-          <w:rFonts w:asciiTheme="majorBidi" w:hAnsiTheme="majorBidi" w:cstheme="majorBidi"/>
-          <w:sz w:val="24"/>
-          <w:szCs w:val="24"/>
-        </w:rPr>
-      </w:pPr>
-      <w:r>
-        <w:rPr>
-          <w:rFonts w:asciiTheme="majorBidi" w:hAnsiTheme="majorBidi" w:cstheme="majorBidi"/>
+          <w:noProof/>
           <w:sz w:val="24"/>
           <w:szCs w:val="24"/>
         </w:rPr>
         <w:drawing>
-          <wp:inline distT="0" distB="0" distL="0" distR="0" wp14:anchorId="25E45783" wp14:editId="68965687">
-            <wp:extent cx="4257675" cy="2401311"/>
-            <wp:effectExtent l="0" t="0" r="0" b="0"/>
-            <wp:docPr id="843229276" name="Picture 1"/>
+          <wp:inline distT="0" distB="0" distL="0" distR="0" wp14:anchorId="7569F39F" wp14:editId="385707C4">
+            <wp:extent cx="4678524" cy="2634018"/>
+            <wp:effectExtent l="0" t="0" r="8255" b="0"/>
+            <wp:docPr id="524044085" name="Picture 8"/>
             <wp:cNvGraphicFramePr>
               <a:graphicFrameLocks xmlns:a="http://schemas.openxmlformats.org/drawingml/2006/main" noChangeAspect="1"/>
             </wp:cNvGraphicFramePr>
@@ -1969,23 +1716,36 @@
               <a:graphicData uri="http://schemas.openxmlformats.org/drawingml/2006/picture">
                 <pic:pic xmlns:pic="http://schemas.openxmlformats.org/drawingml/2006/picture">
                   <pic:nvPicPr>
-                    <pic:cNvPr id="843229276" name=""/>
-                    <pic:cNvPicPr/>
+                    <pic:cNvPr id="0" name="Picture 8"/>
+                    <pic:cNvPicPr>
+                      <a:picLocks noChangeAspect="1" noChangeArrowheads="1"/>
+                    </pic:cNvPicPr>
                   </pic:nvPicPr>
                   <pic:blipFill>
-                    <a:blip r:embed="rId12"/>
+                    <a:blip r:embed="rId10" cstate="print">
+                      <a:extLst>
+                        <a:ext uri="{28A0092B-C50C-407E-A947-70E740481C1C}">
+                          <a14:useLocalDpi xmlns:a14="http://schemas.microsoft.com/office/drawing/2010/main" val="0"/>
+                        </a:ext>
+                      </a:extLst>
+                    </a:blip>
+                    <a:srcRect/>
                     <a:stretch>
                       <a:fillRect/>
                     </a:stretch>
                   </pic:blipFill>
-                  <pic:spPr>
+                  <pic:spPr bwMode="auto">
                     <a:xfrm>
                       <a:off x="0" y="0"/>
-                      <a:ext cx="4262025" cy="2403764"/>
+                      <a:ext cx="4686297" cy="2638394"/>
                     </a:xfrm>
                     <a:prstGeom prst="rect">
                       <a:avLst/>
                     </a:prstGeom>
+                    <a:noFill/>
+                    <a:ln>
+                      <a:noFill/>
+                    </a:ln>
                   </pic:spPr>
                 </pic:pic>
               </a:graphicData>
@@ -1997,7 +1757,7 @@
     <w:p>
       <w:pPr>
         <w:spacing w:after="0" w:line="240" w:lineRule="auto"/>
-        <w:ind w:left="360"/>
+        <w:ind w:left="360" w:firstLine="360"/>
         <w:jc w:val="center"/>
         <w:rPr>
           <w:rFonts w:asciiTheme="majorBidi" w:hAnsiTheme="majorBidi" w:cstheme="majorBidi"/>
@@ -2011,31 +1771,13 @@
           <w:sz w:val="24"/>
           <w:szCs w:val="24"/>
         </w:rPr>
-        <w:t xml:space="preserve">Gambar 1.6 </w:t>
-      </w:r>
-      <w:proofErr w:type="spellStart"/>
-      <w:r>
-        <w:rPr>
-          <w:rFonts w:asciiTheme="majorBidi" w:hAnsiTheme="majorBidi" w:cstheme="majorBidi"/>
-          <w:sz w:val="24"/>
-          <w:szCs w:val="24"/>
-        </w:rPr>
-        <w:t>Membuat</w:t>
-      </w:r>
-      <w:proofErr w:type="spellEnd"/>
-      <w:r>
-        <w:rPr>
-          <w:rFonts w:asciiTheme="majorBidi" w:hAnsiTheme="majorBidi" w:cstheme="majorBidi"/>
-          <w:sz w:val="24"/>
-          <w:szCs w:val="24"/>
-        </w:rPr>
-        <w:t xml:space="preserve"> Model user</w:t>
-      </w:r>
-    </w:p>
-    <w:p>
-      <w:pPr>
-        <w:spacing w:after="0" w:line="240" w:lineRule="auto"/>
-        <w:ind w:left="360"/>
+        <w:t>Gambar 2.3 Menambahkan component (tabs, card,label dan button yang sudah tadi)</w:t>
+      </w:r>
+    </w:p>
+    <w:p>
+      <w:pPr>
+        <w:spacing w:after="0" w:line="240" w:lineRule="auto"/>
+        <w:ind w:left="360" w:firstLine="360"/>
         <w:jc w:val="center"/>
         <w:rPr>
           <w:rFonts w:asciiTheme="majorBidi" w:hAnsiTheme="majorBidi" w:cstheme="majorBidi"/>
@@ -2049,259 +1791,7 @@
           <w:sz w:val="24"/>
           <w:szCs w:val="24"/>
         </w:rPr>
-        <w:drawing>
-          <wp:inline distT="0" distB="0" distL="0" distR="0" wp14:anchorId="6AB87058" wp14:editId="6EE5B269">
-            <wp:extent cx="4305300" cy="2418972"/>
-            <wp:effectExtent l="0" t="0" r="0" b="635"/>
-            <wp:docPr id="512056958" name="Picture 1"/>
-            <wp:cNvGraphicFramePr>
-              <a:graphicFrameLocks xmlns:a="http://schemas.openxmlformats.org/drawingml/2006/main" noChangeAspect="1"/>
-            </wp:cNvGraphicFramePr>
-            <a:graphic xmlns:a="http://schemas.openxmlformats.org/drawingml/2006/main">
-              <a:graphicData uri="http://schemas.openxmlformats.org/drawingml/2006/picture">
-                <pic:pic xmlns:pic="http://schemas.openxmlformats.org/drawingml/2006/picture">
-                  <pic:nvPicPr>
-                    <pic:cNvPr id="512056958" name=""/>
-                    <pic:cNvPicPr/>
-                  </pic:nvPicPr>
-                  <pic:blipFill>
-                    <a:blip r:embed="rId13"/>
-                    <a:stretch>
-                      <a:fillRect/>
-                    </a:stretch>
-                  </pic:blipFill>
-                  <pic:spPr>
-                    <a:xfrm>
-                      <a:off x="0" y="0"/>
-                      <a:ext cx="4317493" cy="2425823"/>
-                    </a:xfrm>
-                    <a:prstGeom prst="rect">
-                      <a:avLst/>
-                    </a:prstGeom>
-                  </pic:spPr>
-                </pic:pic>
-              </a:graphicData>
-            </a:graphic>
-          </wp:inline>
-        </w:drawing>
-      </w:r>
-    </w:p>
-    <w:p>
-      <w:pPr>
-        <w:spacing w:after="0" w:line="240" w:lineRule="auto"/>
-        <w:ind w:left="360"/>
-        <w:jc w:val="center"/>
-        <w:rPr>
-          <w:rFonts w:asciiTheme="majorBidi" w:hAnsiTheme="majorBidi" w:cstheme="majorBidi"/>
-          <w:b/>
-          <w:bCs/>
-          <w:i/>
-          <w:iCs/>
-          <w:sz w:val="24"/>
-          <w:szCs w:val="24"/>
-          <w:lang w:val="pt-BR"/>
-        </w:rPr>
-      </w:pPr>
-      <w:r>
-        <w:rPr>
-          <w:rFonts w:asciiTheme="majorBidi" w:hAnsiTheme="majorBidi" w:cstheme="majorBidi"/>
-          <w:b/>
-          <w:bCs/>
-          <w:i/>
-          <w:iCs/>
-          <w:sz w:val="24"/>
-          <w:szCs w:val="24"/>
-          <w:lang w:val="pt-BR"/>
-        </w:rPr>
-        <w:t>Gambar1.7 Migration</w:t>
-      </w:r>
-    </w:p>
-    <w:p>
-      <w:pPr>
-        <w:rPr>
-          <w:rFonts w:asciiTheme="majorBidi" w:hAnsiTheme="majorBidi" w:cstheme="majorBidi"/>
-          <w:b/>
-          <w:bCs/>
-          <w:i/>
-          <w:iCs/>
-          <w:sz w:val="24"/>
-          <w:szCs w:val="24"/>
-          <w:lang w:val="pt-BR"/>
-        </w:rPr>
-      </w:pPr>
-      <w:r>
-        <w:rPr>
-          <w:rFonts w:asciiTheme="majorBidi" w:hAnsiTheme="majorBidi" w:cstheme="majorBidi"/>
-          <w:b/>
-          <w:bCs/>
-          <w:i/>
-          <w:iCs/>
-          <w:sz w:val="24"/>
-          <w:szCs w:val="24"/>
-          <w:lang w:val="pt-BR"/>
-        </w:rPr>
-        <w:br w:type="page"/>
-      </w:r>
-    </w:p>
-    <w:p>
-      <w:pPr>
-        <w:pStyle w:val="ListParagraph"/>
-        <w:numPr>
-          <w:ilvl w:val="0"/>
-          <w:numId w:val="6"/>
-        </w:numPr>
-        <w:spacing w:after="0" w:line="240" w:lineRule="auto"/>
-        <w:rPr>
-          <w:rFonts w:asciiTheme="majorBidi" w:hAnsiTheme="majorBidi" w:cstheme="majorBidi"/>
-          <w:b/>
-          <w:bCs/>
-          <w:i/>
-          <w:iCs/>
-          <w:sz w:val="24"/>
-          <w:szCs w:val="24"/>
-          <w:lang w:val="pt-BR"/>
-        </w:rPr>
-      </w:pPr>
-      <w:r>
-        <w:rPr>
-          <w:rFonts w:asciiTheme="majorBidi" w:hAnsiTheme="majorBidi" w:cstheme="majorBidi"/>
-          <w:b/>
-          <w:bCs/>
-          <w:i/>
-          <w:iCs/>
-          <w:sz w:val="24"/>
-          <w:szCs w:val="24"/>
-          <w:lang w:val="pt-BR"/>
-        </w:rPr>
-        <w:t xml:space="preserve">Dokumentasi </w:t>
-      </w:r>
-      <w:r>
-        <w:rPr>
-          <w:rFonts w:asciiTheme="majorBidi" w:hAnsiTheme="majorBidi" w:cstheme="majorBidi"/>
-          <w:b/>
-          <w:bCs/>
-          <w:i/>
-          <w:iCs/>
-          <w:sz w:val="24"/>
-          <w:szCs w:val="24"/>
-          <w:lang w:val="pt-BR"/>
-        </w:rPr>
-        <w:t>Frontend</w:t>
-      </w:r>
-      <w:r>
-        <w:rPr>
-          <w:rFonts w:asciiTheme="majorBidi" w:hAnsiTheme="majorBidi" w:cstheme="majorBidi"/>
-          <w:b/>
-          <w:bCs/>
-          <w:i/>
-          <w:iCs/>
-          <w:sz w:val="24"/>
-          <w:szCs w:val="24"/>
-          <w:lang w:val="pt-BR"/>
-        </w:rPr>
-        <w:t>:</w:t>
-      </w:r>
-    </w:p>
-    <w:p>
-      <w:pPr>
-        <w:spacing w:after="0" w:line="240" w:lineRule="auto"/>
-        <w:ind w:left="360"/>
-        <w:jc w:val="center"/>
-        <w:rPr>
-          <w:rFonts w:asciiTheme="majorBidi" w:hAnsiTheme="majorBidi" w:cstheme="majorBidi"/>
-          <w:sz w:val="24"/>
-          <w:szCs w:val="24"/>
-        </w:rPr>
-      </w:pPr>
-      <w:r>
-        <w:rPr>
-          <w:rFonts w:asciiTheme="majorBidi" w:hAnsiTheme="majorBidi" w:cstheme="majorBidi"/>
-          <w:sz w:val="24"/>
-          <w:szCs w:val="24"/>
-        </w:rPr>
-        <w:drawing>
-          <wp:inline distT="0" distB="0" distL="0" distR="0" wp14:anchorId="26881A6B" wp14:editId="20BFA986">
-            <wp:extent cx="4248335" cy="2386965"/>
-            <wp:effectExtent l="0" t="0" r="0" b="0"/>
-            <wp:docPr id="774240879" name="Picture 1"/>
-            <wp:cNvGraphicFramePr>
-              <a:graphicFrameLocks xmlns:a="http://schemas.openxmlformats.org/drawingml/2006/main" noChangeAspect="1"/>
-            </wp:cNvGraphicFramePr>
-            <a:graphic xmlns:a="http://schemas.openxmlformats.org/drawingml/2006/main">
-              <a:graphicData uri="http://schemas.openxmlformats.org/drawingml/2006/picture">
-                <pic:pic xmlns:pic="http://schemas.openxmlformats.org/drawingml/2006/picture">
-                  <pic:nvPicPr>
-                    <pic:cNvPr id="774240879" name=""/>
-                    <pic:cNvPicPr/>
-                  </pic:nvPicPr>
-                  <pic:blipFill>
-                    <a:blip r:embed="rId14"/>
-                    <a:stretch>
-                      <a:fillRect/>
-                    </a:stretch>
-                  </pic:blipFill>
-                  <pic:spPr>
-                    <a:xfrm>
-                      <a:off x="0" y="0"/>
-                      <a:ext cx="4256724" cy="2391679"/>
-                    </a:xfrm>
-                    <a:prstGeom prst="rect">
-                      <a:avLst/>
-                    </a:prstGeom>
-                  </pic:spPr>
-                </pic:pic>
-              </a:graphicData>
-            </a:graphic>
-          </wp:inline>
-        </w:drawing>
-      </w:r>
-    </w:p>
-    <w:p>
-      <w:pPr>
-        <w:spacing w:after="0" w:line="240" w:lineRule="auto"/>
-        <w:ind w:left="360"/>
-        <w:jc w:val="center"/>
-        <w:rPr>
-          <w:rFonts w:asciiTheme="majorBidi" w:hAnsiTheme="majorBidi" w:cstheme="majorBidi"/>
-          <w:sz w:val="24"/>
-          <w:szCs w:val="24"/>
-        </w:rPr>
-      </w:pPr>
-      <w:r>
-        <w:rPr>
-          <w:rFonts w:asciiTheme="majorBidi" w:hAnsiTheme="majorBidi" w:cstheme="majorBidi"/>
-          <w:sz w:val="24"/>
-          <w:szCs w:val="24"/>
-        </w:rPr>
-        <w:t xml:space="preserve">Gambar 2.1 Install </w:t>
-      </w:r>
-      <w:r>
-        <w:rPr>
-          <w:rFonts w:asciiTheme="majorBidi" w:hAnsiTheme="majorBidi" w:cstheme="majorBidi"/>
-          <w:sz w:val="24"/>
-          <w:szCs w:val="24"/>
-        </w:rPr>
-        <w:t>frontend</w:t>
-      </w:r>
-    </w:p>
-    <w:p>
-      <w:pPr>
-        <w:spacing w:after="0" w:line="240" w:lineRule="auto"/>
-        <w:ind w:left="360"/>
-        <w:jc w:val="center"/>
-        <w:rPr>
-          <w:rFonts w:asciiTheme="majorBidi" w:hAnsiTheme="majorBidi" w:cstheme="majorBidi"/>
-          <w:sz w:val="24"/>
-          <w:szCs w:val="24"/>
-        </w:rPr>
-      </w:pPr>
-      <w:proofErr w:type="spellStart"/>
-      <w:r>
-        <w:t>Menginstall</w:t>
-      </w:r>
-      <w:proofErr w:type="spellEnd"/>
-      <w:r>
-        <w:t xml:space="preserve"> Next.js</w:t>
+        <w:t>Menggunakan Shadcn agar mempermudah layouting pada NextJS</w:t>
       </w:r>
     </w:p>
     <w:sectPr>
@@ -3307,7 +2797,7 @@
   <w:style w:type="paragraph" w:default="1" w:styleId="Normal">
     <w:name w:val="Normal"/>
     <w:qFormat/>
-    <w:rsid w:val="00253884"/>
+    <w:rsid w:val="00CB79EE"/>
   </w:style>
   <w:style w:type="paragraph" w:styleId="Heading3">
     <w:name w:val="heading 3"/>

</xml_diff>

<commit_message>
Update progress project SamudraSukses
</commit_message>
<xml_diff>
--- a/dokumentasi/Dokumentasi_TeamAPI.docx
+++ b/dokumentasi/Dokumentasi_TeamAPI.docx
@@ -113,15 +113,83 @@
           <w14:ligatures w14:val="none"/>
         </w:rPr>
       </w:pPr>
-      <w:r>
-        <w:rPr>
-          <w:rFonts w:asciiTheme="majorBidi" w:eastAsia="Times New Roman" w:hAnsiTheme="majorBidi" w:cstheme="majorBidi"/>
-          <w:kern w:val="0"/>
-          <w:sz w:val="24"/>
-          <w:szCs w:val="24"/>
-          <w14:ligatures w14:val="none"/>
-        </w:rPr>
-        <w:t>Matakuliah : Pemrograman Web Berorientasi Service</w:t>
+      <w:proofErr w:type="spellStart"/>
+      <w:proofErr w:type="gramStart"/>
+      <w:r>
+        <w:rPr>
+          <w:rFonts w:asciiTheme="majorBidi" w:eastAsia="Times New Roman" w:hAnsiTheme="majorBidi" w:cstheme="majorBidi"/>
+          <w:kern w:val="0"/>
+          <w:sz w:val="24"/>
+          <w:szCs w:val="24"/>
+          <w14:ligatures w14:val="none"/>
+        </w:rPr>
+        <w:t>Matakuliah</w:t>
+      </w:r>
+      <w:proofErr w:type="spellEnd"/>
+      <w:r>
+        <w:rPr>
+          <w:rFonts w:asciiTheme="majorBidi" w:eastAsia="Times New Roman" w:hAnsiTheme="majorBidi" w:cstheme="majorBidi"/>
+          <w:kern w:val="0"/>
+          <w:sz w:val="24"/>
+          <w:szCs w:val="24"/>
+          <w14:ligatures w14:val="none"/>
+        </w:rPr>
+        <w:t xml:space="preserve"> :</w:t>
+      </w:r>
+      <w:proofErr w:type="gramEnd"/>
+      <w:r>
+        <w:rPr>
+          <w:rFonts w:asciiTheme="majorBidi" w:eastAsia="Times New Roman" w:hAnsiTheme="majorBidi" w:cstheme="majorBidi"/>
+          <w:kern w:val="0"/>
+          <w:sz w:val="24"/>
+          <w:szCs w:val="24"/>
+          <w14:ligatures w14:val="none"/>
+        </w:rPr>
+        <w:t xml:space="preserve"> </w:t>
+      </w:r>
+      <w:proofErr w:type="spellStart"/>
+      <w:r>
+        <w:rPr>
+          <w:rFonts w:asciiTheme="majorBidi" w:eastAsia="Times New Roman" w:hAnsiTheme="majorBidi" w:cstheme="majorBidi"/>
+          <w:kern w:val="0"/>
+          <w:sz w:val="24"/>
+          <w:szCs w:val="24"/>
+          <w14:ligatures w14:val="none"/>
+        </w:rPr>
+        <w:t>Pemrograman</w:t>
+      </w:r>
+      <w:proofErr w:type="spellEnd"/>
+      <w:r>
+        <w:rPr>
+          <w:rFonts w:asciiTheme="majorBidi" w:eastAsia="Times New Roman" w:hAnsiTheme="majorBidi" w:cstheme="majorBidi"/>
+          <w:kern w:val="0"/>
+          <w:sz w:val="24"/>
+          <w:szCs w:val="24"/>
+          <w14:ligatures w14:val="none"/>
+        </w:rPr>
+        <w:t xml:space="preserve"> Web </w:t>
+      </w:r>
+      <w:proofErr w:type="spellStart"/>
+      <w:r>
+        <w:rPr>
+          <w:rFonts w:asciiTheme="majorBidi" w:eastAsia="Times New Roman" w:hAnsiTheme="majorBidi" w:cstheme="majorBidi"/>
+          <w:kern w:val="0"/>
+          <w:sz w:val="24"/>
+          <w:szCs w:val="24"/>
+          <w14:ligatures w14:val="none"/>
+        </w:rPr>
+        <w:t>Berorientasi</w:t>
+      </w:r>
+      <w:proofErr w:type="spellEnd"/>
+      <w:r>
+        <w:rPr>
+          <w:rFonts w:asciiTheme="majorBidi" w:eastAsia="Times New Roman" w:hAnsiTheme="majorBidi" w:cstheme="majorBidi"/>
+          <w:kern w:val="0"/>
+          <w:sz w:val="24"/>
+          <w:szCs w:val="24"/>
+          <w14:ligatures w14:val="none"/>
+        </w:rPr>
+        <w:t xml:space="preserve"> Service</w:t>
       </w:r>
     </w:p>
     <w:p>
@@ -759,6 +827,7 @@
       <w:r>
         <w:rPr>
           <w:rFonts w:asciiTheme="majorBidi" w:hAnsiTheme="majorBidi" w:cstheme="majorBidi"/>
+          <w:noProof/>
           <w:sz w:val="24"/>
           <w:szCs w:val="24"/>
         </w:rPr>
@@ -824,8 +893,90 @@
           <w:sz w:val="24"/>
           <w:szCs w:val="24"/>
         </w:rPr>
-        <w:t xml:space="preserve"> 1. Struktur Database yang digunakan setelah migrasi laravel</w:t>
-      </w:r>
+        <w:t xml:space="preserve"> 1. </w:t>
+      </w:r>
+      <w:proofErr w:type="spellStart"/>
+      <w:r>
+        <w:rPr>
+          <w:rFonts w:asciiTheme="majorBidi" w:hAnsiTheme="majorBidi" w:cstheme="majorBidi"/>
+          <w:sz w:val="24"/>
+          <w:szCs w:val="24"/>
+        </w:rPr>
+        <w:t>Struktur</w:t>
+      </w:r>
+      <w:proofErr w:type="spellEnd"/>
+      <w:r>
+        <w:rPr>
+          <w:rFonts w:asciiTheme="majorBidi" w:hAnsiTheme="majorBidi" w:cstheme="majorBidi"/>
+          <w:sz w:val="24"/>
+          <w:szCs w:val="24"/>
+        </w:rPr>
+        <w:t xml:space="preserve"> Database yang </w:t>
+      </w:r>
+      <w:proofErr w:type="spellStart"/>
+      <w:r>
+        <w:rPr>
+          <w:rFonts w:asciiTheme="majorBidi" w:hAnsiTheme="majorBidi" w:cstheme="majorBidi"/>
+          <w:sz w:val="24"/>
+          <w:szCs w:val="24"/>
+        </w:rPr>
+        <w:t>digunakan</w:t>
+      </w:r>
+      <w:proofErr w:type="spellEnd"/>
+      <w:r>
+        <w:rPr>
+          <w:rFonts w:asciiTheme="majorBidi" w:hAnsiTheme="majorBidi" w:cstheme="majorBidi"/>
+          <w:sz w:val="24"/>
+          <w:szCs w:val="24"/>
+        </w:rPr>
+        <w:t xml:space="preserve"> </w:t>
+      </w:r>
+      <w:proofErr w:type="spellStart"/>
+      <w:r>
+        <w:rPr>
+          <w:rFonts w:asciiTheme="majorBidi" w:hAnsiTheme="majorBidi" w:cstheme="majorBidi"/>
+          <w:sz w:val="24"/>
+          <w:szCs w:val="24"/>
+        </w:rPr>
+        <w:t>setelah</w:t>
+      </w:r>
+      <w:proofErr w:type="spellEnd"/>
+      <w:r>
+        <w:rPr>
+          <w:rFonts w:asciiTheme="majorBidi" w:hAnsiTheme="majorBidi" w:cstheme="majorBidi"/>
+          <w:sz w:val="24"/>
+          <w:szCs w:val="24"/>
+        </w:rPr>
+        <w:t xml:space="preserve"> </w:t>
+      </w:r>
+      <w:proofErr w:type="spellStart"/>
+      <w:r>
+        <w:rPr>
+          <w:rFonts w:asciiTheme="majorBidi" w:hAnsiTheme="majorBidi" w:cstheme="majorBidi"/>
+          <w:sz w:val="24"/>
+          <w:szCs w:val="24"/>
+        </w:rPr>
+        <w:t>migrasi</w:t>
+      </w:r>
+      <w:proofErr w:type="spellEnd"/>
+      <w:r>
+        <w:rPr>
+          <w:rFonts w:asciiTheme="majorBidi" w:hAnsiTheme="majorBidi" w:cstheme="majorBidi"/>
+          <w:sz w:val="24"/>
+          <w:szCs w:val="24"/>
+        </w:rPr>
+        <w:t xml:space="preserve"> </w:t>
+      </w:r>
+      <w:proofErr w:type="spellStart"/>
+      <w:r>
+        <w:rPr>
+          <w:rFonts w:asciiTheme="majorBidi" w:hAnsiTheme="majorBidi" w:cstheme="majorBidi"/>
+          <w:sz w:val="24"/>
+          <w:szCs w:val="24"/>
+        </w:rPr>
+        <w:t>laravel</w:t>
+      </w:r>
+      <w:proofErr w:type="spellEnd"/>
     </w:p>
     <w:p>
       <w:pPr>
@@ -942,7 +1093,61 @@
           <w:sz w:val="24"/>
           <w:szCs w:val="24"/>
         </w:rPr>
-        <w:t xml:space="preserve">composer create-project --prefer-dist laravel/laravel </w:t>
+        <w:t>composer create-project --prefer-</w:t>
+      </w:r>
+      <w:proofErr w:type="spellStart"/>
+      <w:r>
+        <w:rPr>
+          <w:rFonts w:asciiTheme="majorBidi" w:hAnsiTheme="majorBidi" w:cstheme="majorBidi"/>
+          <w:sz w:val="24"/>
+          <w:szCs w:val="24"/>
+        </w:rPr>
+        <w:t>dist</w:t>
+      </w:r>
+      <w:proofErr w:type="spellEnd"/>
+      <w:r>
+        <w:rPr>
+          <w:rFonts w:asciiTheme="majorBidi" w:hAnsiTheme="majorBidi" w:cstheme="majorBidi"/>
+          <w:sz w:val="24"/>
+          <w:szCs w:val="24"/>
+        </w:rPr>
+        <w:t xml:space="preserve"> </w:t>
+      </w:r>
+      <w:proofErr w:type="spellStart"/>
+      <w:r>
+        <w:rPr>
+          <w:rFonts w:asciiTheme="majorBidi" w:hAnsiTheme="majorBidi" w:cstheme="majorBidi"/>
+          <w:sz w:val="24"/>
+          <w:szCs w:val="24"/>
+        </w:rPr>
+        <w:t>laravel</w:t>
+      </w:r>
+      <w:proofErr w:type="spellEnd"/>
+      <w:r>
+        <w:rPr>
+          <w:rFonts w:asciiTheme="majorBidi" w:hAnsiTheme="majorBidi" w:cstheme="majorBidi"/>
+          <w:sz w:val="24"/>
+          <w:szCs w:val="24"/>
+        </w:rPr>
+        <w:t>/</w:t>
+      </w:r>
+      <w:proofErr w:type="spellStart"/>
+      <w:r>
+        <w:rPr>
+          <w:rFonts w:asciiTheme="majorBidi" w:hAnsiTheme="majorBidi" w:cstheme="majorBidi"/>
+          <w:sz w:val="24"/>
+          <w:szCs w:val="24"/>
+        </w:rPr>
+        <w:t>laravel</w:t>
+      </w:r>
+      <w:proofErr w:type="spellEnd"/>
+      <w:r>
+        <w:rPr>
+          <w:rFonts w:asciiTheme="majorBidi" w:hAnsiTheme="majorBidi" w:cstheme="majorBidi"/>
+          <w:sz w:val="24"/>
+          <w:szCs w:val="24"/>
+        </w:rPr>
+        <w:t xml:space="preserve"> </w:t>
       </w:r>
       <w:r>
         <w:rPr>
@@ -984,26 +1189,76 @@
           <w:sz w:val="24"/>
           <w:szCs w:val="24"/>
         </w:rPr>
-        <w:t>Install nextjs - frontend</w:t>
-      </w:r>
-    </w:p>
-    <w:p>
-      <w:pPr>
-        <w:spacing w:after="0" w:line="240" w:lineRule="auto"/>
-        <w:ind w:left="360"/>
-        <w:rPr>
-          <w:rFonts w:asciiTheme="majorBidi" w:hAnsiTheme="majorBidi" w:cstheme="majorBidi"/>
-          <w:sz w:val="24"/>
-          <w:szCs w:val="24"/>
-        </w:rPr>
-      </w:pPr>
-      <w:r>
-        <w:rPr>
-          <w:rFonts w:asciiTheme="majorBidi" w:hAnsiTheme="majorBidi" w:cstheme="majorBidi"/>
-          <w:sz w:val="24"/>
-          <w:szCs w:val="24"/>
-        </w:rPr>
-        <w:t xml:space="preserve">npx create-next-app@latest </w:t>
+        <w:t xml:space="preserve">Install </w:t>
+      </w:r>
+      <w:proofErr w:type="spellStart"/>
+      <w:r>
+        <w:rPr>
+          <w:rFonts w:asciiTheme="majorBidi" w:hAnsiTheme="majorBidi" w:cstheme="majorBidi"/>
+          <w:b/>
+          <w:bCs/>
+          <w:sz w:val="24"/>
+          <w:szCs w:val="24"/>
+        </w:rPr>
+        <w:t>nextjs</w:t>
+      </w:r>
+      <w:proofErr w:type="spellEnd"/>
+      <w:r>
+        <w:rPr>
+          <w:rFonts w:asciiTheme="majorBidi" w:hAnsiTheme="majorBidi" w:cstheme="majorBidi"/>
+          <w:b/>
+          <w:bCs/>
+          <w:sz w:val="24"/>
+          <w:szCs w:val="24"/>
+        </w:rPr>
+        <w:t xml:space="preserve"> - frontend</w:t>
+      </w:r>
+    </w:p>
+    <w:p>
+      <w:pPr>
+        <w:spacing w:after="0" w:line="240" w:lineRule="auto"/>
+        <w:ind w:left="360"/>
+        <w:rPr>
+          <w:rFonts w:asciiTheme="majorBidi" w:hAnsiTheme="majorBidi" w:cstheme="majorBidi"/>
+          <w:sz w:val="24"/>
+          <w:szCs w:val="24"/>
+        </w:rPr>
+      </w:pPr>
+      <w:proofErr w:type="spellStart"/>
+      <w:r>
+        <w:rPr>
+          <w:rFonts w:asciiTheme="majorBidi" w:hAnsiTheme="majorBidi" w:cstheme="majorBidi"/>
+          <w:sz w:val="24"/>
+          <w:szCs w:val="24"/>
+        </w:rPr>
+        <w:t>npx</w:t>
+      </w:r>
+      <w:proofErr w:type="spellEnd"/>
+      <w:r>
+        <w:rPr>
+          <w:rFonts w:asciiTheme="majorBidi" w:hAnsiTheme="majorBidi" w:cstheme="majorBidi"/>
+          <w:sz w:val="24"/>
+          <w:szCs w:val="24"/>
+        </w:rPr>
+        <w:t xml:space="preserve"> </w:t>
+      </w:r>
+      <w:proofErr w:type="spellStart"/>
+      <w:r>
+        <w:rPr>
+          <w:rFonts w:asciiTheme="majorBidi" w:hAnsiTheme="majorBidi" w:cstheme="majorBidi"/>
+          <w:sz w:val="24"/>
+          <w:szCs w:val="24"/>
+        </w:rPr>
+        <w:t>create-next-app@latest</w:t>
+      </w:r>
+      <w:proofErr w:type="spellEnd"/>
+      <w:r>
+        <w:rPr>
+          <w:rFonts w:asciiTheme="majorBidi" w:hAnsiTheme="majorBidi" w:cstheme="majorBidi"/>
+          <w:sz w:val="24"/>
+          <w:szCs w:val="24"/>
+        </w:rPr>
+        <w:t xml:space="preserve"> </w:t>
       </w:r>
       <w:r>
         <w:rPr>
@@ -1043,13 +1298,95 @@
           <w:szCs w:val="24"/>
         </w:rPr>
       </w:pPr>
-      <w:r>
-        <w:rPr>
-          <w:rFonts w:asciiTheme="majorBidi" w:hAnsiTheme="majorBidi" w:cstheme="majorBidi"/>
-          <w:sz w:val="24"/>
-          <w:szCs w:val="24"/>
-        </w:rPr>
-        <w:t>NextJS – menggunakan framework Shadcn (untuk mempermudah layout)</w:t>
+      <w:proofErr w:type="spellStart"/>
+      <w:r>
+        <w:rPr>
+          <w:rFonts w:asciiTheme="majorBidi" w:hAnsiTheme="majorBidi" w:cstheme="majorBidi"/>
+          <w:sz w:val="24"/>
+          <w:szCs w:val="24"/>
+        </w:rPr>
+        <w:t>NextJS</w:t>
+      </w:r>
+      <w:proofErr w:type="spellEnd"/>
+      <w:r>
+        <w:rPr>
+          <w:rFonts w:asciiTheme="majorBidi" w:hAnsiTheme="majorBidi" w:cstheme="majorBidi"/>
+          <w:sz w:val="24"/>
+          <w:szCs w:val="24"/>
+        </w:rPr>
+        <w:t xml:space="preserve"> – </w:t>
+      </w:r>
+      <w:proofErr w:type="spellStart"/>
+      <w:r>
+        <w:rPr>
+          <w:rFonts w:asciiTheme="majorBidi" w:hAnsiTheme="majorBidi" w:cstheme="majorBidi"/>
+          <w:sz w:val="24"/>
+          <w:szCs w:val="24"/>
+        </w:rPr>
+        <w:t>menggunakan</w:t>
+      </w:r>
+      <w:proofErr w:type="spellEnd"/>
+      <w:r>
+        <w:rPr>
+          <w:rFonts w:asciiTheme="majorBidi" w:hAnsiTheme="majorBidi" w:cstheme="majorBidi"/>
+          <w:sz w:val="24"/>
+          <w:szCs w:val="24"/>
+        </w:rPr>
+        <w:t xml:space="preserve"> framework </w:t>
+      </w:r>
+      <w:proofErr w:type="spellStart"/>
+      <w:r>
+        <w:rPr>
+          <w:rFonts w:asciiTheme="majorBidi" w:hAnsiTheme="majorBidi" w:cstheme="majorBidi"/>
+          <w:sz w:val="24"/>
+          <w:szCs w:val="24"/>
+        </w:rPr>
+        <w:t>Shadcn</w:t>
+      </w:r>
+      <w:proofErr w:type="spellEnd"/>
+      <w:r>
+        <w:rPr>
+          <w:rFonts w:asciiTheme="majorBidi" w:hAnsiTheme="majorBidi" w:cstheme="majorBidi"/>
+          <w:sz w:val="24"/>
+          <w:szCs w:val="24"/>
+        </w:rPr>
+        <w:t xml:space="preserve"> (</w:t>
+      </w:r>
+      <w:proofErr w:type="spellStart"/>
+      <w:r>
+        <w:rPr>
+          <w:rFonts w:asciiTheme="majorBidi" w:hAnsiTheme="majorBidi" w:cstheme="majorBidi"/>
+          <w:sz w:val="24"/>
+          <w:szCs w:val="24"/>
+        </w:rPr>
+        <w:t>untuk</w:t>
+      </w:r>
+      <w:proofErr w:type="spellEnd"/>
+      <w:r>
+        <w:rPr>
+          <w:rFonts w:asciiTheme="majorBidi" w:hAnsiTheme="majorBidi" w:cstheme="majorBidi"/>
+          <w:sz w:val="24"/>
+          <w:szCs w:val="24"/>
+        </w:rPr>
+        <w:t xml:space="preserve"> </w:t>
+      </w:r>
+      <w:proofErr w:type="spellStart"/>
+      <w:r>
+        <w:rPr>
+          <w:rFonts w:asciiTheme="majorBidi" w:hAnsiTheme="majorBidi" w:cstheme="majorBidi"/>
+          <w:sz w:val="24"/>
+          <w:szCs w:val="24"/>
+        </w:rPr>
+        <w:t>mempermudah</w:t>
+      </w:r>
+      <w:proofErr w:type="spellEnd"/>
+      <w:r>
+        <w:rPr>
+          <w:rFonts w:asciiTheme="majorBidi" w:hAnsiTheme="majorBidi" w:cstheme="majorBidi"/>
+          <w:sz w:val="24"/>
+          <w:szCs w:val="24"/>
+        </w:rPr>
+        <w:t xml:space="preserve"> layout)</w:t>
       </w:r>
     </w:p>
     <w:p>
@@ -1126,6 +1463,7 @@
       <w:r>
         <w:rPr>
           <w:rFonts w:asciiTheme="majorBidi" w:hAnsiTheme="majorBidi" w:cstheme="majorBidi"/>
+          <w:noProof/>
           <w:sz w:val="24"/>
           <w:szCs w:val="24"/>
         </w:rPr>
@@ -1201,15 +1539,42 @@
         </w:rPr>
         <w:t xml:space="preserve">1. </w:t>
       </w:r>
-      <w:r>
-        <w:rPr>
-          <w:rFonts w:asciiTheme="majorBidi" w:hAnsiTheme="majorBidi" w:cstheme="majorBidi"/>
-          <w:sz w:val="24"/>
-          <w:szCs w:val="24"/>
-        </w:rPr>
-        <w:t>Setting .env backend</w:t>
-      </w:r>
-      <w:r>
+      <w:proofErr w:type="gramStart"/>
+      <w:r>
+        <w:rPr>
+          <w:rFonts w:asciiTheme="majorBidi" w:hAnsiTheme="majorBidi" w:cstheme="majorBidi"/>
+          <w:sz w:val="24"/>
+          <w:szCs w:val="24"/>
+        </w:rPr>
+        <w:t>Setting .env</w:t>
+      </w:r>
+      <w:proofErr w:type="gramEnd"/>
+      <w:r>
+        <w:rPr>
+          <w:rFonts w:asciiTheme="majorBidi" w:hAnsiTheme="majorBidi" w:cstheme="majorBidi"/>
+          <w:sz w:val="24"/>
+          <w:szCs w:val="24"/>
+        </w:rPr>
+        <w:t xml:space="preserve"> backend</w:t>
+      </w:r>
+    </w:p>
+    <w:p>
+      <w:pPr>
+        <w:spacing w:after="0" w:line="240" w:lineRule="auto"/>
+        <w:ind w:left="360"/>
+        <w:jc w:val="center"/>
+        <w:rPr>
+          <w:rFonts w:asciiTheme="majorBidi" w:hAnsiTheme="majorBidi" w:cstheme="majorBidi"/>
+          <w:sz w:val="24"/>
+          <w:szCs w:val="24"/>
+        </w:rPr>
+      </w:pPr>
+    </w:p>
+    <w:p>
+      <w:pPr>
+        <w:spacing w:after="0" w:line="240" w:lineRule="auto"/>
+        <w:ind w:left="360"/>
+        <w:jc w:val="center"/>
         <w:rPr>
           <w:rFonts w:asciiTheme="majorBidi" w:hAnsiTheme="majorBidi" w:cstheme="majorBidi"/>
           <w:b/>
@@ -1220,8 +1585,536 @@
           <w:szCs w:val="24"/>
           <w:lang w:val="pt-BR"/>
         </w:rPr>
-        <w:br w:type="page"/>
-      </w:r>
+      </w:pPr>
+      <w:r>
+        <w:rPr>
+          <w:noProof/>
+        </w:rPr>
+        <w:drawing>
+          <wp:inline distT="0" distB="0" distL="0" distR="0" wp14:anchorId="0DAC696E" wp14:editId="59053D57">
+            <wp:extent cx="3742660" cy="2104046"/>
+            <wp:effectExtent l="0" t="0" r="0" b="0"/>
+            <wp:docPr id="1212827919" name="Picture 1"/>
+            <wp:cNvGraphicFramePr>
+              <a:graphicFrameLocks xmlns:a="http://schemas.openxmlformats.org/drawingml/2006/main" noChangeAspect="1"/>
+            </wp:cNvGraphicFramePr>
+            <a:graphic xmlns:a="http://schemas.openxmlformats.org/drawingml/2006/main">
+              <a:graphicData uri="http://schemas.openxmlformats.org/drawingml/2006/picture">
+                <pic:pic xmlns:pic="http://schemas.openxmlformats.org/drawingml/2006/picture">
+                  <pic:nvPicPr>
+                    <pic:cNvPr id="1212827919" name=""/>
+                    <pic:cNvPicPr/>
+                  </pic:nvPicPr>
+                  <pic:blipFill>
+                    <a:blip r:embed="rId8"/>
+                    <a:stretch>
+                      <a:fillRect/>
+                    </a:stretch>
+                  </pic:blipFill>
+                  <pic:spPr>
+                    <a:xfrm>
+                      <a:off x="0" y="0"/>
+                      <a:ext cx="3757420" cy="2112344"/>
+                    </a:xfrm>
+                    <a:prstGeom prst="rect">
+                      <a:avLst/>
+                    </a:prstGeom>
+                  </pic:spPr>
+                </pic:pic>
+              </a:graphicData>
+            </a:graphic>
+          </wp:inline>
+        </w:drawing>
+      </w:r>
+    </w:p>
+    <w:p>
+      <w:pPr>
+        <w:spacing w:after="0" w:line="240" w:lineRule="auto"/>
+        <w:ind w:left="360"/>
+        <w:jc w:val="center"/>
+        <w:rPr>
+          <w:rFonts w:asciiTheme="majorBidi" w:hAnsiTheme="majorBidi" w:cstheme="majorBidi"/>
+          <w:sz w:val="24"/>
+          <w:szCs w:val="24"/>
+          <w:lang w:val="pt-BR"/>
+        </w:rPr>
+      </w:pPr>
+      <w:r>
+        <w:rPr>
+          <w:rFonts w:asciiTheme="majorBidi" w:hAnsiTheme="majorBidi" w:cstheme="majorBidi"/>
+          <w:sz w:val="24"/>
+          <w:szCs w:val="24"/>
+          <w:lang w:val="pt-BR"/>
+        </w:rPr>
+        <w:t>Gambar 1.2 Membuat API AuthController</w:t>
+      </w:r>
+    </w:p>
+    <w:p>
+      <w:pPr>
+        <w:spacing w:after="0" w:line="240" w:lineRule="auto"/>
+        <w:ind w:left="360"/>
+        <w:jc w:val="center"/>
+        <w:rPr>
+          <w:rFonts w:asciiTheme="majorBidi" w:hAnsiTheme="majorBidi" w:cstheme="majorBidi"/>
+          <w:sz w:val="24"/>
+          <w:szCs w:val="24"/>
+          <w:lang w:val="pt-BR"/>
+        </w:rPr>
+      </w:pPr>
+    </w:p>
+    <w:p>
+      <w:pPr>
+        <w:spacing w:after="0" w:line="240" w:lineRule="auto"/>
+        <w:jc w:val="center"/>
+        <w:rPr>
+          <w:rFonts w:asciiTheme="majorBidi" w:hAnsiTheme="majorBidi" w:cstheme="majorBidi"/>
+          <w:b/>
+          <w:bCs/>
+          <w:i/>
+          <w:iCs/>
+          <w:sz w:val="24"/>
+          <w:szCs w:val="24"/>
+          <w:lang w:val="pt-BR"/>
+        </w:rPr>
+      </w:pPr>
+      <w:r>
+        <w:rPr>
+          <w:noProof/>
+        </w:rPr>
+        <w:drawing>
+          <wp:inline distT="0" distB="0" distL="0" distR="0" wp14:anchorId="5EB9E09A" wp14:editId="672731F7">
+            <wp:extent cx="3848987" cy="2163822"/>
+            <wp:effectExtent l="0" t="0" r="0" b="8255"/>
+            <wp:docPr id="961888713" name="Picture 1"/>
+            <wp:cNvGraphicFramePr>
+              <a:graphicFrameLocks xmlns:a="http://schemas.openxmlformats.org/drawingml/2006/main" noChangeAspect="1"/>
+            </wp:cNvGraphicFramePr>
+            <a:graphic xmlns:a="http://schemas.openxmlformats.org/drawingml/2006/main">
+              <a:graphicData uri="http://schemas.openxmlformats.org/drawingml/2006/picture">
+                <pic:pic xmlns:pic="http://schemas.openxmlformats.org/drawingml/2006/picture">
+                  <pic:nvPicPr>
+                    <pic:cNvPr id="961888713" name=""/>
+                    <pic:cNvPicPr/>
+                  </pic:nvPicPr>
+                  <pic:blipFill>
+                    <a:blip r:embed="rId9"/>
+                    <a:stretch>
+                      <a:fillRect/>
+                    </a:stretch>
+                  </pic:blipFill>
+                  <pic:spPr>
+                    <a:xfrm>
+                      <a:off x="0" y="0"/>
+                      <a:ext cx="3867257" cy="2174093"/>
+                    </a:xfrm>
+                    <a:prstGeom prst="rect">
+                      <a:avLst/>
+                    </a:prstGeom>
+                  </pic:spPr>
+                </pic:pic>
+              </a:graphicData>
+            </a:graphic>
+          </wp:inline>
+        </w:drawing>
+      </w:r>
+    </w:p>
+    <w:p>
+      <w:pPr>
+        <w:spacing w:after="0" w:line="240" w:lineRule="auto"/>
+        <w:ind w:left="360"/>
+        <w:jc w:val="center"/>
+        <w:rPr>
+          <w:rFonts w:asciiTheme="majorBidi" w:hAnsiTheme="majorBidi" w:cstheme="majorBidi"/>
+          <w:sz w:val="24"/>
+          <w:szCs w:val="24"/>
+          <w:lang w:val="pt-BR"/>
+        </w:rPr>
+      </w:pPr>
+      <w:r>
+        <w:rPr>
+          <w:rFonts w:asciiTheme="majorBidi" w:hAnsiTheme="majorBidi" w:cstheme="majorBidi"/>
+          <w:sz w:val="24"/>
+          <w:szCs w:val="24"/>
+          <w:lang w:val="pt-BR"/>
+        </w:rPr>
+        <w:t xml:space="preserve">Gambar 1.3 </w:t>
+      </w:r>
+      <w:r>
+        <w:rPr>
+          <w:rFonts w:asciiTheme="majorBidi" w:hAnsiTheme="majorBidi" w:cstheme="majorBidi"/>
+          <w:sz w:val="24"/>
+          <w:szCs w:val="24"/>
+          <w:lang w:val="pt-BR"/>
+        </w:rPr>
+        <w:t>Membuat Regi</w:t>
+      </w:r>
+      <w:r>
+        <w:rPr>
+          <w:rFonts w:asciiTheme="majorBidi" w:hAnsiTheme="majorBidi" w:cstheme="majorBidi"/>
+          <w:sz w:val="24"/>
+          <w:szCs w:val="24"/>
+          <w:lang w:val="pt-BR"/>
+        </w:rPr>
+        <w:t>st</w:t>
+      </w:r>
+      <w:r>
+        <w:rPr>
+          <w:rFonts w:asciiTheme="majorBidi" w:hAnsiTheme="majorBidi" w:cstheme="majorBidi"/>
+          <w:sz w:val="24"/>
+          <w:szCs w:val="24"/>
+          <w:lang w:val="pt-BR"/>
+        </w:rPr>
+        <w:t>er Request</w:t>
+      </w:r>
+      <w:r>
+        <w:rPr>
+          <w:rFonts w:asciiTheme="majorBidi" w:hAnsiTheme="majorBidi" w:cstheme="majorBidi"/>
+          <w:sz w:val="24"/>
+          <w:szCs w:val="24"/>
+          <w:lang w:val="pt-BR"/>
+        </w:rPr>
+        <w:t>s</w:t>
+      </w:r>
+    </w:p>
+    <w:p>
+      <w:pPr>
+        <w:spacing w:after="0" w:line="240" w:lineRule="auto"/>
+        <w:ind w:left="360"/>
+        <w:jc w:val="center"/>
+        <w:rPr>
+          <w:rFonts w:asciiTheme="majorBidi" w:hAnsiTheme="majorBidi" w:cstheme="majorBidi"/>
+          <w:sz w:val="24"/>
+          <w:szCs w:val="24"/>
+          <w:lang w:val="pt-BR"/>
+        </w:rPr>
+      </w:pPr>
+    </w:p>
+    <w:p>
+      <w:pPr>
+        <w:spacing w:after="0" w:line="240" w:lineRule="auto"/>
+        <w:ind w:left="360"/>
+        <w:jc w:val="center"/>
+        <w:rPr>
+          <w:rFonts w:asciiTheme="majorBidi" w:hAnsiTheme="majorBidi" w:cstheme="majorBidi"/>
+          <w:sz w:val="24"/>
+          <w:szCs w:val="24"/>
+          <w:lang w:val="pt-BR"/>
+        </w:rPr>
+      </w:pPr>
+      <w:r>
+        <w:rPr>
+          <w:noProof/>
+        </w:rPr>
+        <w:drawing>
+          <wp:inline distT="0" distB="0" distL="0" distR="0" wp14:anchorId="7C20EF34" wp14:editId="224AC703">
+            <wp:extent cx="4242391" cy="2384985"/>
+            <wp:effectExtent l="0" t="0" r="6350" b="0"/>
+            <wp:docPr id="1356532954" name="Picture 1"/>
+            <wp:cNvGraphicFramePr>
+              <a:graphicFrameLocks xmlns:a="http://schemas.openxmlformats.org/drawingml/2006/main" noChangeAspect="1"/>
+            </wp:cNvGraphicFramePr>
+            <a:graphic xmlns:a="http://schemas.openxmlformats.org/drawingml/2006/main">
+              <a:graphicData uri="http://schemas.openxmlformats.org/drawingml/2006/picture">
+                <pic:pic xmlns:pic="http://schemas.openxmlformats.org/drawingml/2006/picture">
+                  <pic:nvPicPr>
+                    <pic:cNvPr id="1356532954" name=""/>
+                    <pic:cNvPicPr/>
+                  </pic:nvPicPr>
+                  <pic:blipFill>
+                    <a:blip r:embed="rId10"/>
+                    <a:stretch>
+                      <a:fillRect/>
+                    </a:stretch>
+                  </pic:blipFill>
+                  <pic:spPr>
+                    <a:xfrm>
+                      <a:off x="0" y="0"/>
+                      <a:ext cx="4252456" cy="2390643"/>
+                    </a:xfrm>
+                    <a:prstGeom prst="rect">
+                      <a:avLst/>
+                    </a:prstGeom>
+                  </pic:spPr>
+                </pic:pic>
+              </a:graphicData>
+            </a:graphic>
+          </wp:inline>
+        </w:drawing>
+      </w:r>
+    </w:p>
+    <w:p>
+      <w:pPr>
+        <w:spacing w:after="0" w:line="240" w:lineRule="auto"/>
+        <w:ind w:left="360"/>
+        <w:jc w:val="center"/>
+        <w:rPr>
+          <w:rFonts w:asciiTheme="majorBidi" w:hAnsiTheme="majorBidi" w:cstheme="majorBidi"/>
+          <w:sz w:val="24"/>
+          <w:szCs w:val="24"/>
+        </w:rPr>
+      </w:pPr>
+      <w:r>
+        <w:rPr>
+          <w:rFonts w:asciiTheme="majorBidi" w:hAnsiTheme="majorBidi" w:cstheme="majorBidi"/>
+          <w:sz w:val="24"/>
+          <w:szCs w:val="24"/>
+        </w:rPr>
+        <w:t xml:space="preserve">Gambar 1.4 </w:t>
+      </w:r>
+      <w:proofErr w:type="spellStart"/>
+      <w:r>
+        <w:rPr>
+          <w:rFonts w:asciiTheme="majorBidi" w:hAnsiTheme="majorBidi" w:cstheme="majorBidi"/>
+          <w:sz w:val="24"/>
+          <w:szCs w:val="24"/>
+        </w:rPr>
+        <w:t>Berhasil</w:t>
+      </w:r>
+      <w:proofErr w:type="spellEnd"/>
+      <w:r>
+        <w:rPr>
+          <w:rFonts w:asciiTheme="majorBidi" w:hAnsiTheme="majorBidi" w:cstheme="majorBidi"/>
+          <w:sz w:val="24"/>
+          <w:szCs w:val="24"/>
+        </w:rPr>
+        <w:t xml:space="preserve"> </w:t>
+      </w:r>
+      <w:proofErr w:type="spellStart"/>
+      <w:r>
+        <w:rPr>
+          <w:rFonts w:asciiTheme="majorBidi" w:hAnsiTheme="majorBidi" w:cstheme="majorBidi"/>
+          <w:sz w:val="24"/>
+          <w:szCs w:val="24"/>
+        </w:rPr>
+        <w:t>membuat</w:t>
+      </w:r>
+      <w:proofErr w:type="spellEnd"/>
+      <w:r>
+        <w:rPr>
+          <w:rFonts w:asciiTheme="majorBidi" w:hAnsiTheme="majorBidi" w:cstheme="majorBidi"/>
+          <w:sz w:val="24"/>
+          <w:szCs w:val="24"/>
+        </w:rPr>
+        <w:t xml:space="preserve"> API </w:t>
+      </w:r>
+      <w:proofErr w:type="spellStart"/>
+      <w:r>
+        <w:rPr>
+          <w:rFonts w:asciiTheme="majorBidi" w:hAnsiTheme="majorBidi" w:cstheme="majorBidi"/>
+          <w:sz w:val="24"/>
+          <w:szCs w:val="24"/>
+        </w:rPr>
+        <w:t>Auth</w:t>
+      </w:r>
+      <w:r>
+        <w:rPr>
+          <w:rFonts w:asciiTheme="majorBidi" w:hAnsiTheme="majorBidi" w:cstheme="majorBidi"/>
+          <w:sz w:val="24"/>
+          <w:szCs w:val="24"/>
+        </w:rPr>
+        <w:t>Controller</w:t>
+      </w:r>
+      <w:proofErr w:type="spellEnd"/>
+      <w:r>
+        <w:rPr>
+          <w:rFonts w:asciiTheme="majorBidi" w:hAnsiTheme="majorBidi" w:cstheme="majorBidi"/>
+          <w:sz w:val="24"/>
+          <w:szCs w:val="24"/>
+        </w:rPr>
+        <w:t xml:space="preserve"> </w:t>
+      </w:r>
+    </w:p>
+    <w:p>
+      <w:pPr>
+        <w:spacing w:after="0" w:line="240" w:lineRule="auto"/>
+        <w:ind w:left="360"/>
+        <w:jc w:val="center"/>
+        <w:rPr>
+          <w:rFonts w:asciiTheme="majorBidi" w:hAnsiTheme="majorBidi" w:cstheme="majorBidi"/>
+          <w:sz w:val="24"/>
+          <w:szCs w:val="24"/>
+        </w:rPr>
+      </w:pPr>
+      <w:proofErr w:type="spellStart"/>
+      <w:r>
+        <w:rPr>
+          <w:rFonts w:asciiTheme="majorBidi" w:hAnsiTheme="majorBidi" w:cstheme="majorBidi"/>
+          <w:sz w:val="24"/>
+          <w:szCs w:val="24"/>
+        </w:rPr>
+        <w:t>Berisi</w:t>
+      </w:r>
+      <w:proofErr w:type="spellEnd"/>
+      <w:r>
+        <w:rPr>
+          <w:rFonts w:asciiTheme="majorBidi" w:hAnsiTheme="majorBidi" w:cstheme="majorBidi"/>
+          <w:sz w:val="24"/>
+          <w:szCs w:val="24"/>
+        </w:rPr>
+        <w:t xml:space="preserve"> payload register </w:t>
+      </w:r>
+      <w:proofErr w:type="spellStart"/>
+      <w:r>
+        <w:rPr>
+          <w:rFonts w:asciiTheme="majorBidi" w:hAnsiTheme="majorBidi" w:cstheme="majorBidi"/>
+          <w:sz w:val="24"/>
+          <w:szCs w:val="24"/>
+        </w:rPr>
+        <w:t>membuat</w:t>
+      </w:r>
+      <w:proofErr w:type="spellEnd"/>
+      <w:r>
+        <w:rPr>
+          <w:rFonts w:asciiTheme="majorBidi" w:hAnsiTheme="majorBidi" w:cstheme="majorBidi"/>
+          <w:sz w:val="24"/>
+          <w:szCs w:val="24"/>
+        </w:rPr>
+        <w:t xml:space="preserve"> </w:t>
+      </w:r>
+      <w:proofErr w:type="spellStart"/>
+      <w:r>
+        <w:rPr>
+          <w:rFonts w:asciiTheme="majorBidi" w:hAnsiTheme="majorBidi" w:cstheme="majorBidi"/>
+          <w:sz w:val="24"/>
+          <w:szCs w:val="24"/>
+        </w:rPr>
+        <w:t>akun</w:t>
+      </w:r>
+      <w:proofErr w:type="spellEnd"/>
+      <w:r>
+        <w:rPr>
+          <w:rFonts w:asciiTheme="majorBidi" w:hAnsiTheme="majorBidi" w:cstheme="majorBidi"/>
+          <w:sz w:val="24"/>
+          <w:szCs w:val="24"/>
+        </w:rPr>
+        <w:t xml:space="preserve"> user </w:t>
+      </w:r>
+      <w:proofErr w:type="spellStart"/>
+      <w:r>
+        <w:rPr>
+          <w:rFonts w:asciiTheme="majorBidi" w:hAnsiTheme="majorBidi" w:cstheme="majorBidi"/>
+          <w:sz w:val="24"/>
+          <w:szCs w:val="24"/>
+        </w:rPr>
+        <w:t>saat</w:t>
+      </w:r>
+      <w:proofErr w:type="spellEnd"/>
+      <w:r>
+        <w:rPr>
+          <w:rFonts w:asciiTheme="majorBidi" w:hAnsiTheme="majorBidi" w:cstheme="majorBidi"/>
+          <w:sz w:val="24"/>
+          <w:szCs w:val="24"/>
+        </w:rPr>
+        <w:t xml:space="preserve"> </w:t>
+      </w:r>
+      <w:proofErr w:type="spellStart"/>
+      <w:r>
+        <w:rPr>
+          <w:rFonts w:asciiTheme="majorBidi" w:hAnsiTheme="majorBidi" w:cstheme="majorBidi"/>
+          <w:sz w:val="24"/>
+          <w:szCs w:val="24"/>
+        </w:rPr>
+        <w:t>direquest</w:t>
+      </w:r>
+      <w:proofErr w:type="spellEnd"/>
+      <w:r>
+        <w:rPr>
+          <w:rFonts w:asciiTheme="majorBidi" w:hAnsiTheme="majorBidi" w:cstheme="majorBidi"/>
+          <w:sz w:val="24"/>
+          <w:szCs w:val="24"/>
+        </w:rPr>
+        <w:t xml:space="preserve"> </w:t>
+      </w:r>
+      <w:proofErr w:type="spellStart"/>
+      <w:r>
+        <w:rPr>
+          <w:rFonts w:asciiTheme="majorBidi" w:hAnsiTheme="majorBidi" w:cstheme="majorBidi"/>
+          <w:sz w:val="24"/>
+          <w:szCs w:val="24"/>
+        </w:rPr>
+        <w:t>berhasil</w:t>
+      </w:r>
+      <w:proofErr w:type="spellEnd"/>
+      <w:r>
+        <w:rPr>
+          <w:rFonts w:asciiTheme="majorBidi" w:hAnsiTheme="majorBidi" w:cstheme="majorBidi"/>
+          <w:sz w:val="24"/>
+          <w:szCs w:val="24"/>
+        </w:rPr>
+        <w:t xml:space="preserve"> dan </w:t>
+      </w:r>
+      <w:proofErr w:type="spellStart"/>
+      <w:r>
+        <w:rPr>
+          <w:rFonts w:asciiTheme="majorBidi" w:hAnsiTheme="majorBidi" w:cstheme="majorBidi"/>
+          <w:sz w:val="24"/>
+          <w:szCs w:val="24"/>
+        </w:rPr>
+        <w:t>tidak</w:t>
+      </w:r>
+      <w:proofErr w:type="spellEnd"/>
+      <w:r>
+        <w:rPr>
+          <w:rFonts w:asciiTheme="majorBidi" w:hAnsiTheme="majorBidi" w:cstheme="majorBidi"/>
+          <w:sz w:val="24"/>
+          <w:szCs w:val="24"/>
+        </w:rPr>
+        <w:t xml:space="preserve"> </w:t>
+      </w:r>
+      <w:proofErr w:type="spellStart"/>
+      <w:r>
+        <w:rPr>
+          <w:rFonts w:asciiTheme="majorBidi" w:hAnsiTheme="majorBidi" w:cstheme="majorBidi"/>
+          <w:sz w:val="24"/>
+          <w:szCs w:val="24"/>
+        </w:rPr>
+        <w:t>berhasil</w:t>
+      </w:r>
+      <w:proofErr w:type="spellEnd"/>
+      <w:r>
+        <w:rPr>
+          <w:rFonts w:asciiTheme="majorBidi" w:hAnsiTheme="majorBidi" w:cstheme="majorBidi"/>
+          <w:sz w:val="24"/>
+          <w:szCs w:val="24"/>
+        </w:rPr>
+        <w:t>.</w:t>
+      </w:r>
+    </w:p>
+    <w:p>
+      <w:pPr>
+        <w:spacing w:after="0" w:line="240" w:lineRule="auto"/>
+        <w:ind w:left="360"/>
+        <w:jc w:val="center"/>
+        <w:rPr>
+          <w:rFonts w:asciiTheme="majorBidi" w:hAnsiTheme="majorBidi" w:cstheme="majorBidi"/>
+          <w:sz w:val="24"/>
+          <w:szCs w:val="24"/>
+        </w:rPr>
+      </w:pPr>
+    </w:p>
+    <w:p>
+      <w:pPr>
+        <w:spacing w:after="0" w:line="240" w:lineRule="auto"/>
+        <w:ind w:left="360"/>
+        <w:jc w:val="center"/>
+        <w:rPr>
+          <w:rFonts w:asciiTheme="majorBidi" w:hAnsiTheme="majorBidi" w:cstheme="majorBidi"/>
+          <w:sz w:val="24"/>
+          <w:szCs w:val="24"/>
+        </w:rPr>
+      </w:pPr>
+    </w:p>
+    <w:p>
+      <w:pPr>
+        <w:spacing w:after="0" w:line="240" w:lineRule="auto"/>
+        <w:ind w:left="360"/>
+        <w:jc w:val="center"/>
+        <w:rPr>
+          <w:rFonts w:asciiTheme="majorBidi" w:hAnsiTheme="majorBidi" w:cstheme="majorBidi"/>
+          <w:sz w:val="24"/>
+          <w:szCs w:val="24"/>
+        </w:rPr>
+      </w:pPr>
     </w:p>
     <w:p>
       <w:pPr>
@@ -1281,6 +2174,22 @@
         </w:rPr>
         <w:t>d</w:t>
       </w:r>
+    </w:p>
+    <w:p>
+      <w:pPr>
+        <w:pStyle w:val="ListParagraph"/>
+        <w:spacing w:after="0" w:line="240" w:lineRule="auto"/>
+        <w:rPr>
+          <w:rFonts w:asciiTheme="majorBidi" w:hAnsiTheme="majorBidi" w:cstheme="majorBidi"/>
+          <w:b/>
+          <w:bCs/>
+          <w:i/>
+          <w:iCs/>
+          <w:sz w:val="24"/>
+          <w:szCs w:val="24"/>
+          <w:lang w:val="pt-BR"/>
+        </w:rPr>
+      </w:pPr>
     </w:p>
     <w:p>
       <w:pPr>
@@ -1319,7 +2228,7 @@
                     </pic:cNvPicPr>
                   </pic:nvPicPr>
                   <pic:blipFill>
-                    <a:blip r:embed="rId8" cstate="print">
+                    <a:blip r:embed="rId11" cstate="print">
                       <a:extLst>
                         <a:ext uri="{28A0092B-C50C-407E-A947-70E740481C1C}">
                           <a14:useLocalDpi xmlns:a14="http://schemas.microsoft.com/office/drawing/2010/main" val="0"/>
@@ -1369,8 +2278,72 @@
           <w:sz w:val="24"/>
           <w:szCs w:val="24"/>
         </w:rPr>
-        <w:t>Gambar 2.1 Mengubah tampilan layout menjadi darkmode</w:t>
-      </w:r>
+        <w:t xml:space="preserve">Gambar 2.1 </w:t>
+      </w:r>
+      <w:proofErr w:type="spellStart"/>
+      <w:r>
+        <w:rPr>
+          <w:rFonts w:asciiTheme="majorBidi" w:hAnsiTheme="majorBidi" w:cstheme="majorBidi"/>
+          <w:sz w:val="24"/>
+          <w:szCs w:val="24"/>
+        </w:rPr>
+        <w:t>Mengubah</w:t>
+      </w:r>
+      <w:proofErr w:type="spellEnd"/>
+      <w:r>
+        <w:rPr>
+          <w:rFonts w:asciiTheme="majorBidi" w:hAnsiTheme="majorBidi" w:cstheme="majorBidi"/>
+          <w:sz w:val="24"/>
+          <w:szCs w:val="24"/>
+        </w:rPr>
+        <w:t xml:space="preserve"> </w:t>
+      </w:r>
+      <w:proofErr w:type="spellStart"/>
+      <w:r>
+        <w:rPr>
+          <w:rFonts w:asciiTheme="majorBidi" w:hAnsiTheme="majorBidi" w:cstheme="majorBidi"/>
+          <w:sz w:val="24"/>
+          <w:szCs w:val="24"/>
+        </w:rPr>
+        <w:t>tampilan</w:t>
+      </w:r>
+      <w:proofErr w:type="spellEnd"/>
+      <w:r>
+        <w:rPr>
+          <w:rFonts w:asciiTheme="majorBidi" w:hAnsiTheme="majorBidi" w:cstheme="majorBidi"/>
+          <w:sz w:val="24"/>
+          <w:szCs w:val="24"/>
+        </w:rPr>
+        <w:t xml:space="preserve"> layout </w:t>
+      </w:r>
+      <w:proofErr w:type="spellStart"/>
+      <w:r>
+        <w:rPr>
+          <w:rFonts w:asciiTheme="majorBidi" w:hAnsiTheme="majorBidi" w:cstheme="majorBidi"/>
+          <w:sz w:val="24"/>
+          <w:szCs w:val="24"/>
+        </w:rPr>
+        <w:t>menjadi</w:t>
+      </w:r>
+      <w:proofErr w:type="spellEnd"/>
+      <w:r>
+        <w:rPr>
+          <w:rFonts w:asciiTheme="majorBidi" w:hAnsiTheme="majorBidi" w:cstheme="majorBidi"/>
+          <w:sz w:val="24"/>
+          <w:szCs w:val="24"/>
+        </w:rPr>
+        <w:t xml:space="preserve"> </w:t>
+      </w:r>
+      <w:proofErr w:type="spellStart"/>
+      <w:r>
+        <w:rPr>
+          <w:rFonts w:asciiTheme="majorBidi" w:hAnsiTheme="majorBidi" w:cstheme="majorBidi"/>
+          <w:sz w:val="24"/>
+          <w:szCs w:val="24"/>
+        </w:rPr>
+        <w:t>darkmode</w:t>
+      </w:r>
+      <w:proofErr w:type="spellEnd"/>
     </w:p>
     <w:p>
       <w:pPr>
@@ -1421,7 +2394,7 @@
                     </pic:cNvPicPr>
                   </pic:nvPicPr>
                   <pic:blipFill>
-                    <a:blip r:embed="rId9" cstate="print">
+                    <a:blip r:embed="rId12" cstate="print">
                       <a:extLst>
                         <a:ext uri="{28A0092B-C50C-407E-A947-70E740481C1C}">
                           <a14:useLocalDpi xmlns:a14="http://schemas.microsoft.com/office/drawing/2010/main" val="0"/>
@@ -1501,7 +2474,7 @@
           <w:szCs w:val="24"/>
         </w:rPr>
         <w:drawing>
-          <wp:inline distT="0" distB="0" distL="0" distR="0" wp14:anchorId="498B8FC8" wp14:editId="70C86948">
+          <wp:inline distT="0" distB="0" distL="0" distR="0" wp14:anchorId="498B8FC8" wp14:editId="6A7C4F7E">
             <wp:extent cx="4585679" cy="2576223"/>
             <wp:effectExtent l="0" t="0" r="5715" b="0"/>
             <wp:docPr id="1353655374" name="Picture 7"/>
@@ -1518,7 +2491,7 @@
                     </pic:cNvPicPr>
                   </pic:nvPicPr>
                   <pic:blipFill>
-                    <a:blip r:embed="rId10" cstate="print">
+                    <a:blip r:embed="rId13" cstate="print">
                       <a:extLst>
                         <a:ext uri="{28A0092B-C50C-407E-A947-70E740481C1C}">
                           <a14:useLocalDpi xmlns:a14="http://schemas.microsoft.com/office/drawing/2010/main" val="0"/>
@@ -1567,8 +2540,36 @@
           <w:sz w:val="24"/>
           <w:szCs w:val="24"/>
         </w:rPr>
-        <w:t>Gambar 2.2 Membuat not-found.tsx</w:t>
-      </w:r>
+        <w:t xml:space="preserve">Gambar 2.2 </w:t>
+      </w:r>
+      <w:proofErr w:type="spellStart"/>
+      <w:r>
+        <w:rPr>
+          <w:rFonts w:asciiTheme="majorBidi" w:hAnsiTheme="majorBidi" w:cstheme="majorBidi"/>
+          <w:sz w:val="24"/>
+          <w:szCs w:val="24"/>
+        </w:rPr>
+        <w:t>Membuat</w:t>
+      </w:r>
+      <w:proofErr w:type="spellEnd"/>
+      <w:r>
+        <w:rPr>
+          <w:rFonts w:asciiTheme="majorBidi" w:hAnsiTheme="majorBidi" w:cstheme="majorBidi"/>
+          <w:sz w:val="24"/>
+          <w:szCs w:val="24"/>
+        </w:rPr>
+        <w:t xml:space="preserve"> not-</w:t>
+      </w:r>
+      <w:proofErr w:type="spellStart"/>
+      <w:r>
+        <w:rPr>
+          <w:rFonts w:asciiTheme="majorBidi" w:hAnsiTheme="majorBidi" w:cstheme="majorBidi"/>
+          <w:sz w:val="24"/>
+          <w:szCs w:val="24"/>
+        </w:rPr>
+        <w:t>found.tsx</w:t>
+      </w:r>
+      <w:proofErr w:type="spellEnd"/>
     </w:p>
     <w:p>
       <w:pPr>
@@ -1593,22 +2594,224 @@
           <w:szCs w:val="24"/>
         </w:rPr>
       </w:pPr>
-      <w:r>
-        <w:rPr>
-          <w:rFonts w:asciiTheme="majorBidi" w:hAnsiTheme="majorBidi" w:cstheme="majorBidi"/>
-          <w:sz w:val="24"/>
-          <w:szCs w:val="24"/>
-        </w:rPr>
-        <w:t>Bertujuan Ketika user mencari halaman tidak temukan maka akan</w:t>
-      </w:r>
-      <w:r>
-        <w:rPr>
-          <w:rFonts w:asciiTheme="majorBidi" w:hAnsiTheme="majorBidi" w:cstheme="majorBidi"/>
-          <w:sz w:val="24"/>
-          <w:szCs w:val="24"/>
-        </w:rPr>
-        <w:t xml:space="preserve"> menampilkan not-found.tsx ini berikut hasil tampilannya :</w:t>
-      </w:r>
+      <w:proofErr w:type="spellStart"/>
+      <w:r>
+        <w:rPr>
+          <w:rFonts w:asciiTheme="majorBidi" w:hAnsiTheme="majorBidi" w:cstheme="majorBidi"/>
+          <w:sz w:val="24"/>
+          <w:szCs w:val="24"/>
+        </w:rPr>
+        <w:t>Bertujuan</w:t>
+      </w:r>
+      <w:proofErr w:type="spellEnd"/>
+      <w:r>
+        <w:rPr>
+          <w:rFonts w:asciiTheme="majorBidi" w:hAnsiTheme="majorBidi" w:cstheme="majorBidi"/>
+          <w:sz w:val="24"/>
+          <w:szCs w:val="24"/>
+        </w:rPr>
+        <w:t xml:space="preserve"> Ketika user </w:t>
+      </w:r>
+      <w:proofErr w:type="spellStart"/>
+      <w:r>
+        <w:rPr>
+          <w:rFonts w:asciiTheme="majorBidi" w:hAnsiTheme="majorBidi" w:cstheme="majorBidi"/>
+          <w:sz w:val="24"/>
+          <w:szCs w:val="24"/>
+        </w:rPr>
+        <w:t>mencari</w:t>
+      </w:r>
+      <w:proofErr w:type="spellEnd"/>
+      <w:r>
+        <w:rPr>
+          <w:rFonts w:asciiTheme="majorBidi" w:hAnsiTheme="majorBidi" w:cstheme="majorBidi"/>
+          <w:sz w:val="24"/>
+          <w:szCs w:val="24"/>
+        </w:rPr>
+        <w:t xml:space="preserve"> </w:t>
+      </w:r>
+      <w:proofErr w:type="spellStart"/>
+      <w:r>
+        <w:rPr>
+          <w:rFonts w:asciiTheme="majorBidi" w:hAnsiTheme="majorBidi" w:cstheme="majorBidi"/>
+          <w:sz w:val="24"/>
+          <w:szCs w:val="24"/>
+        </w:rPr>
+        <w:t>halaman</w:t>
+      </w:r>
+      <w:proofErr w:type="spellEnd"/>
+      <w:r>
+        <w:rPr>
+          <w:rFonts w:asciiTheme="majorBidi" w:hAnsiTheme="majorBidi" w:cstheme="majorBidi"/>
+          <w:sz w:val="24"/>
+          <w:szCs w:val="24"/>
+        </w:rPr>
+        <w:t xml:space="preserve"> </w:t>
+      </w:r>
+      <w:proofErr w:type="spellStart"/>
+      <w:r>
+        <w:rPr>
+          <w:rFonts w:asciiTheme="majorBidi" w:hAnsiTheme="majorBidi" w:cstheme="majorBidi"/>
+          <w:sz w:val="24"/>
+          <w:szCs w:val="24"/>
+        </w:rPr>
+        <w:t>tidak</w:t>
+      </w:r>
+      <w:proofErr w:type="spellEnd"/>
+      <w:r>
+        <w:rPr>
+          <w:rFonts w:asciiTheme="majorBidi" w:hAnsiTheme="majorBidi" w:cstheme="majorBidi"/>
+          <w:sz w:val="24"/>
+          <w:szCs w:val="24"/>
+        </w:rPr>
+        <w:t xml:space="preserve"> </w:t>
+      </w:r>
+      <w:proofErr w:type="spellStart"/>
+      <w:r>
+        <w:rPr>
+          <w:rFonts w:asciiTheme="majorBidi" w:hAnsiTheme="majorBidi" w:cstheme="majorBidi"/>
+          <w:sz w:val="24"/>
+          <w:szCs w:val="24"/>
+        </w:rPr>
+        <w:t>temukan</w:t>
+      </w:r>
+      <w:proofErr w:type="spellEnd"/>
+      <w:r>
+        <w:rPr>
+          <w:rFonts w:asciiTheme="majorBidi" w:hAnsiTheme="majorBidi" w:cstheme="majorBidi"/>
+          <w:sz w:val="24"/>
+          <w:szCs w:val="24"/>
+        </w:rPr>
+        <w:t xml:space="preserve"> </w:t>
+      </w:r>
+      <w:proofErr w:type="spellStart"/>
+      <w:r>
+        <w:rPr>
+          <w:rFonts w:asciiTheme="majorBidi" w:hAnsiTheme="majorBidi" w:cstheme="majorBidi"/>
+          <w:sz w:val="24"/>
+          <w:szCs w:val="24"/>
+        </w:rPr>
+        <w:t>maka</w:t>
+      </w:r>
+      <w:proofErr w:type="spellEnd"/>
+      <w:r>
+        <w:rPr>
+          <w:rFonts w:asciiTheme="majorBidi" w:hAnsiTheme="majorBidi" w:cstheme="majorBidi"/>
+          <w:sz w:val="24"/>
+          <w:szCs w:val="24"/>
+        </w:rPr>
+        <w:t xml:space="preserve"> </w:t>
+      </w:r>
+      <w:proofErr w:type="spellStart"/>
+      <w:r>
+        <w:rPr>
+          <w:rFonts w:asciiTheme="majorBidi" w:hAnsiTheme="majorBidi" w:cstheme="majorBidi"/>
+          <w:sz w:val="24"/>
+          <w:szCs w:val="24"/>
+        </w:rPr>
+        <w:t>akan</w:t>
+      </w:r>
+      <w:proofErr w:type="spellEnd"/>
+      <w:r>
+        <w:rPr>
+          <w:rFonts w:asciiTheme="majorBidi" w:hAnsiTheme="majorBidi" w:cstheme="majorBidi"/>
+          <w:sz w:val="24"/>
+          <w:szCs w:val="24"/>
+        </w:rPr>
+        <w:t xml:space="preserve"> </w:t>
+      </w:r>
+      <w:proofErr w:type="spellStart"/>
+      <w:r>
+        <w:rPr>
+          <w:rFonts w:asciiTheme="majorBidi" w:hAnsiTheme="majorBidi" w:cstheme="majorBidi"/>
+          <w:sz w:val="24"/>
+          <w:szCs w:val="24"/>
+        </w:rPr>
+        <w:t>menampilkan</w:t>
+      </w:r>
+      <w:proofErr w:type="spellEnd"/>
+      <w:r>
+        <w:rPr>
+          <w:rFonts w:asciiTheme="majorBidi" w:hAnsiTheme="majorBidi" w:cstheme="majorBidi"/>
+          <w:sz w:val="24"/>
+          <w:szCs w:val="24"/>
+        </w:rPr>
+        <w:t xml:space="preserve"> not-</w:t>
+      </w:r>
+      <w:proofErr w:type="spellStart"/>
+      <w:r>
+        <w:rPr>
+          <w:rFonts w:asciiTheme="majorBidi" w:hAnsiTheme="majorBidi" w:cstheme="majorBidi"/>
+          <w:sz w:val="24"/>
+          <w:szCs w:val="24"/>
+        </w:rPr>
+        <w:t>found.tsx</w:t>
+      </w:r>
+      <w:proofErr w:type="spellEnd"/>
+      <w:r>
+        <w:rPr>
+          <w:rFonts w:asciiTheme="majorBidi" w:hAnsiTheme="majorBidi" w:cstheme="majorBidi"/>
+          <w:sz w:val="24"/>
+          <w:szCs w:val="24"/>
+        </w:rPr>
+        <w:t xml:space="preserve"> ini </w:t>
+      </w:r>
+      <w:proofErr w:type="spellStart"/>
+      <w:r>
+        <w:rPr>
+          <w:rFonts w:asciiTheme="majorBidi" w:hAnsiTheme="majorBidi" w:cstheme="majorBidi"/>
+          <w:sz w:val="24"/>
+          <w:szCs w:val="24"/>
+        </w:rPr>
+        <w:t>berikut</w:t>
+      </w:r>
+      <w:proofErr w:type="spellEnd"/>
+      <w:r>
+        <w:rPr>
+          <w:rFonts w:asciiTheme="majorBidi" w:hAnsiTheme="majorBidi" w:cstheme="majorBidi"/>
+          <w:sz w:val="24"/>
+          <w:szCs w:val="24"/>
+        </w:rPr>
+        <w:t xml:space="preserve"> </w:t>
+      </w:r>
+      <w:proofErr w:type="spellStart"/>
+      <w:r>
+        <w:rPr>
+          <w:rFonts w:asciiTheme="majorBidi" w:hAnsiTheme="majorBidi" w:cstheme="majorBidi"/>
+          <w:sz w:val="24"/>
+          <w:szCs w:val="24"/>
+        </w:rPr>
+        <w:t>hasil</w:t>
+      </w:r>
+      <w:proofErr w:type="spellEnd"/>
+      <w:r>
+        <w:rPr>
+          <w:rFonts w:asciiTheme="majorBidi" w:hAnsiTheme="majorBidi" w:cstheme="majorBidi"/>
+          <w:sz w:val="24"/>
+          <w:szCs w:val="24"/>
+        </w:rPr>
+        <w:t xml:space="preserve"> </w:t>
+      </w:r>
+      <w:proofErr w:type="spellStart"/>
+      <w:proofErr w:type="gramStart"/>
+      <w:r>
+        <w:rPr>
+          <w:rFonts w:asciiTheme="majorBidi" w:hAnsiTheme="majorBidi" w:cstheme="majorBidi"/>
+          <w:sz w:val="24"/>
+          <w:szCs w:val="24"/>
+        </w:rPr>
+        <w:t>tampilannya</w:t>
+      </w:r>
+      <w:proofErr w:type="spellEnd"/>
+      <w:r>
+        <w:rPr>
+          <w:rFonts w:asciiTheme="majorBidi" w:hAnsiTheme="majorBidi" w:cstheme="majorBidi"/>
+          <w:sz w:val="24"/>
+          <w:szCs w:val="24"/>
+        </w:rPr>
+        <w:t xml:space="preserve"> :</w:t>
+      </w:r>
+      <w:proofErr w:type="gramEnd"/>
     </w:p>
     <w:p>
       <w:pPr>
@@ -1637,7 +2840,7 @@
           <w:szCs w:val="24"/>
         </w:rPr>
         <w:drawing>
-          <wp:inline distT="0" distB="0" distL="0" distR="0" wp14:anchorId="7B197B29" wp14:editId="7DD1B2E1">
+          <wp:inline distT="0" distB="0" distL="0" distR="0" wp14:anchorId="7B197B29" wp14:editId="20CCC3B2">
             <wp:extent cx="4854589" cy="2727297"/>
             <wp:effectExtent l="0" t="0" r="3175" b="0"/>
             <wp:docPr id="1538807221" name="Picture 4"/>
@@ -1654,7 +2857,7 @@
                     </pic:cNvPicPr>
                   </pic:nvPicPr>
                   <pic:blipFill>
-                    <a:blip r:embed="rId11" cstate="print">
+                    <a:blip r:embed="rId14" cstate="print">
                       <a:extLst>
                         <a:ext uri="{28A0092B-C50C-407E-A947-70E740481C1C}">
                           <a14:useLocalDpi xmlns:a14="http://schemas.microsoft.com/office/drawing/2010/main" val="0"/>
@@ -1705,7 +2908,7 @@
           <w:szCs w:val="24"/>
         </w:rPr>
         <w:drawing>
-          <wp:inline distT="0" distB="0" distL="0" distR="0" wp14:anchorId="7569F39F" wp14:editId="385707C4">
+          <wp:inline distT="0" distB="0" distL="0" distR="0" wp14:anchorId="7569F39F" wp14:editId="014074C8">
             <wp:extent cx="4678524" cy="2634018"/>
             <wp:effectExtent l="0" t="0" r="8255" b="0"/>
             <wp:docPr id="524044085" name="Picture 8"/>
@@ -1722,7 +2925,7 @@
                     </pic:cNvPicPr>
                   </pic:nvPicPr>
                   <pic:blipFill>
-                    <a:blip r:embed="rId10" cstate="print">
+                    <a:blip r:embed="rId13" cstate="print">
                       <a:extLst>
                         <a:ext uri="{28A0092B-C50C-407E-A947-70E740481C1C}">
                           <a14:useLocalDpi xmlns:a14="http://schemas.microsoft.com/office/drawing/2010/main" val="0"/>
@@ -1771,7 +2974,81 @@
           <w:sz w:val="24"/>
           <w:szCs w:val="24"/>
         </w:rPr>
-        <w:t>Gambar 2.3 Menambahkan component (tabs, card,label dan button yang sudah tadi)</w:t>
+        <w:t xml:space="preserve">Gambar 2.3 </w:t>
+      </w:r>
+      <w:proofErr w:type="spellStart"/>
+      <w:r>
+        <w:rPr>
+          <w:rFonts w:asciiTheme="majorBidi" w:hAnsiTheme="majorBidi" w:cstheme="majorBidi"/>
+          <w:sz w:val="24"/>
+          <w:szCs w:val="24"/>
+        </w:rPr>
+        <w:t>Menambahkan</w:t>
+      </w:r>
+      <w:proofErr w:type="spellEnd"/>
+      <w:r>
+        <w:rPr>
+          <w:rFonts w:asciiTheme="majorBidi" w:hAnsiTheme="majorBidi" w:cstheme="majorBidi"/>
+          <w:sz w:val="24"/>
+          <w:szCs w:val="24"/>
+        </w:rPr>
+        <w:t xml:space="preserve"> component (tabs, </w:t>
+      </w:r>
+      <w:proofErr w:type="spellStart"/>
+      <w:proofErr w:type="gramStart"/>
+      <w:r>
+        <w:rPr>
+          <w:rFonts w:asciiTheme="majorBidi" w:hAnsiTheme="majorBidi" w:cstheme="majorBidi"/>
+          <w:sz w:val="24"/>
+          <w:szCs w:val="24"/>
+        </w:rPr>
+        <w:t>card,label</w:t>
+      </w:r>
+      <w:proofErr w:type="spellEnd"/>
+      <w:proofErr w:type="gramEnd"/>
+      <w:r>
+        <w:rPr>
+          <w:rFonts w:asciiTheme="majorBidi" w:hAnsiTheme="majorBidi" w:cstheme="majorBidi"/>
+          <w:sz w:val="24"/>
+          <w:szCs w:val="24"/>
+        </w:rPr>
+        <w:t xml:space="preserve"> dan button yang </w:t>
+      </w:r>
+      <w:proofErr w:type="spellStart"/>
+      <w:r>
+        <w:rPr>
+          <w:rFonts w:asciiTheme="majorBidi" w:hAnsiTheme="majorBidi" w:cstheme="majorBidi"/>
+          <w:sz w:val="24"/>
+          <w:szCs w:val="24"/>
+        </w:rPr>
+        <w:t>sudah</w:t>
+      </w:r>
+      <w:proofErr w:type="spellEnd"/>
+      <w:r>
+        <w:rPr>
+          <w:rFonts w:asciiTheme="majorBidi" w:hAnsiTheme="majorBidi" w:cstheme="majorBidi"/>
+          <w:sz w:val="24"/>
+          <w:szCs w:val="24"/>
+        </w:rPr>
+        <w:t xml:space="preserve"> </w:t>
+      </w:r>
+      <w:proofErr w:type="spellStart"/>
+      <w:r>
+        <w:rPr>
+          <w:rFonts w:asciiTheme="majorBidi" w:hAnsiTheme="majorBidi" w:cstheme="majorBidi"/>
+          <w:sz w:val="24"/>
+          <w:szCs w:val="24"/>
+        </w:rPr>
+        <w:t>tadi</w:t>
+      </w:r>
+      <w:proofErr w:type="spellEnd"/>
+      <w:r>
+        <w:rPr>
+          <w:rFonts w:asciiTheme="majorBidi" w:hAnsiTheme="majorBidi" w:cstheme="majorBidi"/>
+          <w:sz w:val="24"/>
+          <w:szCs w:val="24"/>
+        </w:rPr>
+        <w:t>)</w:t>
       </w:r>
     </w:p>
     <w:p>
@@ -1785,14 +3062,88 @@
           <w:szCs w:val="24"/>
         </w:rPr>
       </w:pPr>
-      <w:r>
-        <w:rPr>
-          <w:rFonts w:asciiTheme="majorBidi" w:hAnsiTheme="majorBidi" w:cstheme="majorBidi"/>
-          <w:sz w:val="24"/>
-          <w:szCs w:val="24"/>
-        </w:rPr>
-        <w:t>Menggunakan Shadcn agar mempermudah layouting pada NextJS</w:t>
-      </w:r>
+      <w:proofErr w:type="spellStart"/>
+      <w:r>
+        <w:rPr>
+          <w:rFonts w:asciiTheme="majorBidi" w:hAnsiTheme="majorBidi" w:cstheme="majorBidi"/>
+          <w:sz w:val="24"/>
+          <w:szCs w:val="24"/>
+        </w:rPr>
+        <w:t>Menggunakan</w:t>
+      </w:r>
+      <w:proofErr w:type="spellEnd"/>
+      <w:r>
+        <w:rPr>
+          <w:rFonts w:asciiTheme="majorBidi" w:hAnsiTheme="majorBidi" w:cstheme="majorBidi"/>
+          <w:sz w:val="24"/>
+          <w:szCs w:val="24"/>
+        </w:rPr>
+        <w:t xml:space="preserve"> </w:t>
+      </w:r>
+      <w:proofErr w:type="spellStart"/>
+      <w:r>
+        <w:rPr>
+          <w:rFonts w:asciiTheme="majorBidi" w:hAnsiTheme="majorBidi" w:cstheme="majorBidi"/>
+          <w:sz w:val="24"/>
+          <w:szCs w:val="24"/>
+        </w:rPr>
+        <w:t>Shadcn</w:t>
+      </w:r>
+      <w:proofErr w:type="spellEnd"/>
+      <w:r>
+        <w:rPr>
+          <w:rFonts w:asciiTheme="majorBidi" w:hAnsiTheme="majorBidi" w:cstheme="majorBidi"/>
+          <w:sz w:val="24"/>
+          <w:szCs w:val="24"/>
+        </w:rPr>
+        <w:t xml:space="preserve"> agar </w:t>
+      </w:r>
+      <w:proofErr w:type="spellStart"/>
+      <w:r>
+        <w:rPr>
+          <w:rFonts w:asciiTheme="majorBidi" w:hAnsiTheme="majorBidi" w:cstheme="majorBidi"/>
+          <w:sz w:val="24"/>
+          <w:szCs w:val="24"/>
+        </w:rPr>
+        <w:t>mempermudah</w:t>
+      </w:r>
+      <w:proofErr w:type="spellEnd"/>
+      <w:r>
+        <w:rPr>
+          <w:rFonts w:asciiTheme="majorBidi" w:hAnsiTheme="majorBidi" w:cstheme="majorBidi"/>
+          <w:sz w:val="24"/>
+          <w:szCs w:val="24"/>
+        </w:rPr>
+        <w:t xml:space="preserve"> </w:t>
+      </w:r>
+      <w:proofErr w:type="spellStart"/>
+      <w:r>
+        <w:rPr>
+          <w:rFonts w:asciiTheme="majorBidi" w:hAnsiTheme="majorBidi" w:cstheme="majorBidi"/>
+          <w:sz w:val="24"/>
+          <w:szCs w:val="24"/>
+        </w:rPr>
+        <w:t>layouting</w:t>
+      </w:r>
+      <w:proofErr w:type="spellEnd"/>
+      <w:r>
+        <w:rPr>
+          <w:rFonts w:asciiTheme="majorBidi" w:hAnsiTheme="majorBidi" w:cstheme="majorBidi"/>
+          <w:sz w:val="24"/>
+          <w:szCs w:val="24"/>
+        </w:rPr>
+        <w:t xml:space="preserve"> pada </w:t>
+      </w:r>
+      <w:proofErr w:type="spellStart"/>
+      <w:r>
+        <w:rPr>
+          <w:rFonts w:asciiTheme="majorBidi" w:hAnsiTheme="majorBidi" w:cstheme="majorBidi"/>
+          <w:sz w:val="24"/>
+          <w:szCs w:val="24"/>
+        </w:rPr>
+        <w:t>NextJS</w:t>
+      </w:r>
+      <w:proofErr w:type="spellEnd"/>
     </w:p>
     <w:sectPr>
       <w:pgSz w:w="12240" w:h="15840"/>

</xml_diff>

<commit_message>
Mengsetting auth & endpoint
</commit_message>
<xml_diff>
--- a/dokumentasi/Dokumentasi_TeamAPI.docx
+++ b/dokumentasi/Dokumentasi_TeamAPI.docx
@@ -100,96 +100,76 @@
         </w:rPr>
         <w:t>EBSITE</w:t>
       </w:r>
-    </w:p>
-    <w:p>
-      <w:pPr>
-        <w:ind w:left="360"/>
-        <w:jc w:val="center"/>
-        <w:rPr>
-          <w:rFonts w:asciiTheme="majorBidi" w:eastAsia="Times New Roman" w:hAnsiTheme="majorBidi" w:cstheme="majorBidi"/>
-          <w:kern w:val="0"/>
-          <w:sz w:val="24"/>
-          <w:szCs w:val="24"/>
-          <w14:ligatures w14:val="none"/>
-        </w:rPr>
-      </w:pPr>
-      <w:proofErr w:type="spellStart"/>
-      <w:proofErr w:type="gramStart"/>
-      <w:r>
-        <w:rPr>
-          <w:rFonts w:asciiTheme="majorBidi" w:eastAsia="Times New Roman" w:hAnsiTheme="majorBidi" w:cstheme="majorBidi"/>
-          <w:kern w:val="0"/>
-          <w:sz w:val="24"/>
-          <w:szCs w:val="24"/>
-          <w14:ligatures w14:val="none"/>
-        </w:rPr>
-        <w:t>Matakuliah</w:t>
-      </w:r>
-      <w:proofErr w:type="spellEnd"/>
-      <w:r>
-        <w:rPr>
-          <w:rFonts w:asciiTheme="majorBidi" w:eastAsia="Times New Roman" w:hAnsiTheme="majorBidi" w:cstheme="majorBidi"/>
-          <w:kern w:val="0"/>
-          <w:sz w:val="24"/>
-          <w:szCs w:val="24"/>
-          <w14:ligatures w14:val="none"/>
-        </w:rPr>
-        <w:t xml:space="preserve"> :</w:t>
-      </w:r>
-      <w:proofErr w:type="gramEnd"/>
-      <w:r>
-        <w:rPr>
-          <w:rFonts w:asciiTheme="majorBidi" w:eastAsia="Times New Roman" w:hAnsiTheme="majorBidi" w:cstheme="majorBidi"/>
-          <w:kern w:val="0"/>
-          <w:sz w:val="24"/>
-          <w:szCs w:val="24"/>
-          <w14:ligatures w14:val="none"/>
-        </w:rPr>
-        <w:t xml:space="preserve"> </w:t>
-      </w:r>
-      <w:proofErr w:type="spellStart"/>
-      <w:r>
-        <w:rPr>
-          <w:rFonts w:asciiTheme="majorBidi" w:eastAsia="Times New Roman" w:hAnsiTheme="majorBidi" w:cstheme="majorBidi"/>
-          <w:kern w:val="0"/>
-          <w:sz w:val="24"/>
-          <w:szCs w:val="24"/>
-          <w14:ligatures w14:val="none"/>
-        </w:rPr>
-        <w:t>Pemrograman</w:t>
-      </w:r>
-      <w:proofErr w:type="spellEnd"/>
-      <w:r>
-        <w:rPr>
-          <w:rFonts w:asciiTheme="majorBidi" w:eastAsia="Times New Roman" w:hAnsiTheme="majorBidi" w:cstheme="majorBidi"/>
-          <w:kern w:val="0"/>
-          <w:sz w:val="24"/>
-          <w:szCs w:val="24"/>
-          <w14:ligatures w14:val="none"/>
-        </w:rPr>
-        <w:t xml:space="preserve"> Web </w:t>
-      </w:r>
-      <w:proofErr w:type="spellStart"/>
-      <w:r>
-        <w:rPr>
-          <w:rFonts w:asciiTheme="majorBidi" w:eastAsia="Times New Roman" w:hAnsiTheme="majorBidi" w:cstheme="majorBidi"/>
-          <w:kern w:val="0"/>
-          <w:sz w:val="24"/>
-          <w:szCs w:val="24"/>
-          <w14:ligatures w14:val="none"/>
-        </w:rPr>
-        <w:t>Berorientasi</w:t>
-      </w:r>
-      <w:proofErr w:type="spellEnd"/>
-      <w:r>
-        <w:rPr>
-          <w:rFonts w:asciiTheme="majorBidi" w:eastAsia="Times New Roman" w:hAnsiTheme="majorBidi" w:cstheme="majorBidi"/>
-          <w:kern w:val="0"/>
-          <w:sz w:val="24"/>
-          <w:szCs w:val="24"/>
-          <w14:ligatures w14:val="none"/>
-        </w:rPr>
-        <w:t xml:space="preserve"> Service</w:t>
+      <w:r>
+        <w:rPr>
+          <w:rFonts w:asciiTheme="majorBidi" w:eastAsia="Times New Roman" w:hAnsiTheme="majorBidi" w:cstheme="majorBidi"/>
+          <w:b/>
+          <w:bCs/>
+          <w:kern w:val="0"/>
+          <w:sz w:val="24"/>
+          <w:szCs w:val="24"/>
+          <w14:ligatures w14:val="none"/>
+        </w:rPr>
+        <w:t xml:space="preserve"> MENGGUNAKAN NEXTJS </w:t>
+      </w:r>
+      <w:r>
+        <w:rPr>
+          <w:rFonts w:asciiTheme="majorBidi" w:eastAsia="Times New Roman" w:hAnsiTheme="majorBidi" w:cstheme="majorBidi"/>
+          <w:b/>
+          <w:bCs/>
+          <w:kern w:val="0"/>
+          <w:sz w:val="24"/>
+          <w:szCs w:val="24"/>
+          <w14:ligatures w14:val="none"/>
+        </w:rPr>
+        <w:t xml:space="preserve">14 </w:t>
+      </w:r>
+      <w:r>
+        <w:rPr>
+          <w:rFonts w:asciiTheme="majorBidi" w:eastAsia="Times New Roman" w:hAnsiTheme="majorBidi" w:cstheme="majorBidi"/>
+          <w:b/>
+          <w:bCs/>
+          <w:kern w:val="0"/>
+          <w:sz w:val="24"/>
+          <w:szCs w:val="24"/>
+          <w14:ligatures w14:val="none"/>
+        </w:rPr>
+        <w:t>&amp; LARA</w:t>
+      </w:r>
+      <w:r>
+        <w:rPr>
+          <w:rFonts w:asciiTheme="majorBidi" w:eastAsia="Times New Roman" w:hAnsiTheme="majorBidi" w:cstheme="majorBidi"/>
+          <w:b/>
+          <w:bCs/>
+          <w:kern w:val="0"/>
+          <w:sz w:val="24"/>
+          <w:szCs w:val="24"/>
+          <w14:ligatures w14:val="none"/>
+        </w:rPr>
+        <w:t>VEL 11</w:t>
+      </w:r>
+    </w:p>
+    <w:p>
+      <w:pPr>
+        <w:ind w:left="360"/>
+        <w:jc w:val="center"/>
+        <w:rPr>
+          <w:rFonts w:asciiTheme="majorBidi" w:eastAsia="Times New Roman" w:hAnsiTheme="majorBidi" w:cstheme="majorBidi"/>
+          <w:kern w:val="0"/>
+          <w:sz w:val="24"/>
+          <w:szCs w:val="24"/>
+          <w14:ligatures w14:val="none"/>
+        </w:rPr>
+      </w:pPr>
+      <w:r>
+        <w:rPr>
+          <w:rFonts w:asciiTheme="majorBidi" w:eastAsia="Times New Roman" w:hAnsiTheme="majorBidi" w:cstheme="majorBidi"/>
+          <w:kern w:val="0"/>
+          <w:sz w:val="24"/>
+          <w:szCs w:val="24"/>
+          <w14:ligatures w14:val="none"/>
+        </w:rPr>
+        <w:t>Matakuliah : Pemrograman Web Berorientasi Service</w:t>
       </w:r>
     </w:p>
     <w:p>
@@ -732,6 +712,7 @@
           <w:lang w:val="pt-BR"/>
           <w14:ligatures w14:val="none"/>
         </w:rPr>
+        <w:lastRenderedPageBreak/>
         <w:t>T.A 2024/202</w:t>
       </w:r>
       <w:r>
@@ -779,7 +760,6 @@
           <w:lang w:val="pt-BR"/>
           <w14:ligatures w14:val="none"/>
         </w:rPr>
-        <w:lastRenderedPageBreak/>
         <w:t xml:space="preserve">PEMBUATAN </w:t>
       </w:r>
       <w:r>
@@ -893,90 +873,8 @@
           <w:sz w:val="24"/>
           <w:szCs w:val="24"/>
         </w:rPr>
-        <w:t xml:space="preserve"> 1. </w:t>
-      </w:r>
-      <w:proofErr w:type="spellStart"/>
-      <w:r>
-        <w:rPr>
-          <w:rFonts w:asciiTheme="majorBidi" w:hAnsiTheme="majorBidi" w:cstheme="majorBidi"/>
-          <w:sz w:val="24"/>
-          <w:szCs w:val="24"/>
-        </w:rPr>
-        <w:t>Struktur</w:t>
-      </w:r>
-      <w:proofErr w:type="spellEnd"/>
-      <w:r>
-        <w:rPr>
-          <w:rFonts w:asciiTheme="majorBidi" w:hAnsiTheme="majorBidi" w:cstheme="majorBidi"/>
-          <w:sz w:val="24"/>
-          <w:szCs w:val="24"/>
-        </w:rPr>
-        <w:t xml:space="preserve"> Database yang </w:t>
-      </w:r>
-      <w:proofErr w:type="spellStart"/>
-      <w:r>
-        <w:rPr>
-          <w:rFonts w:asciiTheme="majorBidi" w:hAnsiTheme="majorBidi" w:cstheme="majorBidi"/>
-          <w:sz w:val="24"/>
-          <w:szCs w:val="24"/>
-        </w:rPr>
-        <w:t>digunakan</w:t>
-      </w:r>
-      <w:proofErr w:type="spellEnd"/>
-      <w:r>
-        <w:rPr>
-          <w:rFonts w:asciiTheme="majorBidi" w:hAnsiTheme="majorBidi" w:cstheme="majorBidi"/>
-          <w:sz w:val="24"/>
-          <w:szCs w:val="24"/>
-        </w:rPr>
-        <w:t xml:space="preserve"> </w:t>
-      </w:r>
-      <w:proofErr w:type="spellStart"/>
-      <w:r>
-        <w:rPr>
-          <w:rFonts w:asciiTheme="majorBidi" w:hAnsiTheme="majorBidi" w:cstheme="majorBidi"/>
-          <w:sz w:val="24"/>
-          <w:szCs w:val="24"/>
-        </w:rPr>
-        <w:t>setelah</w:t>
-      </w:r>
-      <w:proofErr w:type="spellEnd"/>
-      <w:r>
-        <w:rPr>
-          <w:rFonts w:asciiTheme="majorBidi" w:hAnsiTheme="majorBidi" w:cstheme="majorBidi"/>
-          <w:sz w:val="24"/>
-          <w:szCs w:val="24"/>
-        </w:rPr>
-        <w:t xml:space="preserve"> </w:t>
-      </w:r>
-      <w:proofErr w:type="spellStart"/>
-      <w:r>
-        <w:rPr>
-          <w:rFonts w:asciiTheme="majorBidi" w:hAnsiTheme="majorBidi" w:cstheme="majorBidi"/>
-          <w:sz w:val="24"/>
-          <w:szCs w:val="24"/>
-        </w:rPr>
-        <w:t>migrasi</w:t>
-      </w:r>
-      <w:proofErr w:type="spellEnd"/>
-      <w:r>
-        <w:rPr>
-          <w:rFonts w:asciiTheme="majorBidi" w:hAnsiTheme="majorBidi" w:cstheme="majorBidi"/>
-          <w:sz w:val="24"/>
-          <w:szCs w:val="24"/>
-        </w:rPr>
-        <w:t xml:space="preserve"> </w:t>
-      </w:r>
-      <w:proofErr w:type="spellStart"/>
-      <w:r>
-        <w:rPr>
-          <w:rFonts w:asciiTheme="majorBidi" w:hAnsiTheme="majorBidi" w:cstheme="majorBidi"/>
-          <w:sz w:val="24"/>
-          <w:szCs w:val="24"/>
-        </w:rPr>
-        <w:t>laravel</w:t>
-      </w:r>
-      <w:proofErr w:type="spellEnd"/>
+        <w:t xml:space="preserve"> 1. Struktur Database yang digunakan setelah migrasi laravel</w:t>
+      </w:r>
     </w:p>
     <w:p>
       <w:pPr>
@@ -1093,61 +991,7 @@
           <w:sz w:val="24"/>
           <w:szCs w:val="24"/>
         </w:rPr>
-        <w:t>composer create-project --prefer-</w:t>
-      </w:r>
-      <w:proofErr w:type="spellStart"/>
-      <w:r>
-        <w:rPr>
-          <w:rFonts w:asciiTheme="majorBidi" w:hAnsiTheme="majorBidi" w:cstheme="majorBidi"/>
-          <w:sz w:val="24"/>
-          <w:szCs w:val="24"/>
-        </w:rPr>
-        <w:t>dist</w:t>
-      </w:r>
-      <w:proofErr w:type="spellEnd"/>
-      <w:r>
-        <w:rPr>
-          <w:rFonts w:asciiTheme="majorBidi" w:hAnsiTheme="majorBidi" w:cstheme="majorBidi"/>
-          <w:sz w:val="24"/>
-          <w:szCs w:val="24"/>
-        </w:rPr>
-        <w:t xml:space="preserve"> </w:t>
-      </w:r>
-      <w:proofErr w:type="spellStart"/>
-      <w:r>
-        <w:rPr>
-          <w:rFonts w:asciiTheme="majorBidi" w:hAnsiTheme="majorBidi" w:cstheme="majorBidi"/>
-          <w:sz w:val="24"/>
-          <w:szCs w:val="24"/>
-        </w:rPr>
-        <w:t>laravel</w:t>
-      </w:r>
-      <w:proofErr w:type="spellEnd"/>
-      <w:r>
-        <w:rPr>
-          <w:rFonts w:asciiTheme="majorBidi" w:hAnsiTheme="majorBidi" w:cstheme="majorBidi"/>
-          <w:sz w:val="24"/>
-          <w:szCs w:val="24"/>
-        </w:rPr>
-        <w:t>/</w:t>
-      </w:r>
-      <w:proofErr w:type="spellStart"/>
-      <w:r>
-        <w:rPr>
-          <w:rFonts w:asciiTheme="majorBidi" w:hAnsiTheme="majorBidi" w:cstheme="majorBidi"/>
-          <w:sz w:val="24"/>
-          <w:szCs w:val="24"/>
-        </w:rPr>
-        <w:t>laravel</w:t>
-      </w:r>
-      <w:proofErr w:type="spellEnd"/>
-      <w:r>
-        <w:rPr>
-          <w:rFonts w:asciiTheme="majorBidi" w:hAnsiTheme="majorBidi" w:cstheme="majorBidi"/>
-          <w:sz w:val="24"/>
-          <w:szCs w:val="24"/>
-        </w:rPr>
-        <w:t xml:space="preserve"> </w:t>
+        <w:t xml:space="preserve">composer create-project --prefer-dist laravel/laravel </w:t>
       </w:r>
       <w:r>
         <w:rPr>
@@ -1189,76 +1033,26 @@
           <w:sz w:val="24"/>
           <w:szCs w:val="24"/>
         </w:rPr>
-        <w:t xml:space="preserve">Install </w:t>
-      </w:r>
-      <w:proofErr w:type="spellStart"/>
-      <w:r>
-        <w:rPr>
-          <w:rFonts w:asciiTheme="majorBidi" w:hAnsiTheme="majorBidi" w:cstheme="majorBidi"/>
-          <w:b/>
-          <w:bCs/>
-          <w:sz w:val="24"/>
-          <w:szCs w:val="24"/>
-        </w:rPr>
-        <w:t>nextjs</w:t>
-      </w:r>
-      <w:proofErr w:type="spellEnd"/>
-      <w:r>
-        <w:rPr>
-          <w:rFonts w:asciiTheme="majorBidi" w:hAnsiTheme="majorBidi" w:cstheme="majorBidi"/>
-          <w:b/>
-          <w:bCs/>
-          <w:sz w:val="24"/>
-          <w:szCs w:val="24"/>
-        </w:rPr>
-        <w:t xml:space="preserve"> - frontend</w:t>
-      </w:r>
-    </w:p>
-    <w:p>
-      <w:pPr>
-        <w:spacing w:after="0" w:line="240" w:lineRule="auto"/>
-        <w:ind w:left="360"/>
-        <w:rPr>
-          <w:rFonts w:asciiTheme="majorBidi" w:hAnsiTheme="majorBidi" w:cstheme="majorBidi"/>
-          <w:sz w:val="24"/>
-          <w:szCs w:val="24"/>
-        </w:rPr>
-      </w:pPr>
-      <w:proofErr w:type="spellStart"/>
-      <w:r>
-        <w:rPr>
-          <w:rFonts w:asciiTheme="majorBidi" w:hAnsiTheme="majorBidi" w:cstheme="majorBidi"/>
-          <w:sz w:val="24"/>
-          <w:szCs w:val="24"/>
-        </w:rPr>
-        <w:t>npx</w:t>
-      </w:r>
-      <w:proofErr w:type="spellEnd"/>
-      <w:r>
-        <w:rPr>
-          <w:rFonts w:asciiTheme="majorBidi" w:hAnsiTheme="majorBidi" w:cstheme="majorBidi"/>
-          <w:sz w:val="24"/>
-          <w:szCs w:val="24"/>
-        </w:rPr>
-        <w:t xml:space="preserve"> </w:t>
-      </w:r>
-      <w:proofErr w:type="spellStart"/>
-      <w:r>
-        <w:rPr>
-          <w:rFonts w:asciiTheme="majorBidi" w:hAnsiTheme="majorBidi" w:cstheme="majorBidi"/>
-          <w:sz w:val="24"/>
-          <w:szCs w:val="24"/>
-        </w:rPr>
-        <w:t>create-next-app@latest</w:t>
-      </w:r>
-      <w:proofErr w:type="spellEnd"/>
-      <w:r>
-        <w:rPr>
-          <w:rFonts w:asciiTheme="majorBidi" w:hAnsiTheme="majorBidi" w:cstheme="majorBidi"/>
-          <w:sz w:val="24"/>
-          <w:szCs w:val="24"/>
-        </w:rPr>
-        <w:t xml:space="preserve"> </w:t>
+        <w:t>Install nextjs - frontend</w:t>
+      </w:r>
+    </w:p>
+    <w:p>
+      <w:pPr>
+        <w:spacing w:after="0" w:line="240" w:lineRule="auto"/>
+        <w:ind w:left="360"/>
+        <w:rPr>
+          <w:rFonts w:asciiTheme="majorBidi" w:hAnsiTheme="majorBidi" w:cstheme="majorBidi"/>
+          <w:sz w:val="24"/>
+          <w:szCs w:val="24"/>
+        </w:rPr>
+      </w:pPr>
+      <w:r>
+        <w:rPr>
+          <w:rFonts w:asciiTheme="majorBidi" w:hAnsiTheme="majorBidi" w:cstheme="majorBidi"/>
+          <w:sz w:val="24"/>
+          <w:szCs w:val="24"/>
+        </w:rPr>
+        <w:t xml:space="preserve">npx create-next-app@latest </w:t>
       </w:r>
       <w:r>
         <w:rPr>
@@ -1298,95 +1092,13 @@
           <w:szCs w:val="24"/>
         </w:rPr>
       </w:pPr>
-      <w:proofErr w:type="spellStart"/>
-      <w:r>
-        <w:rPr>
-          <w:rFonts w:asciiTheme="majorBidi" w:hAnsiTheme="majorBidi" w:cstheme="majorBidi"/>
-          <w:sz w:val="24"/>
-          <w:szCs w:val="24"/>
-        </w:rPr>
-        <w:t>NextJS</w:t>
-      </w:r>
-      <w:proofErr w:type="spellEnd"/>
-      <w:r>
-        <w:rPr>
-          <w:rFonts w:asciiTheme="majorBidi" w:hAnsiTheme="majorBidi" w:cstheme="majorBidi"/>
-          <w:sz w:val="24"/>
-          <w:szCs w:val="24"/>
-        </w:rPr>
-        <w:t xml:space="preserve"> – </w:t>
-      </w:r>
-      <w:proofErr w:type="spellStart"/>
-      <w:r>
-        <w:rPr>
-          <w:rFonts w:asciiTheme="majorBidi" w:hAnsiTheme="majorBidi" w:cstheme="majorBidi"/>
-          <w:sz w:val="24"/>
-          <w:szCs w:val="24"/>
-        </w:rPr>
-        <w:t>menggunakan</w:t>
-      </w:r>
-      <w:proofErr w:type="spellEnd"/>
-      <w:r>
-        <w:rPr>
-          <w:rFonts w:asciiTheme="majorBidi" w:hAnsiTheme="majorBidi" w:cstheme="majorBidi"/>
-          <w:sz w:val="24"/>
-          <w:szCs w:val="24"/>
-        </w:rPr>
-        <w:t xml:space="preserve"> framework </w:t>
-      </w:r>
-      <w:proofErr w:type="spellStart"/>
-      <w:r>
-        <w:rPr>
-          <w:rFonts w:asciiTheme="majorBidi" w:hAnsiTheme="majorBidi" w:cstheme="majorBidi"/>
-          <w:sz w:val="24"/>
-          <w:szCs w:val="24"/>
-        </w:rPr>
-        <w:t>Shadcn</w:t>
-      </w:r>
-      <w:proofErr w:type="spellEnd"/>
-      <w:r>
-        <w:rPr>
-          <w:rFonts w:asciiTheme="majorBidi" w:hAnsiTheme="majorBidi" w:cstheme="majorBidi"/>
-          <w:sz w:val="24"/>
-          <w:szCs w:val="24"/>
-        </w:rPr>
-        <w:t xml:space="preserve"> (</w:t>
-      </w:r>
-      <w:proofErr w:type="spellStart"/>
-      <w:r>
-        <w:rPr>
-          <w:rFonts w:asciiTheme="majorBidi" w:hAnsiTheme="majorBidi" w:cstheme="majorBidi"/>
-          <w:sz w:val="24"/>
-          <w:szCs w:val="24"/>
-        </w:rPr>
-        <w:t>untuk</w:t>
-      </w:r>
-      <w:proofErr w:type="spellEnd"/>
-      <w:r>
-        <w:rPr>
-          <w:rFonts w:asciiTheme="majorBidi" w:hAnsiTheme="majorBidi" w:cstheme="majorBidi"/>
-          <w:sz w:val="24"/>
-          <w:szCs w:val="24"/>
-        </w:rPr>
-        <w:t xml:space="preserve"> </w:t>
-      </w:r>
-      <w:proofErr w:type="spellStart"/>
-      <w:r>
-        <w:rPr>
-          <w:rFonts w:asciiTheme="majorBidi" w:hAnsiTheme="majorBidi" w:cstheme="majorBidi"/>
-          <w:sz w:val="24"/>
-          <w:szCs w:val="24"/>
-        </w:rPr>
-        <w:t>mempermudah</w:t>
-      </w:r>
-      <w:proofErr w:type="spellEnd"/>
-      <w:r>
-        <w:rPr>
-          <w:rFonts w:asciiTheme="majorBidi" w:hAnsiTheme="majorBidi" w:cstheme="majorBidi"/>
-          <w:sz w:val="24"/>
-          <w:szCs w:val="24"/>
-        </w:rPr>
-        <w:t xml:space="preserve"> layout)</w:t>
+      <w:r>
+        <w:rPr>
+          <w:rFonts w:asciiTheme="majorBidi" w:hAnsiTheme="majorBidi" w:cstheme="majorBidi"/>
+          <w:sz w:val="24"/>
+          <w:szCs w:val="24"/>
+        </w:rPr>
+        <w:t>NextJS – menggunakan framework Shadcn (untuk mempermudah layout)</w:t>
       </w:r>
     </w:p>
     <w:p>
@@ -1539,23 +1251,13 @@
         </w:rPr>
         <w:t xml:space="preserve">1. </w:t>
       </w:r>
-      <w:proofErr w:type="gramStart"/>
-      <w:r>
-        <w:rPr>
-          <w:rFonts w:asciiTheme="majorBidi" w:hAnsiTheme="majorBidi" w:cstheme="majorBidi"/>
-          <w:sz w:val="24"/>
-          <w:szCs w:val="24"/>
-        </w:rPr>
-        <w:t>Setting .env</w:t>
-      </w:r>
-      <w:proofErr w:type="gramEnd"/>
-      <w:r>
-        <w:rPr>
-          <w:rFonts w:asciiTheme="majorBidi" w:hAnsiTheme="majorBidi" w:cstheme="majorBidi"/>
-          <w:sz w:val="24"/>
-          <w:szCs w:val="24"/>
-        </w:rPr>
-        <w:t xml:space="preserve"> backend</w:t>
+      <w:r>
+        <w:rPr>
+          <w:rFonts w:asciiTheme="majorBidi" w:hAnsiTheme="majorBidi" w:cstheme="majorBidi"/>
+          <w:sz w:val="24"/>
+          <w:szCs w:val="24"/>
+        </w:rPr>
+        <w:t>Setting .env backend</w:t>
       </w:r>
     </w:p>
     <w:p>
@@ -1806,9 +1508,9 @@
           <w:noProof/>
         </w:rPr>
         <w:drawing>
-          <wp:inline distT="0" distB="0" distL="0" distR="0" wp14:anchorId="7C20EF34" wp14:editId="224AC703">
-            <wp:extent cx="4242391" cy="2384985"/>
-            <wp:effectExtent l="0" t="0" r="6350" b="0"/>
+          <wp:inline distT="0" distB="0" distL="0" distR="0" wp14:anchorId="7C20EF34" wp14:editId="69D4EF8D">
+            <wp:extent cx="3838354" cy="2157844"/>
+            <wp:effectExtent l="0" t="0" r="0" b="0"/>
             <wp:docPr id="1356532954" name="Picture 1"/>
             <wp:cNvGraphicFramePr>
               <a:graphicFrameLocks xmlns:a="http://schemas.openxmlformats.org/drawingml/2006/main" noChangeAspect="1"/>
@@ -1829,7 +1531,7 @@
                   <pic:spPr>
                     <a:xfrm>
                       <a:off x="0" y="0"/>
-                      <a:ext cx="4252456" cy="2390643"/>
+                      <a:ext cx="3859858" cy="2169933"/>
                     </a:xfrm>
                     <a:prstGeom prst="rect">
                       <a:avLst/>
@@ -1859,250 +1561,170 @@
           <w:sz w:val="24"/>
           <w:szCs w:val="24"/>
         </w:rPr>
-        <w:t xml:space="preserve">Gambar 1.4 </w:t>
-      </w:r>
-      <w:proofErr w:type="spellStart"/>
-      <w:r>
-        <w:rPr>
-          <w:rFonts w:asciiTheme="majorBidi" w:hAnsiTheme="majorBidi" w:cstheme="majorBidi"/>
-          <w:sz w:val="24"/>
-          <w:szCs w:val="24"/>
-        </w:rPr>
-        <w:t>Berhasil</w:t>
-      </w:r>
-      <w:proofErr w:type="spellEnd"/>
-      <w:r>
-        <w:rPr>
-          <w:rFonts w:asciiTheme="majorBidi" w:hAnsiTheme="majorBidi" w:cstheme="majorBidi"/>
-          <w:sz w:val="24"/>
-          <w:szCs w:val="24"/>
-        </w:rPr>
-        <w:t xml:space="preserve"> </w:t>
-      </w:r>
-      <w:proofErr w:type="spellStart"/>
-      <w:r>
-        <w:rPr>
-          <w:rFonts w:asciiTheme="majorBidi" w:hAnsiTheme="majorBidi" w:cstheme="majorBidi"/>
-          <w:sz w:val="24"/>
-          <w:szCs w:val="24"/>
-        </w:rPr>
-        <w:t>membuat</w:t>
-      </w:r>
-      <w:proofErr w:type="spellEnd"/>
-      <w:r>
-        <w:rPr>
-          <w:rFonts w:asciiTheme="majorBidi" w:hAnsiTheme="majorBidi" w:cstheme="majorBidi"/>
-          <w:sz w:val="24"/>
-          <w:szCs w:val="24"/>
-        </w:rPr>
-        <w:t xml:space="preserve"> API </w:t>
-      </w:r>
-      <w:proofErr w:type="spellStart"/>
-      <w:r>
-        <w:rPr>
-          <w:rFonts w:asciiTheme="majorBidi" w:hAnsiTheme="majorBidi" w:cstheme="majorBidi"/>
-          <w:sz w:val="24"/>
-          <w:szCs w:val="24"/>
-        </w:rPr>
-        <w:t>Auth</w:t>
-      </w:r>
-      <w:r>
-        <w:rPr>
-          <w:rFonts w:asciiTheme="majorBidi" w:hAnsiTheme="majorBidi" w:cstheme="majorBidi"/>
-          <w:sz w:val="24"/>
-          <w:szCs w:val="24"/>
-        </w:rPr>
-        <w:t>Controller</w:t>
-      </w:r>
-      <w:proofErr w:type="spellEnd"/>
-      <w:r>
-        <w:rPr>
-          <w:rFonts w:asciiTheme="majorBidi" w:hAnsiTheme="majorBidi" w:cstheme="majorBidi"/>
-          <w:sz w:val="24"/>
-          <w:szCs w:val="24"/>
-        </w:rPr>
-        <w:t xml:space="preserve"> </w:t>
-      </w:r>
-    </w:p>
-    <w:p>
-      <w:pPr>
-        <w:spacing w:after="0" w:line="240" w:lineRule="auto"/>
-        <w:ind w:left="360"/>
-        <w:jc w:val="center"/>
-        <w:rPr>
-          <w:rFonts w:asciiTheme="majorBidi" w:hAnsiTheme="majorBidi" w:cstheme="majorBidi"/>
-          <w:sz w:val="24"/>
-          <w:szCs w:val="24"/>
-        </w:rPr>
-      </w:pPr>
-      <w:proofErr w:type="spellStart"/>
-      <w:r>
-        <w:rPr>
-          <w:rFonts w:asciiTheme="majorBidi" w:hAnsiTheme="majorBidi" w:cstheme="majorBidi"/>
-          <w:sz w:val="24"/>
-          <w:szCs w:val="24"/>
-        </w:rPr>
-        <w:t>Berisi</w:t>
-      </w:r>
-      <w:proofErr w:type="spellEnd"/>
-      <w:r>
-        <w:rPr>
-          <w:rFonts w:asciiTheme="majorBidi" w:hAnsiTheme="majorBidi" w:cstheme="majorBidi"/>
-          <w:sz w:val="24"/>
-          <w:szCs w:val="24"/>
-        </w:rPr>
-        <w:t xml:space="preserve"> payload register </w:t>
-      </w:r>
-      <w:proofErr w:type="spellStart"/>
-      <w:r>
-        <w:rPr>
-          <w:rFonts w:asciiTheme="majorBidi" w:hAnsiTheme="majorBidi" w:cstheme="majorBidi"/>
-          <w:sz w:val="24"/>
-          <w:szCs w:val="24"/>
-        </w:rPr>
-        <w:t>membuat</w:t>
-      </w:r>
-      <w:proofErr w:type="spellEnd"/>
-      <w:r>
-        <w:rPr>
-          <w:rFonts w:asciiTheme="majorBidi" w:hAnsiTheme="majorBidi" w:cstheme="majorBidi"/>
-          <w:sz w:val="24"/>
-          <w:szCs w:val="24"/>
-        </w:rPr>
-        <w:t xml:space="preserve"> </w:t>
-      </w:r>
-      <w:proofErr w:type="spellStart"/>
-      <w:r>
-        <w:rPr>
-          <w:rFonts w:asciiTheme="majorBidi" w:hAnsiTheme="majorBidi" w:cstheme="majorBidi"/>
-          <w:sz w:val="24"/>
-          <w:szCs w:val="24"/>
-        </w:rPr>
-        <w:t>akun</w:t>
-      </w:r>
-      <w:proofErr w:type="spellEnd"/>
-      <w:r>
-        <w:rPr>
-          <w:rFonts w:asciiTheme="majorBidi" w:hAnsiTheme="majorBidi" w:cstheme="majorBidi"/>
-          <w:sz w:val="24"/>
-          <w:szCs w:val="24"/>
-        </w:rPr>
-        <w:t xml:space="preserve"> user </w:t>
-      </w:r>
-      <w:proofErr w:type="spellStart"/>
-      <w:r>
-        <w:rPr>
-          <w:rFonts w:asciiTheme="majorBidi" w:hAnsiTheme="majorBidi" w:cstheme="majorBidi"/>
-          <w:sz w:val="24"/>
-          <w:szCs w:val="24"/>
-        </w:rPr>
-        <w:t>saat</w:t>
-      </w:r>
-      <w:proofErr w:type="spellEnd"/>
-      <w:r>
-        <w:rPr>
-          <w:rFonts w:asciiTheme="majorBidi" w:hAnsiTheme="majorBidi" w:cstheme="majorBidi"/>
-          <w:sz w:val="24"/>
-          <w:szCs w:val="24"/>
-        </w:rPr>
-        <w:t xml:space="preserve"> </w:t>
-      </w:r>
-      <w:proofErr w:type="spellStart"/>
-      <w:r>
-        <w:rPr>
-          <w:rFonts w:asciiTheme="majorBidi" w:hAnsiTheme="majorBidi" w:cstheme="majorBidi"/>
-          <w:sz w:val="24"/>
-          <w:szCs w:val="24"/>
-        </w:rPr>
-        <w:t>direquest</w:t>
-      </w:r>
-      <w:proofErr w:type="spellEnd"/>
-      <w:r>
-        <w:rPr>
-          <w:rFonts w:asciiTheme="majorBidi" w:hAnsiTheme="majorBidi" w:cstheme="majorBidi"/>
-          <w:sz w:val="24"/>
-          <w:szCs w:val="24"/>
-        </w:rPr>
-        <w:t xml:space="preserve"> </w:t>
-      </w:r>
-      <w:proofErr w:type="spellStart"/>
-      <w:r>
-        <w:rPr>
-          <w:rFonts w:asciiTheme="majorBidi" w:hAnsiTheme="majorBidi" w:cstheme="majorBidi"/>
-          <w:sz w:val="24"/>
-          <w:szCs w:val="24"/>
-        </w:rPr>
-        <w:t>berhasil</w:t>
-      </w:r>
-      <w:proofErr w:type="spellEnd"/>
-      <w:r>
-        <w:rPr>
-          <w:rFonts w:asciiTheme="majorBidi" w:hAnsiTheme="majorBidi" w:cstheme="majorBidi"/>
-          <w:sz w:val="24"/>
-          <w:szCs w:val="24"/>
-        </w:rPr>
-        <w:t xml:space="preserve"> dan </w:t>
-      </w:r>
-      <w:proofErr w:type="spellStart"/>
-      <w:r>
-        <w:rPr>
-          <w:rFonts w:asciiTheme="majorBidi" w:hAnsiTheme="majorBidi" w:cstheme="majorBidi"/>
-          <w:sz w:val="24"/>
-          <w:szCs w:val="24"/>
-        </w:rPr>
-        <w:t>tidak</w:t>
-      </w:r>
-      <w:proofErr w:type="spellEnd"/>
-      <w:r>
-        <w:rPr>
-          <w:rFonts w:asciiTheme="majorBidi" w:hAnsiTheme="majorBidi" w:cstheme="majorBidi"/>
-          <w:sz w:val="24"/>
-          <w:szCs w:val="24"/>
-        </w:rPr>
-        <w:t xml:space="preserve"> </w:t>
-      </w:r>
-      <w:proofErr w:type="spellStart"/>
-      <w:r>
-        <w:rPr>
-          <w:rFonts w:asciiTheme="majorBidi" w:hAnsiTheme="majorBidi" w:cstheme="majorBidi"/>
-          <w:sz w:val="24"/>
-          <w:szCs w:val="24"/>
-        </w:rPr>
-        <w:t>berhasil</w:t>
-      </w:r>
-      <w:proofErr w:type="spellEnd"/>
-      <w:r>
-        <w:rPr>
-          <w:rFonts w:asciiTheme="majorBidi" w:hAnsiTheme="majorBidi" w:cstheme="majorBidi"/>
-          <w:sz w:val="24"/>
-          <w:szCs w:val="24"/>
-        </w:rPr>
-        <w:t>.</w:t>
-      </w:r>
-    </w:p>
-    <w:p>
-      <w:pPr>
-        <w:spacing w:after="0" w:line="240" w:lineRule="auto"/>
-        <w:ind w:left="360"/>
-        <w:jc w:val="center"/>
-        <w:rPr>
-          <w:rFonts w:asciiTheme="majorBidi" w:hAnsiTheme="majorBidi" w:cstheme="majorBidi"/>
-          <w:sz w:val="24"/>
-          <w:szCs w:val="24"/>
-        </w:rPr>
-      </w:pPr>
-    </w:p>
-    <w:p>
-      <w:pPr>
-        <w:spacing w:after="0" w:line="240" w:lineRule="auto"/>
-        <w:ind w:left="360"/>
-        <w:jc w:val="center"/>
-        <w:rPr>
-          <w:rFonts w:asciiTheme="majorBidi" w:hAnsiTheme="majorBidi" w:cstheme="majorBidi"/>
-          <w:sz w:val="24"/>
-          <w:szCs w:val="24"/>
-        </w:rPr>
-      </w:pPr>
+        <w:t>Gambar 1.4 Berhasil membuat API Auth</w:t>
+      </w:r>
+      <w:r>
+        <w:rPr>
+          <w:rFonts w:asciiTheme="majorBidi" w:hAnsiTheme="majorBidi" w:cstheme="majorBidi"/>
+          <w:sz w:val="24"/>
+          <w:szCs w:val="24"/>
+        </w:rPr>
+        <w:t xml:space="preserve">Controller </w:t>
+      </w:r>
+    </w:p>
+    <w:p>
+      <w:pPr>
+        <w:spacing w:after="0" w:line="240" w:lineRule="auto"/>
+        <w:ind w:left="360"/>
+        <w:jc w:val="center"/>
+        <w:rPr>
+          <w:rFonts w:asciiTheme="majorBidi" w:hAnsiTheme="majorBidi" w:cstheme="majorBidi"/>
+          <w:sz w:val="24"/>
+          <w:szCs w:val="24"/>
+        </w:rPr>
+      </w:pPr>
+      <w:r>
+        <w:rPr>
+          <w:rFonts w:asciiTheme="majorBidi" w:hAnsiTheme="majorBidi" w:cstheme="majorBidi"/>
+          <w:sz w:val="24"/>
+          <w:szCs w:val="24"/>
+        </w:rPr>
+        <w:t>Berisi payload register membuat akun user saat direquest berhasil dan tidak berhasil.</w:t>
+      </w:r>
+    </w:p>
+    <w:p>
+      <w:pPr>
+        <w:spacing w:after="0" w:line="240" w:lineRule="auto"/>
+        <w:ind w:left="360"/>
+        <w:jc w:val="center"/>
+        <w:rPr>
+          <w:noProof/>
+        </w:rPr>
+      </w:pPr>
+    </w:p>
+    <w:p>
+      <w:pPr>
+        <w:spacing w:after="0" w:line="240" w:lineRule="auto"/>
+        <w:ind w:left="360"/>
+        <w:jc w:val="center"/>
+        <w:rPr>
+          <w:rFonts w:asciiTheme="majorBidi" w:hAnsiTheme="majorBidi" w:cstheme="majorBidi"/>
+          <w:sz w:val="24"/>
+          <w:szCs w:val="24"/>
+        </w:rPr>
+      </w:pPr>
+      <w:r>
+        <w:rPr>
+          <w:noProof/>
+        </w:rPr>
+        <w:drawing>
+          <wp:inline distT="0" distB="0" distL="0" distR="0" wp14:anchorId="233A1D91" wp14:editId="4CEB95AA">
+            <wp:extent cx="5061098" cy="2845245"/>
+            <wp:effectExtent l="0" t="0" r="6350" b="0"/>
+            <wp:docPr id="1639345506" name="Picture 1"/>
+            <wp:cNvGraphicFramePr>
+              <a:graphicFrameLocks xmlns:a="http://schemas.openxmlformats.org/drawingml/2006/main" noChangeAspect="1"/>
+            </wp:cNvGraphicFramePr>
+            <a:graphic xmlns:a="http://schemas.openxmlformats.org/drawingml/2006/main">
+              <a:graphicData uri="http://schemas.openxmlformats.org/drawingml/2006/picture">
+                <pic:pic xmlns:pic="http://schemas.openxmlformats.org/drawingml/2006/picture">
+                  <pic:nvPicPr>
+                    <pic:cNvPr id="1639345506" name=""/>
+                    <pic:cNvPicPr/>
+                  </pic:nvPicPr>
+                  <pic:blipFill>
+                    <a:blip r:embed="rId11"/>
+                    <a:stretch>
+                      <a:fillRect/>
+                    </a:stretch>
+                  </pic:blipFill>
+                  <pic:spPr>
+                    <a:xfrm>
+                      <a:off x="0" y="0"/>
+                      <a:ext cx="5067728" cy="2848972"/>
+                    </a:xfrm>
+                    <a:prstGeom prst="rect">
+                      <a:avLst/>
+                    </a:prstGeom>
+                  </pic:spPr>
+                </pic:pic>
+              </a:graphicData>
+            </a:graphic>
+          </wp:inline>
+        </w:drawing>
+      </w:r>
+    </w:p>
+    <w:p>
+      <w:pPr>
+        <w:spacing w:after="0" w:line="240" w:lineRule="auto"/>
+        <w:ind w:left="360"/>
+        <w:jc w:val="center"/>
+        <w:rPr>
+          <w:rFonts w:asciiTheme="majorBidi" w:hAnsiTheme="majorBidi" w:cstheme="majorBidi"/>
+          <w:sz w:val="24"/>
+          <w:szCs w:val="24"/>
+        </w:rPr>
+      </w:pPr>
+      <w:r>
+        <w:rPr>
+          <w:rFonts w:asciiTheme="majorBidi" w:hAnsiTheme="majorBidi" w:cstheme="majorBidi"/>
+          <w:sz w:val="24"/>
+          <w:szCs w:val="24"/>
+        </w:rPr>
+        <w:t>Gambar 1.5 POST api/auth/register menggunakan ThunderClient</w:t>
+      </w:r>
+    </w:p>
+    <w:p>
+      <w:pPr>
+        <w:spacing w:after="0" w:line="240" w:lineRule="auto"/>
+        <w:ind w:left="360"/>
+        <w:jc w:val="center"/>
+        <w:rPr>
+          <w:rFonts w:asciiTheme="majorBidi" w:hAnsiTheme="majorBidi" w:cstheme="majorBidi"/>
+          <w:sz w:val="24"/>
+          <w:szCs w:val="24"/>
+        </w:rPr>
+      </w:pPr>
+    </w:p>
+    <w:p>
+      <w:pPr>
+        <w:spacing w:after="0" w:line="240" w:lineRule="auto"/>
+        <w:ind w:left="360"/>
+        <w:jc w:val="center"/>
+        <w:rPr>
+          <w:rFonts w:asciiTheme="majorBidi" w:hAnsiTheme="majorBidi" w:cstheme="majorBidi"/>
+          <w:sz w:val="24"/>
+          <w:szCs w:val="24"/>
+        </w:rPr>
+      </w:pPr>
+    </w:p>
+    <w:p>
+      <w:pPr>
+        <w:spacing w:after="0" w:line="240" w:lineRule="auto"/>
+        <w:ind w:left="360"/>
+        <w:jc w:val="center"/>
+        <w:rPr>
+          <w:rFonts w:asciiTheme="majorBidi" w:hAnsiTheme="majorBidi" w:cstheme="majorBidi"/>
+          <w:sz w:val="24"/>
+          <w:szCs w:val="24"/>
+        </w:rPr>
+      </w:pPr>
+      <w:r>
+        <w:rPr>
+          <w:rFonts w:asciiTheme="majorBidi" w:hAnsiTheme="majorBidi" w:cstheme="majorBidi"/>
+          <w:sz w:val="24"/>
+          <w:szCs w:val="24"/>
+        </w:rPr>
+        <w:t xml:space="preserve">Gambar 1.6 </w:t>
+      </w:r>
+      <w:r>
+        <w:rPr>
+          <w:rFonts w:asciiTheme="majorBidi" w:hAnsiTheme="majorBidi" w:cstheme="majorBidi"/>
+          <w:sz w:val="24"/>
+          <w:szCs w:val="24"/>
+        </w:rPr>
+        <w:t>Membuat user di ThunderClient</w:t>
+      </w:r>
     </w:p>
     <w:p>
       <w:pPr>
@@ -2228,7 +1850,7 @@
                     </pic:cNvPicPr>
                   </pic:nvPicPr>
                   <pic:blipFill>
-                    <a:blip r:embed="rId11" cstate="print">
+                    <a:blip r:embed="rId12" cstate="print">
                       <a:extLst>
                         <a:ext uri="{28A0092B-C50C-407E-A947-70E740481C1C}">
                           <a14:useLocalDpi xmlns:a14="http://schemas.microsoft.com/office/drawing/2010/main" val="0"/>
@@ -2278,72 +1900,8 @@
           <w:sz w:val="24"/>
           <w:szCs w:val="24"/>
         </w:rPr>
-        <w:t xml:space="preserve">Gambar 2.1 </w:t>
-      </w:r>
-      <w:proofErr w:type="spellStart"/>
-      <w:r>
-        <w:rPr>
-          <w:rFonts w:asciiTheme="majorBidi" w:hAnsiTheme="majorBidi" w:cstheme="majorBidi"/>
-          <w:sz w:val="24"/>
-          <w:szCs w:val="24"/>
-        </w:rPr>
-        <w:t>Mengubah</w:t>
-      </w:r>
-      <w:proofErr w:type="spellEnd"/>
-      <w:r>
-        <w:rPr>
-          <w:rFonts w:asciiTheme="majorBidi" w:hAnsiTheme="majorBidi" w:cstheme="majorBidi"/>
-          <w:sz w:val="24"/>
-          <w:szCs w:val="24"/>
-        </w:rPr>
-        <w:t xml:space="preserve"> </w:t>
-      </w:r>
-      <w:proofErr w:type="spellStart"/>
-      <w:r>
-        <w:rPr>
-          <w:rFonts w:asciiTheme="majorBidi" w:hAnsiTheme="majorBidi" w:cstheme="majorBidi"/>
-          <w:sz w:val="24"/>
-          <w:szCs w:val="24"/>
-        </w:rPr>
-        <w:t>tampilan</w:t>
-      </w:r>
-      <w:proofErr w:type="spellEnd"/>
-      <w:r>
-        <w:rPr>
-          <w:rFonts w:asciiTheme="majorBidi" w:hAnsiTheme="majorBidi" w:cstheme="majorBidi"/>
-          <w:sz w:val="24"/>
-          <w:szCs w:val="24"/>
-        </w:rPr>
-        <w:t xml:space="preserve"> layout </w:t>
-      </w:r>
-      <w:proofErr w:type="spellStart"/>
-      <w:r>
-        <w:rPr>
-          <w:rFonts w:asciiTheme="majorBidi" w:hAnsiTheme="majorBidi" w:cstheme="majorBidi"/>
-          <w:sz w:val="24"/>
-          <w:szCs w:val="24"/>
-        </w:rPr>
-        <w:t>menjadi</w:t>
-      </w:r>
-      <w:proofErr w:type="spellEnd"/>
-      <w:r>
-        <w:rPr>
-          <w:rFonts w:asciiTheme="majorBidi" w:hAnsiTheme="majorBidi" w:cstheme="majorBidi"/>
-          <w:sz w:val="24"/>
-          <w:szCs w:val="24"/>
-        </w:rPr>
-        <w:t xml:space="preserve"> </w:t>
-      </w:r>
-      <w:proofErr w:type="spellStart"/>
-      <w:r>
-        <w:rPr>
-          <w:rFonts w:asciiTheme="majorBidi" w:hAnsiTheme="majorBidi" w:cstheme="majorBidi"/>
-          <w:sz w:val="24"/>
-          <w:szCs w:val="24"/>
-        </w:rPr>
-        <w:t>darkmode</w:t>
-      </w:r>
-      <w:proofErr w:type="spellEnd"/>
+        <w:t>Gambar 2.1 Mengubah tampilan layout menjadi darkmode</w:t>
+      </w:r>
     </w:p>
     <w:p>
       <w:pPr>
@@ -2394,7 +1952,7 @@
                     </pic:cNvPicPr>
                   </pic:nvPicPr>
                   <pic:blipFill>
-                    <a:blip r:embed="rId12" cstate="print">
+                    <a:blip r:embed="rId13" cstate="print">
                       <a:extLst>
                         <a:ext uri="{28A0092B-C50C-407E-A947-70E740481C1C}">
                           <a14:useLocalDpi xmlns:a14="http://schemas.microsoft.com/office/drawing/2010/main" val="0"/>
@@ -2474,7 +2032,7 @@
           <w:szCs w:val="24"/>
         </w:rPr>
         <w:drawing>
-          <wp:inline distT="0" distB="0" distL="0" distR="0" wp14:anchorId="498B8FC8" wp14:editId="6A7C4F7E">
+          <wp:inline distT="0" distB="0" distL="0" distR="0" wp14:anchorId="498B8FC8" wp14:editId="34C0C7D1">
             <wp:extent cx="4585679" cy="2576223"/>
             <wp:effectExtent l="0" t="0" r="5715" b="0"/>
             <wp:docPr id="1353655374" name="Picture 7"/>
@@ -2491,7 +2049,7 @@
                     </pic:cNvPicPr>
                   </pic:nvPicPr>
                   <pic:blipFill>
-                    <a:blip r:embed="rId13" cstate="print">
+                    <a:blip r:embed="rId14" cstate="print">
                       <a:extLst>
                         <a:ext uri="{28A0092B-C50C-407E-A947-70E740481C1C}">
                           <a14:useLocalDpi xmlns:a14="http://schemas.microsoft.com/office/drawing/2010/main" val="0"/>
@@ -2540,36 +2098,8 @@
           <w:sz w:val="24"/>
           <w:szCs w:val="24"/>
         </w:rPr>
-        <w:t xml:space="preserve">Gambar 2.2 </w:t>
-      </w:r>
-      <w:proofErr w:type="spellStart"/>
-      <w:r>
-        <w:rPr>
-          <w:rFonts w:asciiTheme="majorBidi" w:hAnsiTheme="majorBidi" w:cstheme="majorBidi"/>
-          <w:sz w:val="24"/>
-          <w:szCs w:val="24"/>
-        </w:rPr>
-        <w:t>Membuat</w:t>
-      </w:r>
-      <w:proofErr w:type="spellEnd"/>
-      <w:r>
-        <w:rPr>
-          <w:rFonts w:asciiTheme="majorBidi" w:hAnsiTheme="majorBidi" w:cstheme="majorBidi"/>
-          <w:sz w:val="24"/>
-          <w:szCs w:val="24"/>
-        </w:rPr>
-        <w:t xml:space="preserve"> not-</w:t>
-      </w:r>
-      <w:proofErr w:type="spellStart"/>
-      <w:r>
-        <w:rPr>
-          <w:rFonts w:asciiTheme="majorBidi" w:hAnsiTheme="majorBidi" w:cstheme="majorBidi"/>
-          <w:sz w:val="24"/>
-          <w:szCs w:val="24"/>
-        </w:rPr>
-        <w:t>found.tsx</w:t>
-      </w:r>
-      <w:proofErr w:type="spellEnd"/>
+        <w:t>Gambar 2.2 Membuat not-found.tsx</w:t>
+      </w:r>
     </w:p>
     <w:p>
       <w:pPr>
@@ -2594,224 +2124,22 @@
           <w:szCs w:val="24"/>
         </w:rPr>
       </w:pPr>
-      <w:proofErr w:type="spellStart"/>
-      <w:r>
-        <w:rPr>
-          <w:rFonts w:asciiTheme="majorBidi" w:hAnsiTheme="majorBidi" w:cstheme="majorBidi"/>
-          <w:sz w:val="24"/>
-          <w:szCs w:val="24"/>
-        </w:rPr>
-        <w:t>Bertujuan</w:t>
-      </w:r>
-      <w:proofErr w:type="spellEnd"/>
-      <w:r>
-        <w:rPr>
-          <w:rFonts w:asciiTheme="majorBidi" w:hAnsiTheme="majorBidi" w:cstheme="majorBidi"/>
-          <w:sz w:val="24"/>
-          <w:szCs w:val="24"/>
-        </w:rPr>
-        <w:t xml:space="preserve"> Ketika user </w:t>
-      </w:r>
-      <w:proofErr w:type="spellStart"/>
-      <w:r>
-        <w:rPr>
-          <w:rFonts w:asciiTheme="majorBidi" w:hAnsiTheme="majorBidi" w:cstheme="majorBidi"/>
-          <w:sz w:val="24"/>
-          <w:szCs w:val="24"/>
-        </w:rPr>
-        <w:t>mencari</w:t>
-      </w:r>
-      <w:proofErr w:type="spellEnd"/>
-      <w:r>
-        <w:rPr>
-          <w:rFonts w:asciiTheme="majorBidi" w:hAnsiTheme="majorBidi" w:cstheme="majorBidi"/>
-          <w:sz w:val="24"/>
-          <w:szCs w:val="24"/>
-        </w:rPr>
-        <w:t xml:space="preserve"> </w:t>
-      </w:r>
-      <w:proofErr w:type="spellStart"/>
-      <w:r>
-        <w:rPr>
-          <w:rFonts w:asciiTheme="majorBidi" w:hAnsiTheme="majorBidi" w:cstheme="majorBidi"/>
-          <w:sz w:val="24"/>
-          <w:szCs w:val="24"/>
-        </w:rPr>
-        <w:t>halaman</w:t>
-      </w:r>
-      <w:proofErr w:type="spellEnd"/>
-      <w:r>
-        <w:rPr>
-          <w:rFonts w:asciiTheme="majorBidi" w:hAnsiTheme="majorBidi" w:cstheme="majorBidi"/>
-          <w:sz w:val="24"/>
-          <w:szCs w:val="24"/>
-        </w:rPr>
-        <w:t xml:space="preserve"> </w:t>
-      </w:r>
-      <w:proofErr w:type="spellStart"/>
-      <w:r>
-        <w:rPr>
-          <w:rFonts w:asciiTheme="majorBidi" w:hAnsiTheme="majorBidi" w:cstheme="majorBidi"/>
-          <w:sz w:val="24"/>
-          <w:szCs w:val="24"/>
-        </w:rPr>
-        <w:t>tidak</w:t>
-      </w:r>
-      <w:proofErr w:type="spellEnd"/>
-      <w:r>
-        <w:rPr>
-          <w:rFonts w:asciiTheme="majorBidi" w:hAnsiTheme="majorBidi" w:cstheme="majorBidi"/>
-          <w:sz w:val="24"/>
-          <w:szCs w:val="24"/>
-        </w:rPr>
-        <w:t xml:space="preserve"> </w:t>
-      </w:r>
-      <w:proofErr w:type="spellStart"/>
-      <w:r>
-        <w:rPr>
-          <w:rFonts w:asciiTheme="majorBidi" w:hAnsiTheme="majorBidi" w:cstheme="majorBidi"/>
-          <w:sz w:val="24"/>
-          <w:szCs w:val="24"/>
-        </w:rPr>
-        <w:t>temukan</w:t>
-      </w:r>
-      <w:proofErr w:type="spellEnd"/>
-      <w:r>
-        <w:rPr>
-          <w:rFonts w:asciiTheme="majorBidi" w:hAnsiTheme="majorBidi" w:cstheme="majorBidi"/>
-          <w:sz w:val="24"/>
-          <w:szCs w:val="24"/>
-        </w:rPr>
-        <w:t xml:space="preserve"> </w:t>
-      </w:r>
-      <w:proofErr w:type="spellStart"/>
-      <w:r>
-        <w:rPr>
-          <w:rFonts w:asciiTheme="majorBidi" w:hAnsiTheme="majorBidi" w:cstheme="majorBidi"/>
-          <w:sz w:val="24"/>
-          <w:szCs w:val="24"/>
-        </w:rPr>
-        <w:t>maka</w:t>
-      </w:r>
-      <w:proofErr w:type="spellEnd"/>
-      <w:r>
-        <w:rPr>
-          <w:rFonts w:asciiTheme="majorBidi" w:hAnsiTheme="majorBidi" w:cstheme="majorBidi"/>
-          <w:sz w:val="24"/>
-          <w:szCs w:val="24"/>
-        </w:rPr>
-        <w:t xml:space="preserve"> </w:t>
-      </w:r>
-      <w:proofErr w:type="spellStart"/>
-      <w:r>
-        <w:rPr>
-          <w:rFonts w:asciiTheme="majorBidi" w:hAnsiTheme="majorBidi" w:cstheme="majorBidi"/>
-          <w:sz w:val="24"/>
-          <w:szCs w:val="24"/>
-        </w:rPr>
-        <w:t>akan</w:t>
-      </w:r>
-      <w:proofErr w:type="spellEnd"/>
-      <w:r>
-        <w:rPr>
-          <w:rFonts w:asciiTheme="majorBidi" w:hAnsiTheme="majorBidi" w:cstheme="majorBidi"/>
-          <w:sz w:val="24"/>
-          <w:szCs w:val="24"/>
-        </w:rPr>
-        <w:t xml:space="preserve"> </w:t>
-      </w:r>
-      <w:proofErr w:type="spellStart"/>
-      <w:r>
-        <w:rPr>
-          <w:rFonts w:asciiTheme="majorBidi" w:hAnsiTheme="majorBidi" w:cstheme="majorBidi"/>
-          <w:sz w:val="24"/>
-          <w:szCs w:val="24"/>
-        </w:rPr>
-        <w:t>menampilkan</w:t>
-      </w:r>
-      <w:proofErr w:type="spellEnd"/>
-      <w:r>
-        <w:rPr>
-          <w:rFonts w:asciiTheme="majorBidi" w:hAnsiTheme="majorBidi" w:cstheme="majorBidi"/>
-          <w:sz w:val="24"/>
-          <w:szCs w:val="24"/>
-        </w:rPr>
-        <w:t xml:space="preserve"> not-</w:t>
-      </w:r>
-      <w:proofErr w:type="spellStart"/>
-      <w:r>
-        <w:rPr>
-          <w:rFonts w:asciiTheme="majorBidi" w:hAnsiTheme="majorBidi" w:cstheme="majorBidi"/>
-          <w:sz w:val="24"/>
-          <w:szCs w:val="24"/>
-        </w:rPr>
-        <w:t>found.tsx</w:t>
-      </w:r>
-      <w:proofErr w:type="spellEnd"/>
-      <w:r>
-        <w:rPr>
-          <w:rFonts w:asciiTheme="majorBidi" w:hAnsiTheme="majorBidi" w:cstheme="majorBidi"/>
-          <w:sz w:val="24"/>
-          <w:szCs w:val="24"/>
-        </w:rPr>
-        <w:t xml:space="preserve"> ini </w:t>
-      </w:r>
-      <w:proofErr w:type="spellStart"/>
-      <w:r>
-        <w:rPr>
-          <w:rFonts w:asciiTheme="majorBidi" w:hAnsiTheme="majorBidi" w:cstheme="majorBidi"/>
-          <w:sz w:val="24"/>
-          <w:szCs w:val="24"/>
-        </w:rPr>
-        <w:t>berikut</w:t>
-      </w:r>
-      <w:proofErr w:type="spellEnd"/>
-      <w:r>
-        <w:rPr>
-          <w:rFonts w:asciiTheme="majorBidi" w:hAnsiTheme="majorBidi" w:cstheme="majorBidi"/>
-          <w:sz w:val="24"/>
-          <w:szCs w:val="24"/>
-        </w:rPr>
-        <w:t xml:space="preserve"> </w:t>
-      </w:r>
-      <w:proofErr w:type="spellStart"/>
-      <w:r>
-        <w:rPr>
-          <w:rFonts w:asciiTheme="majorBidi" w:hAnsiTheme="majorBidi" w:cstheme="majorBidi"/>
-          <w:sz w:val="24"/>
-          <w:szCs w:val="24"/>
-        </w:rPr>
-        <w:t>hasil</w:t>
-      </w:r>
-      <w:proofErr w:type="spellEnd"/>
-      <w:r>
-        <w:rPr>
-          <w:rFonts w:asciiTheme="majorBidi" w:hAnsiTheme="majorBidi" w:cstheme="majorBidi"/>
-          <w:sz w:val="24"/>
-          <w:szCs w:val="24"/>
-        </w:rPr>
-        <w:t xml:space="preserve"> </w:t>
-      </w:r>
-      <w:proofErr w:type="spellStart"/>
-      <w:proofErr w:type="gramStart"/>
-      <w:r>
-        <w:rPr>
-          <w:rFonts w:asciiTheme="majorBidi" w:hAnsiTheme="majorBidi" w:cstheme="majorBidi"/>
-          <w:sz w:val="24"/>
-          <w:szCs w:val="24"/>
-        </w:rPr>
-        <w:t>tampilannya</w:t>
-      </w:r>
-      <w:proofErr w:type="spellEnd"/>
-      <w:r>
-        <w:rPr>
-          <w:rFonts w:asciiTheme="majorBidi" w:hAnsiTheme="majorBidi" w:cstheme="majorBidi"/>
-          <w:sz w:val="24"/>
-          <w:szCs w:val="24"/>
-        </w:rPr>
-        <w:t xml:space="preserve"> :</w:t>
-      </w:r>
-      <w:proofErr w:type="gramEnd"/>
+      <w:r>
+        <w:rPr>
+          <w:rFonts w:asciiTheme="majorBidi" w:hAnsiTheme="majorBidi" w:cstheme="majorBidi"/>
+          <w:sz w:val="24"/>
+          <w:szCs w:val="24"/>
+        </w:rPr>
+        <w:t>Bertujuan Ketika user mencari halaman tidak temukan maka akan</w:t>
+      </w:r>
+      <w:r>
+        <w:rPr>
+          <w:rFonts w:asciiTheme="majorBidi" w:hAnsiTheme="majorBidi" w:cstheme="majorBidi"/>
+          <w:sz w:val="24"/>
+          <w:szCs w:val="24"/>
+        </w:rPr>
+        <w:t xml:space="preserve"> menampilkan not-found.tsx ini berikut hasil tampilannya :</w:t>
+      </w:r>
     </w:p>
     <w:p>
       <w:pPr>
@@ -2840,7 +2168,7 @@
           <w:szCs w:val="24"/>
         </w:rPr>
         <w:drawing>
-          <wp:inline distT="0" distB="0" distL="0" distR="0" wp14:anchorId="7B197B29" wp14:editId="20CCC3B2">
+          <wp:inline distT="0" distB="0" distL="0" distR="0" wp14:anchorId="7B197B29" wp14:editId="4BF5EE38">
             <wp:extent cx="4854589" cy="2727297"/>
             <wp:effectExtent l="0" t="0" r="3175" b="0"/>
             <wp:docPr id="1538807221" name="Picture 4"/>
@@ -2857,7 +2185,7 @@
                     </pic:cNvPicPr>
                   </pic:nvPicPr>
                   <pic:blipFill>
-                    <a:blip r:embed="rId14" cstate="print">
+                    <a:blip r:embed="rId15" cstate="print">
                       <a:extLst>
                         <a:ext uri="{28A0092B-C50C-407E-A947-70E740481C1C}">
                           <a14:useLocalDpi xmlns:a14="http://schemas.microsoft.com/office/drawing/2010/main" val="0"/>
@@ -2908,7 +2236,7 @@
           <w:szCs w:val="24"/>
         </w:rPr>
         <w:drawing>
-          <wp:inline distT="0" distB="0" distL="0" distR="0" wp14:anchorId="7569F39F" wp14:editId="014074C8">
+          <wp:inline distT="0" distB="0" distL="0" distR="0" wp14:anchorId="7569F39F" wp14:editId="57B1682A">
             <wp:extent cx="4678524" cy="2634018"/>
             <wp:effectExtent l="0" t="0" r="8255" b="0"/>
             <wp:docPr id="524044085" name="Picture 8"/>
@@ -2925,7 +2253,7 @@
                     </pic:cNvPicPr>
                   </pic:nvPicPr>
                   <pic:blipFill>
-                    <a:blip r:embed="rId13" cstate="print">
+                    <a:blip r:embed="rId14" cstate="print">
                       <a:extLst>
                         <a:ext uri="{28A0092B-C50C-407E-A947-70E740481C1C}">
                           <a14:useLocalDpi xmlns:a14="http://schemas.microsoft.com/office/drawing/2010/main" val="0"/>
@@ -2974,81 +2302,7 @@
           <w:sz w:val="24"/>
           <w:szCs w:val="24"/>
         </w:rPr>
-        <w:t xml:space="preserve">Gambar 2.3 </w:t>
-      </w:r>
-      <w:proofErr w:type="spellStart"/>
-      <w:r>
-        <w:rPr>
-          <w:rFonts w:asciiTheme="majorBidi" w:hAnsiTheme="majorBidi" w:cstheme="majorBidi"/>
-          <w:sz w:val="24"/>
-          <w:szCs w:val="24"/>
-        </w:rPr>
-        <w:t>Menambahkan</w:t>
-      </w:r>
-      <w:proofErr w:type="spellEnd"/>
-      <w:r>
-        <w:rPr>
-          <w:rFonts w:asciiTheme="majorBidi" w:hAnsiTheme="majorBidi" w:cstheme="majorBidi"/>
-          <w:sz w:val="24"/>
-          <w:szCs w:val="24"/>
-        </w:rPr>
-        <w:t xml:space="preserve"> component (tabs, </w:t>
-      </w:r>
-      <w:proofErr w:type="spellStart"/>
-      <w:proofErr w:type="gramStart"/>
-      <w:r>
-        <w:rPr>
-          <w:rFonts w:asciiTheme="majorBidi" w:hAnsiTheme="majorBidi" w:cstheme="majorBidi"/>
-          <w:sz w:val="24"/>
-          <w:szCs w:val="24"/>
-        </w:rPr>
-        <w:t>card,label</w:t>
-      </w:r>
-      <w:proofErr w:type="spellEnd"/>
-      <w:proofErr w:type="gramEnd"/>
-      <w:r>
-        <w:rPr>
-          <w:rFonts w:asciiTheme="majorBidi" w:hAnsiTheme="majorBidi" w:cstheme="majorBidi"/>
-          <w:sz w:val="24"/>
-          <w:szCs w:val="24"/>
-        </w:rPr>
-        <w:t xml:space="preserve"> dan button yang </w:t>
-      </w:r>
-      <w:proofErr w:type="spellStart"/>
-      <w:r>
-        <w:rPr>
-          <w:rFonts w:asciiTheme="majorBidi" w:hAnsiTheme="majorBidi" w:cstheme="majorBidi"/>
-          <w:sz w:val="24"/>
-          <w:szCs w:val="24"/>
-        </w:rPr>
-        <w:t>sudah</w:t>
-      </w:r>
-      <w:proofErr w:type="spellEnd"/>
-      <w:r>
-        <w:rPr>
-          <w:rFonts w:asciiTheme="majorBidi" w:hAnsiTheme="majorBidi" w:cstheme="majorBidi"/>
-          <w:sz w:val="24"/>
-          <w:szCs w:val="24"/>
-        </w:rPr>
-        <w:t xml:space="preserve"> </w:t>
-      </w:r>
-      <w:proofErr w:type="spellStart"/>
-      <w:r>
-        <w:rPr>
-          <w:rFonts w:asciiTheme="majorBidi" w:hAnsiTheme="majorBidi" w:cstheme="majorBidi"/>
-          <w:sz w:val="24"/>
-          <w:szCs w:val="24"/>
-        </w:rPr>
-        <w:t>tadi</w:t>
-      </w:r>
-      <w:proofErr w:type="spellEnd"/>
-      <w:r>
-        <w:rPr>
-          <w:rFonts w:asciiTheme="majorBidi" w:hAnsiTheme="majorBidi" w:cstheme="majorBidi"/>
-          <w:sz w:val="24"/>
-          <w:szCs w:val="24"/>
-        </w:rPr>
-        <w:t>)</w:t>
+        <w:t>Gambar 2.3 Menambahkan component (tabs, card,label dan button yang sudah tadi)</w:t>
       </w:r>
     </w:p>
     <w:p>
@@ -3062,88 +2316,14 @@
           <w:szCs w:val="24"/>
         </w:rPr>
       </w:pPr>
-      <w:proofErr w:type="spellStart"/>
-      <w:r>
-        <w:rPr>
-          <w:rFonts w:asciiTheme="majorBidi" w:hAnsiTheme="majorBidi" w:cstheme="majorBidi"/>
-          <w:sz w:val="24"/>
-          <w:szCs w:val="24"/>
-        </w:rPr>
-        <w:t>Menggunakan</w:t>
-      </w:r>
-      <w:proofErr w:type="spellEnd"/>
-      <w:r>
-        <w:rPr>
-          <w:rFonts w:asciiTheme="majorBidi" w:hAnsiTheme="majorBidi" w:cstheme="majorBidi"/>
-          <w:sz w:val="24"/>
-          <w:szCs w:val="24"/>
-        </w:rPr>
-        <w:t xml:space="preserve"> </w:t>
-      </w:r>
-      <w:proofErr w:type="spellStart"/>
-      <w:r>
-        <w:rPr>
-          <w:rFonts w:asciiTheme="majorBidi" w:hAnsiTheme="majorBidi" w:cstheme="majorBidi"/>
-          <w:sz w:val="24"/>
-          <w:szCs w:val="24"/>
-        </w:rPr>
-        <w:t>Shadcn</w:t>
-      </w:r>
-      <w:proofErr w:type="spellEnd"/>
-      <w:r>
-        <w:rPr>
-          <w:rFonts w:asciiTheme="majorBidi" w:hAnsiTheme="majorBidi" w:cstheme="majorBidi"/>
-          <w:sz w:val="24"/>
-          <w:szCs w:val="24"/>
-        </w:rPr>
-        <w:t xml:space="preserve"> agar </w:t>
-      </w:r>
-      <w:proofErr w:type="spellStart"/>
-      <w:r>
-        <w:rPr>
-          <w:rFonts w:asciiTheme="majorBidi" w:hAnsiTheme="majorBidi" w:cstheme="majorBidi"/>
-          <w:sz w:val="24"/>
-          <w:szCs w:val="24"/>
-        </w:rPr>
-        <w:t>mempermudah</w:t>
-      </w:r>
-      <w:proofErr w:type="spellEnd"/>
-      <w:r>
-        <w:rPr>
-          <w:rFonts w:asciiTheme="majorBidi" w:hAnsiTheme="majorBidi" w:cstheme="majorBidi"/>
-          <w:sz w:val="24"/>
-          <w:szCs w:val="24"/>
-        </w:rPr>
-        <w:t xml:space="preserve"> </w:t>
-      </w:r>
-      <w:proofErr w:type="spellStart"/>
-      <w:r>
-        <w:rPr>
-          <w:rFonts w:asciiTheme="majorBidi" w:hAnsiTheme="majorBidi" w:cstheme="majorBidi"/>
-          <w:sz w:val="24"/>
-          <w:szCs w:val="24"/>
-        </w:rPr>
-        <w:t>layouting</w:t>
-      </w:r>
-      <w:proofErr w:type="spellEnd"/>
-      <w:r>
-        <w:rPr>
-          <w:rFonts w:asciiTheme="majorBidi" w:hAnsiTheme="majorBidi" w:cstheme="majorBidi"/>
-          <w:sz w:val="24"/>
-          <w:szCs w:val="24"/>
-        </w:rPr>
-        <w:t xml:space="preserve"> pada </w:t>
-      </w:r>
-      <w:proofErr w:type="spellStart"/>
-      <w:r>
-        <w:rPr>
-          <w:rFonts w:asciiTheme="majorBidi" w:hAnsiTheme="majorBidi" w:cstheme="majorBidi"/>
-          <w:sz w:val="24"/>
-          <w:szCs w:val="24"/>
-        </w:rPr>
-        <w:t>NextJS</w:t>
-      </w:r>
-      <w:proofErr w:type="spellEnd"/>
+      <w:r>
+        <w:rPr>
+          <w:rFonts w:asciiTheme="majorBidi" w:hAnsiTheme="majorBidi" w:cstheme="majorBidi"/>
+          <w:sz w:val="24"/>
+          <w:szCs w:val="24"/>
+        </w:rPr>
+        <w:t>Menggunakan Shadcn agar mempermudah layouting pada NextJS</w:t>
+      </w:r>
     </w:p>
     <w:sectPr>
       <w:pgSz w:w="12240" w:h="15840"/>

</xml_diff>